<commit_message>
Se agregan cambios en el resumen del curso
</commit_message>
<xml_diff>
--- a/Resumen.docx
+++ b/Resumen.docx
@@ -173,7 +173,7 @@
           <w:noProof/>
         </w:rPr>
         <w:drawing>
-          <wp:inline distT="0" distB="0" distL="0" distR="0" wp14:anchorId="554D6120" wp14:editId="5DD8274A">
+          <wp:inline distT="0" distB="0" distL="0" distR="0" wp14:anchorId="554D6120" wp14:editId="667D105D">
             <wp:extent cx="5612130" cy="2707640"/>
             <wp:effectExtent l="0" t="0" r="7620" b="0"/>
             <wp:docPr id="312954871" name="Picture 1"/>
@@ -233,6 +233,11 @@
       </w:hyperlink>
     </w:p>
     <w:p>
+      <w:pPr>
+        <w:rPr>
+          <w:rStyle w:val="Hyperlink"/>
+        </w:rPr>
+      </w:pPr>
       <w:hyperlink r:id="rId6" w:history="1">
         <w:r>
           <w:rPr>
@@ -242,7 +247,1937 @@
         </w:r>
       </w:hyperlink>
     </w:p>
+    <w:p>
+      <w:pPr>
+        <w:rPr>
+          <w:rStyle w:val="Hyperlink"/>
+        </w:rPr>
+      </w:pPr>
+    </w:p>
+    <w:p>
+      <w:pPr>
+        <w:rPr>
+          <w:rStyle w:val="Hyperlink"/>
+        </w:rPr>
+      </w:pPr>
+    </w:p>
+    <w:p>
+      <w:pPr>
+        <w:rPr>
+          <w:rStyle w:val="Hyperlink"/>
+        </w:rPr>
+      </w:pPr>
+    </w:p>
+    <w:p>
+      <w:pPr>
+        <w:rPr>
+          <w:rStyle w:val="Hyperlink"/>
+        </w:rPr>
+      </w:pPr>
+    </w:p>
+    <w:p>
+      <w:pPr>
+        <w:rPr>
+          <w:rStyle w:val="Hyperlink"/>
+        </w:rPr>
+      </w:pPr>
+    </w:p>
+    <w:p>
+      <w:pPr>
+        <w:rPr>
+          <w:rStyle w:val="Hyperlink"/>
+        </w:rPr>
+      </w:pPr>
+    </w:p>
+    <w:p>
+      <w:pPr>
+        <w:rPr>
+          <w:rStyle w:val="Hyperlink"/>
+        </w:rPr>
+      </w:pPr>
+    </w:p>
+    <w:p>
+      <w:pPr>
+        <w:rPr>
+          <w:rStyle w:val="Hyperlink"/>
+        </w:rPr>
+      </w:pPr>
+    </w:p>
     <w:p/>
+    <w:p/>
+    <w:p>
+      <w:pPr>
+        <w:rPr>
+          <w:b/>
+          <w:bCs/>
+        </w:rPr>
+      </w:pPr>
+      <w:r>
+        <w:rPr>
+          <w:b/>
+          <w:bCs/>
+        </w:rPr>
+        <w:lastRenderedPageBreak/>
+        <w:t>Clases</w:t>
+      </w:r>
+    </w:p>
+    <w:p>
+      <w:r>
+        <w:t>Como viste en clases anteriores, un sitio web se construye por código HTML en forma de árbol, conteniendo distintos elementos con los que podemos interactuar según estén presentes o no en nuestra interfaz gráfica.</w:t>
+      </w:r>
+    </w:p>
+    <w:p>
+      <w:proofErr w:type="spellStart"/>
+      <w:r>
+        <w:t>Selenium</w:t>
+      </w:r>
+      <w:proofErr w:type="spellEnd"/>
+      <w:r>
+        <w:t xml:space="preserve"> </w:t>
+      </w:r>
+      <w:proofErr w:type="spellStart"/>
+      <w:r>
+        <w:t>WebDriver</w:t>
+      </w:r>
+      <w:proofErr w:type="spellEnd"/>
+      <w:r>
+        <w:t> nos brinda la posibilidad de poder referirnos a estos elementos y ejecutar métodos específicos para realizar las mismas acciones que un humano haría sobre los mismos, gracias a las clases </w:t>
+      </w:r>
+      <w:proofErr w:type="spellStart"/>
+      <w:r>
+        <w:t>WebDriver</w:t>
+      </w:r>
+      <w:proofErr w:type="spellEnd"/>
+      <w:r>
+        <w:t> y </w:t>
+      </w:r>
+      <w:proofErr w:type="spellStart"/>
+      <w:r>
+        <w:t>WebElement</w:t>
+      </w:r>
+      <w:proofErr w:type="spellEnd"/>
+      <w:r>
+        <w:t>.</w:t>
+      </w:r>
+    </w:p>
+    <w:p>
+      <w:pPr>
+        <w:rPr>
+          <w:b/>
+          <w:bCs/>
+        </w:rPr>
+      </w:pPr>
+      <w:r>
+        <w:rPr>
+          <w:b/>
+          <w:bCs/>
+        </w:rPr>
+        <w:t xml:space="preserve">Clase </w:t>
+      </w:r>
+      <w:proofErr w:type="spellStart"/>
+      <w:r>
+        <w:rPr>
+          <w:b/>
+          <w:bCs/>
+        </w:rPr>
+        <w:t>WebDriver</w:t>
+      </w:r>
+      <w:proofErr w:type="spellEnd"/>
+    </w:p>
+    <w:p>
+      <w:r>
+        <w:t xml:space="preserve">Cuenta con una serie de propiedades y métodos para interactuar directamente con la ventana del navegador y sus elementos relacionados, como son pop-ups o </w:t>
+      </w:r>
+      <w:proofErr w:type="spellStart"/>
+      <w:r>
+        <w:t>alerts</w:t>
+      </w:r>
+      <w:proofErr w:type="spellEnd"/>
+      <w:r>
+        <w:t>. Por ahora nos centraremos a las más utilizadas.</w:t>
+      </w:r>
+    </w:p>
+    <w:p>
+      <w:r>
+        <w:t xml:space="preserve">Propiedades de la clase </w:t>
+      </w:r>
+      <w:proofErr w:type="spellStart"/>
+      <w:r>
+        <w:t>WebDriver</w:t>
+      </w:r>
+      <w:proofErr w:type="spellEnd"/>
+    </w:p>
+    <w:p>
+      <w:r>
+        <w:t>Estas son las más comunes para acceder al navegador.</w:t>
+      </w:r>
+    </w:p>
+    <w:tbl>
+      <w:tblPr>
+        <w:tblW w:w="0" w:type="auto"/>
+        <w:shd w:val="clear" w:color="auto" w:fill="13161C"/>
+        <w:tblCellMar>
+          <w:left w:w="0" w:type="dxa"/>
+          <w:right w:w="0" w:type="dxa"/>
+        </w:tblCellMar>
+        <w:tblLook w:val="04A0" w:firstRow="1" w:lastRow="0" w:firstColumn="1" w:lastColumn="0" w:noHBand="0" w:noVBand="1"/>
+      </w:tblPr>
+      <w:tblGrid>
+        <w:gridCol w:w="2504"/>
+        <w:gridCol w:w="3186"/>
+        <w:gridCol w:w="3132"/>
+      </w:tblGrid>
+      <w:tr>
+        <w:trPr>
+          <w:tblHeader/>
+        </w:trPr>
+        <w:tc>
+          <w:tcPr>
+            <w:tcW w:w="0" w:type="auto"/>
+            <w:tcBorders>
+              <w:top w:val="single" w:sz="6" w:space="0" w:color="2D323A"/>
+              <w:left w:val="single" w:sz="6" w:space="0" w:color="2D323A"/>
+              <w:bottom w:val="single" w:sz="6" w:space="0" w:color="2D323A"/>
+              <w:right w:val="single" w:sz="6" w:space="0" w:color="2D323A"/>
+            </w:tcBorders>
+            <w:shd w:val="clear" w:color="auto" w:fill="404650"/>
+            <w:vAlign w:val="center"/>
+            <w:hideMark/>
+          </w:tcPr>
+          <w:p>
+            <w:r>
+              <w:t>Propiedad/Atributo</w:t>
+            </w:r>
+          </w:p>
+        </w:tc>
+        <w:tc>
+          <w:tcPr>
+            <w:tcW w:w="0" w:type="auto"/>
+            <w:tcBorders>
+              <w:top w:val="single" w:sz="6" w:space="0" w:color="2D323A"/>
+              <w:left w:val="single" w:sz="6" w:space="0" w:color="2D323A"/>
+              <w:bottom w:val="single" w:sz="6" w:space="0" w:color="2D323A"/>
+              <w:right w:val="single" w:sz="6" w:space="0" w:color="2D323A"/>
+            </w:tcBorders>
+            <w:shd w:val="clear" w:color="auto" w:fill="404650"/>
+            <w:vAlign w:val="center"/>
+            <w:hideMark/>
+          </w:tcPr>
+          <w:p>
+            <w:r>
+              <w:t>Descripción</w:t>
+            </w:r>
+          </w:p>
+        </w:tc>
+        <w:tc>
+          <w:tcPr>
+            <w:tcW w:w="0" w:type="auto"/>
+            <w:tcBorders>
+              <w:top w:val="single" w:sz="6" w:space="0" w:color="2D323A"/>
+              <w:left w:val="single" w:sz="6" w:space="0" w:color="2D323A"/>
+              <w:bottom w:val="single" w:sz="6" w:space="0" w:color="2D323A"/>
+              <w:right w:val="single" w:sz="6" w:space="0" w:color="2D323A"/>
+            </w:tcBorders>
+            <w:shd w:val="clear" w:color="auto" w:fill="404650"/>
+            <w:vAlign w:val="center"/>
+            <w:hideMark/>
+          </w:tcPr>
+          <w:p>
+            <w:r>
+              <w:t>Ejemplo</w:t>
+            </w:r>
+          </w:p>
+        </w:tc>
+      </w:tr>
+      <w:tr>
+        <w:tc>
+          <w:tcPr>
+            <w:tcW w:w="0" w:type="auto"/>
+            <w:tcBorders>
+              <w:top w:val="single" w:sz="6" w:space="0" w:color="2D323A"/>
+              <w:left w:val="single" w:sz="6" w:space="0" w:color="2D323A"/>
+              <w:bottom w:val="single" w:sz="6" w:space="0" w:color="2D323A"/>
+              <w:right w:val="single" w:sz="6" w:space="0" w:color="2D323A"/>
+            </w:tcBorders>
+            <w:shd w:val="clear" w:color="auto" w:fill="13161C"/>
+            <w:vAlign w:val="center"/>
+            <w:hideMark/>
+          </w:tcPr>
+          <w:p>
+            <w:proofErr w:type="spellStart"/>
+            <w:r>
+              <w:t>current_url</w:t>
+            </w:r>
+            <w:proofErr w:type="spellEnd"/>
+          </w:p>
+        </w:tc>
+        <w:tc>
+          <w:tcPr>
+            <w:tcW w:w="0" w:type="auto"/>
+            <w:tcBorders>
+              <w:top w:val="single" w:sz="6" w:space="0" w:color="2D323A"/>
+              <w:left w:val="single" w:sz="6" w:space="0" w:color="2D323A"/>
+              <w:bottom w:val="single" w:sz="6" w:space="0" w:color="2D323A"/>
+              <w:right w:val="single" w:sz="6" w:space="0" w:color="2D323A"/>
+            </w:tcBorders>
+            <w:shd w:val="clear" w:color="auto" w:fill="13161C"/>
+            <w:vAlign w:val="center"/>
+            <w:hideMark/>
+          </w:tcPr>
+          <w:p>
+            <w:r>
+              <w:t>Obtiene la URL del sitio en la que se encuentra el navegador</w:t>
+            </w:r>
+          </w:p>
+        </w:tc>
+        <w:tc>
+          <w:tcPr>
+            <w:tcW w:w="0" w:type="auto"/>
+            <w:tcBorders>
+              <w:top w:val="single" w:sz="6" w:space="0" w:color="2D323A"/>
+              <w:left w:val="single" w:sz="6" w:space="0" w:color="2D323A"/>
+              <w:bottom w:val="single" w:sz="6" w:space="0" w:color="2D323A"/>
+              <w:right w:val="single" w:sz="6" w:space="0" w:color="2D323A"/>
+            </w:tcBorders>
+            <w:shd w:val="clear" w:color="auto" w:fill="13161C"/>
+            <w:vAlign w:val="center"/>
+            <w:hideMark/>
+          </w:tcPr>
+          <w:p>
+            <w:proofErr w:type="spellStart"/>
+            <w:r>
+              <w:t>driver.get_url</w:t>
+            </w:r>
+            <w:proofErr w:type="spellEnd"/>
+          </w:p>
+        </w:tc>
+      </w:tr>
+      <w:tr>
+        <w:tc>
+          <w:tcPr>
+            <w:tcW w:w="0" w:type="auto"/>
+            <w:tcBorders>
+              <w:top w:val="single" w:sz="6" w:space="0" w:color="2D323A"/>
+              <w:left w:val="single" w:sz="6" w:space="0" w:color="2D323A"/>
+              <w:bottom w:val="single" w:sz="6" w:space="0" w:color="2D323A"/>
+              <w:right w:val="single" w:sz="6" w:space="0" w:color="2D323A"/>
+            </w:tcBorders>
+            <w:shd w:val="clear" w:color="auto" w:fill="13161C"/>
+            <w:vAlign w:val="center"/>
+            <w:hideMark/>
+          </w:tcPr>
+          <w:p>
+            <w:proofErr w:type="spellStart"/>
+            <w:r>
+              <w:t>current_window_handle</w:t>
+            </w:r>
+            <w:proofErr w:type="spellEnd"/>
+          </w:p>
+        </w:tc>
+        <w:tc>
+          <w:tcPr>
+            <w:tcW w:w="0" w:type="auto"/>
+            <w:tcBorders>
+              <w:top w:val="single" w:sz="6" w:space="0" w:color="2D323A"/>
+              <w:left w:val="single" w:sz="6" w:space="0" w:color="2D323A"/>
+              <w:bottom w:val="single" w:sz="6" w:space="0" w:color="2D323A"/>
+              <w:right w:val="single" w:sz="6" w:space="0" w:color="2D323A"/>
+            </w:tcBorders>
+            <w:shd w:val="clear" w:color="auto" w:fill="13161C"/>
+            <w:vAlign w:val="center"/>
+            <w:hideMark/>
+          </w:tcPr>
+          <w:p>
+            <w:r>
+              <w:t>Obtiene la referencia que identifica a la ventana activa en ese momento</w:t>
+            </w:r>
+          </w:p>
+        </w:tc>
+        <w:tc>
+          <w:tcPr>
+            <w:tcW w:w="0" w:type="auto"/>
+            <w:tcBorders>
+              <w:top w:val="single" w:sz="6" w:space="0" w:color="2D323A"/>
+              <w:left w:val="single" w:sz="6" w:space="0" w:color="2D323A"/>
+              <w:bottom w:val="single" w:sz="6" w:space="0" w:color="2D323A"/>
+              <w:right w:val="single" w:sz="6" w:space="0" w:color="2D323A"/>
+            </w:tcBorders>
+            <w:shd w:val="clear" w:color="auto" w:fill="13161C"/>
+            <w:vAlign w:val="center"/>
+            <w:hideMark/>
+          </w:tcPr>
+          <w:p>
+            <w:proofErr w:type="spellStart"/>
+            <w:proofErr w:type="gramStart"/>
+            <w:r>
+              <w:t>driver.current</w:t>
+            </w:r>
+            <w:proofErr w:type="gramEnd"/>
+            <w:r>
+              <w:t>_window_handle</w:t>
+            </w:r>
+            <w:proofErr w:type="spellEnd"/>
+          </w:p>
+        </w:tc>
+      </w:tr>
+      <w:tr>
+        <w:tc>
+          <w:tcPr>
+            <w:tcW w:w="0" w:type="auto"/>
+            <w:tcBorders>
+              <w:top w:val="single" w:sz="6" w:space="0" w:color="2D323A"/>
+              <w:left w:val="single" w:sz="6" w:space="0" w:color="2D323A"/>
+              <w:bottom w:val="single" w:sz="6" w:space="0" w:color="2D323A"/>
+              <w:right w:val="single" w:sz="6" w:space="0" w:color="2D323A"/>
+            </w:tcBorders>
+            <w:shd w:val="clear" w:color="auto" w:fill="13161C"/>
+            <w:vAlign w:val="center"/>
+            <w:hideMark/>
+          </w:tcPr>
+          <w:p>
+            <w:proofErr w:type="spellStart"/>
+            <w:r>
+              <w:t>name</w:t>
+            </w:r>
+            <w:proofErr w:type="spellEnd"/>
+          </w:p>
+        </w:tc>
+        <w:tc>
+          <w:tcPr>
+            <w:tcW w:w="0" w:type="auto"/>
+            <w:tcBorders>
+              <w:top w:val="single" w:sz="6" w:space="0" w:color="2D323A"/>
+              <w:left w:val="single" w:sz="6" w:space="0" w:color="2D323A"/>
+              <w:bottom w:val="single" w:sz="6" w:space="0" w:color="2D323A"/>
+              <w:right w:val="single" w:sz="6" w:space="0" w:color="2D323A"/>
+            </w:tcBorders>
+            <w:shd w:val="clear" w:color="auto" w:fill="13161C"/>
+            <w:vAlign w:val="center"/>
+            <w:hideMark/>
+          </w:tcPr>
+          <w:p>
+            <w:r>
+              <w:t>Obtiene el nombre del navegador subyacente para la instancia activa</w:t>
+            </w:r>
+          </w:p>
+        </w:tc>
+        <w:tc>
+          <w:tcPr>
+            <w:tcW w:w="0" w:type="auto"/>
+            <w:tcBorders>
+              <w:top w:val="single" w:sz="6" w:space="0" w:color="2D323A"/>
+              <w:left w:val="single" w:sz="6" w:space="0" w:color="2D323A"/>
+              <w:bottom w:val="single" w:sz="6" w:space="0" w:color="2D323A"/>
+              <w:right w:val="single" w:sz="6" w:space="0" w:color="2D323A"/>
+            </w:tcBorders>
+            <w:shd w:val="clear" w:color="auto" w:fill="13161C"/>
+            <w:vAlign w:val="center"/>
+            <w:hideMark/>
+          </w:tcPr>
+          <w:p>
+            <w:hyperlink r:id="rId7" w:tgtFrame="_blank" w:history="1">
+              <w:r>
+                <w:rPr>
+                  <w:rStyle w:val="Hyperlink"/>
+                </w:rPr>
+                <w:t>driver.name</w:t>
+              </w:r>
+            </w:hyperlink>
+          </w:p>
+        </w:tc>
+      </w:tr>
+      <w:tr>
+        <w:tc>
+          <w:tcPr>
+            <w:tcW w:w="0" w:type="auto"/>
+            <w:tcBorders>
+              <w:top w:val="single" w:sz="6" w:space="0" w:color="2D323A"/>
+              <w:left w:val="single" w:sz="6" w:space="0" w:color="2D323A"/>
+              <w:bottom w:val="single" w:sz="6" w:space="0" w:color="2D323A"/>
+              <w:right w:val="single" w:sz="6" w:space="0" w:color="2D323A"/>
+            </w:tcBorders>
+            <w:shd w:val="clear" w:color="auto" w:fill="13161C"/>
+            <w:vAlign w:val="center"/>
+            <w:hideMark/>
+          </w:tcPr>
+          <w:p>
+            <w:proofErr w:type="spellStart"/>
+            <w:r>
+              <w:t>orientation</w:t>
+            </w:r>
+            <w:proofErr w:type="spellEnd"/>
+          </w:p>
+        </w:tc>
+        <w:tc>
+          <w:tcPr>
+            <w:tcW w:w="0" w:type="auto"/>
+            <w:tcBorders>
+              <w:top w:val="single" w:sz="6" w:space="0" w:color="2D323A"/>
+              <w:left w:val="single" w:sz="6" w:space="0" w:color="2D323A"/>
+              <w:bottom w:val="single" w:sz="6" w:space="0" w:color="2D323A"/>
+              <w:right w:val="single" w:sz="6" w:space="0" w:color="2D323A"/>
+            </w:tcBorders>
+            <w:shd w:val="clear" w:color="auto" w:fill="13161C"/>
+            <w:vAlign w:val="center"/>
+            <w:hideMark/>
+          </w:tcPr>
+          <w:p>
+            <w:r>
+              <w:t>Obtiene la orientación actual del dispositivo móvil</w:t>
+            </w:r>
+          </w:p>
+        </w:tc>
+        <w:tc>
+          <w:tcPr>
+            <w:tcW w:w="0" w:type="auto"/>
+            <w:tcBorders>
+              <w:top w:val="single" w:sz="6" w:space="0" w:color="2D323A"/>
+              <w:left w:val="single" w:sz="6" w:space="0" w:color="2D323A"/>
+              <w:bottom w:val="single" w:sz="6" w:space="0" w:color="2D323A"/>
+              <w:right w:val="single" w:sz="6" w:space="0" w:color="2D323A"/>
+            </w:tcBorders>
+            <w:shd w:val="clear" w:color="auto" w:fill="13161C"/>
+            <w:vAlign w:val="center"/>
+            <w:hideMark/>
+          </w:tcPr>
+          <w:p>
+            <w:proofErr w:type="spellStart"/>
+            <w:proofErr w:type="gramStart"/>
+            <w:r>
+              <w:t>driver.orientation</w:t>
+            </w:r>
+            <w:proofErr w:type="spellEnd"/>
+            <w:proofErr w:type="gramEnd"/>
+          </w:p>
+        </w:tc>
+      </w:tr>
+      <w:tr>
+        <w:tc>
+          <w:tcPr>
+            <w:tcW w:w="0" w:type="auto"/>
+            <w:tcBorders>
+              <w:top w:val="single" w:sz="6" w:space="0" w:color="2D323A"/>
+              <w:left w:val="single" w:sz="6" w:space="0" w:color="2D323A"/>
+              <w:bottom w:val="single" w:sz="6" w:space="0" w:color="2D323A"/>
+              <w:right w:val="single" w:sz="6" w:space="0" w:color="2D323A"/>
+            </w:tcBorders>
+            <w:shd w:val="clear" w:color="auto" w:fill="13161C"/>
+            <w:vAlign w:val="center"/>
+            <w:hideMark/>
+          </w:tcPr>
+          <w:p>
+            <w:proofErr w:type="spellStart"/>
+            <w:r>
+              <w:t>page_source</w:t>
+            </w:r>
+            <w:proofErr w:type="spellEnd"/>
+          </w:p>
+        </w:tc>
+        <w:tc>
+          <w:tcPr>
+            <w:tcW w:w="0" w:type="auto"/>
+            <w:tcBorders>
+              <w:top w:val="single" w:sz="6" w:space="0" w:color="2D323A"/>
+              <w:left w:val="single" w:sz="6" w:space="0" w:color="2D323A"/>
+              <w:bottom w:val="single" w:sz="6" w:space="0" w:color="2D323A"/>
+              <w:right w:val="single" w:sz="6" w:space="0" w:color="2D323A"/>
+            </w:tcBorders>
+            <w:shd w:val="clear" w:color="auto" w:fill="13161C"/>
+            <w:vAlign w:val="center"/>
+            <w:hideMark/>
+          </w:tcPr>
+          <w:p>
+            <w:r>
+              <w:t>Obtiene el código fuente de disponible del sitio web</w:t>
+            </w:r>
+          </w:p>
+        </w:tc>
+        <w:tc>
+          <w:tcPr>
+            <w:tcW w:w="0" w:type="auto"/>
+            <w:tcBorders>
+              <w:top w:val="single" w:sz="6" w:space="0" w:color="2D323A"/>
+              <w:left w:val="single" w:sz="6" w:space="0" w:color="2D323A"/>
+              <w:bottom w:val="single" w:sz="6" w:space="0" w:color="2D323A"/>
+              <w:right w:val="single" w:sz="6" w:space="0" w:color="2D323A"/>
+            </w:tcBorders>
+            <w:shd w:val="clear" w:color="auto" w:fill="13161C"/>
+            <w:vAlign w:val="center"/>
+            <w:hideMark/>
+          </w:tcPr>
+          <w:p>
+            <w:proofErr w:type="spellStart"/>
+            <w:proofErr w:type="gramStart"/>
+            <w:r>
+              <w:t>driver.page</w:t>
+            </w:r>
+            <w:proofErr w:type="gramEnd"/>
+            <w:r>
+              <w:t>_source</w:t>
+            </w:r>
+            <w:proofErr w:type="spellEnd"/>
+          </w:p>
+        </w:tc>
+      </w:tr>
+      <w:tr>
+        <w:tc>
+          <w:tcPr>
+            <w:tcW w:w="0" w:type="auto"/>
+            <w:tcBorders>
+              <w:top w:val="single" w:sz="6" w:space="0" w:color="2D323A"/>
+              <w:left w:val="single" w:sz="6" w:space="0" w:color="2D323A"/>
+              <w:bottom w:val="single" w:sz="6" w:space="0" w:color="2D323A"/>
+              <w:right w:val="single" w:sz="6" w:space="0" w:color="2D323A"/>
+            </w:tcBorders>
+            <w:shd w:val="clear" w:color="auto" w:fill="13161C"/>
+            <w:vAlign w:val="center"/>
+            <w:hideMark/>
+          </w:tcPr>
+          <w:p>
+            <w:proofErr w:type="spellStart"/>
+            <w:r>
+              <w:t>title</w:t>
+            </w:r>
+            <w:proofErr w:type="spellEnd"/>
+          </w:p>
+        </w:tc>
+        <w:tc>
+          <w:tcPr>
+            <w:tcW w:w="0" w:type="auto"/>
+            <w:tcBorders>
+              <w:top w:val="single" w:sz="6" w:space="0" w:color="2D323A"/>
+              <w:left w:val="single" w:sz="6" w:space="0" w:color="2D323A"/>
+              <w:bottom w:val="single" w:sz="6" w:space="0" w:color="2D323A"/>
+              <w:right w:val="single" w:sz="6" w:space="0" w:color="2D323A"/>
+            </w:tcBorders>
+            <w:shd w:val="clear" w:color="auto" w:fill="13161C"/>
+            <w:vAlign w:val="center"/>
+            <w:hideMark/>
+          </w:tcPr>
+          <w:p>
+            <w:r>
+              <w:t>Obtiene el valor de la etiqueta &lt;</w:t>
+            </w:r>
+            <w:proofErr w:type="spellStart"/>
+            <w:r>
+              <w:t>title</w:t>
+            </w:r>
+            <w:proofErr w:type="spellEnd"/>
+            <w:r>
+              <w:t>&gt; del sitio web</w:t>
+            </w:r>
+          </w:p>
+        </w:tc>
+        <w:tc>
+          <w:tcPr>
+            <w:tcW w:w="0" w:type="auto"/>
+            <w:tcBorders>
+              <w:top w:val="single" w:sz="6" w:space="0" w:color="2D323A"/>
+              <w:left w:val="single" w:sz="6" w:space="0" w:color="2D323A"/>
+              <w:bottom w:val="single" w:sz="6" w:space="0" w:color="2D323A"/>
+              <w:right w:val="single" w:sz="6" w:space="0" w:color="2D323A"/>
+            </w:tcBorders>
+            <w:shd w:val="clear" w:color="auto" w:fill="13161C"/>
+            <w:vAlign w:val="center"/>
+            <w:hideMark/>
+          </w:tcPr>
+          <w:p>
+            <w:proofErr w:type="spellStart"/>
+            <w:proofErr w:type="gramStart"/>
+            <w:r>
+              <w:t>driver.title</w:t>
+            </w:r>
+            <w:proofErr w:type="spellEnd"/>
+            <w:proofErr w:type="gramEnd"/>
+          </w:p>
+        </w:tc>
+      </w:tr>
+    </w:tbl>
+    <w:p/>
+    <w:p/>
+    <w:p>
+      <w:pPr>
+        <w:rPr>
+          <w:b/>
+          <w:bCs/>
+        </w:rPr>
+      </w:pPr>
+      <w:r>
+        <w:rPr>
+          <w:b/>
+          <w:bCs/>
+        </w:rPr>
+        <w:lastRenderedPageBreak/>
+        <w:t xml:space="preserve">Clase </w:t>
+      </w:r>
+      <w:proofErr w:type="spellStart"/>
+      <w:r>
+        <w:rPr>
+          <w:b/>
+          <w:bCs/>
+        </w:rPr>
+        <w:t>WebElement</w:t>
+      </w:r>
+      <w:proofErr w:type="spellEnd"/>
+    </w:p>
+    <w:p>
+      <w:r>
+        <w:t xml:space="preserve">Esta clase nos permite interactuar específicamente con elementos de los sitios web como </w:t>
+      </w:r>
+      <w:proofErr w:type="spellStart"/>
+      <w:r>
+        <w:t>textbox</w:t>
+      </w:r>
+      <w:proofErr w:type="spellEnd"/>
+      <w:r>
+        <w:t xml:space="preserve">, </w:t>
+      </w:r>
+      <w:proofErr w:type="spellStart"/>
+      <w:r>
+        <w:t>text</w:t>
+      </w:r>
+      <w:proofErr w:type="spellEnd"/>
+      <w:r>
+        <w:t xml:space="preserve"> </w:t>
+      </w:r>
+      <w:proofErr w:type="spellStart"/>
+      <w:r>
+        <w:t>area</w:t>
+      </w:r>
+      <w:proofErr w:type="spellEnd"/>
+      <w:r>
+        <w:t xml:space="preserve">, </w:t>
+      </w:r>
+      <w:proofErr w:type="spellStart"/>
+      <w:r>
+        <w:t>button</w:t>
+      </w:r>
+      <w:proofErr w:type="spellEnd"/>
+      <w:r>
+        <w:t xml:space="preserve">, radio </w:t>
+      </w:r>
+      <w:proofErr w:type="spellStart"/>
+      <w:r>
+        <w:t>button</w:t>
+      </w:r>
+      <w:proofErr w:type="spellEnd"/>
+      <w:r>
+        <w:t xml:space="preserve">, </w:t>
+      </w:r>
+      <w:proofErr w:type="spellStart"/>
+      <w:r>
+        <w:t>checkbox</w:t>
+      </w:r>
+      <w:proofErr w:type="spellEnd"/>
+      <w:r>
+        <w:t>, etc.</w:t>
+      </w:r>
+    </w:p>
+    <w:p>
+      <w:r>
+        <w:t xml:space="preserve">Propiedades más comunes de la clase </w:t>
+      </w:r>
+      <w:proofErr w:type="spellStart"/>
+      <w:r>
+        <w:t>WebElement</w:t>
+      </w:r>
+      <w:proofErr w:type="spellEnd"/>
+    </w:p>
+    <w:tbl>
+      <w:tblPr>
+        <w:tblW w:w="0" w:type="auto"/>
+        <w:shd w:val="clear" w:color="auto" w:fill="13161C"/>
+        <w:tblCellMar>
+          <w:left w:w="0" w:type="dxa"/>
+          <w:right w:w="0" w:type="dxa"/>
+        </w:tblCellMar>
+        <w:tblLook w:val="04A0" w:firstRow="1" w:lastRow="0" w:firstColumn="1" w:lastColumn="0" w:noHBand="0" w:noVBand="1"/>
+      </w:tblPr>
+      <w:tblGrid>
+        <w:gridCol w:w="1978"/>
+        <w:gridCol w:w="5248"/>
+        <w:gridCol w:w="1596"/>
+      </w:tblGrid>
+      <w:tr>
+        <w:trPr>
+          <w:tblHeader/>
+        </w:trPr>
+        <w:tc>
+          <w:tcPr>
+            <w:tcW w:w="0" w:type="auto"/>
+            <w:tcBorders>
+              <w:top w:val="single" w:sz="6" w:space="0" w:color="2D323A"/>
+              <w:left w:val="single" w:sz="6" w:space="0" w:color="2D323A"/>
+              <w:bottom w:val="single" w:sz="6" w:space="0" w:color="2D323A"/>
+              <w:right w:val="single" w:sz="6" w:space="0" w:color="2D323A"/>
+            </w:tcBorders>
+            <w:shd w:val="clear" w:color="auto" w:fill="404650"/>
+            <w:vAlign w:val="center"/>
+            <w:hideMark/>
+          </w:tcPr>
+          <w:p>
+            <w:r>
+              <w:t>Propiedad/Atributo</w:t>
+            </w:r>
+          </w:p>
+        </w:tc>
+        <w:tc>
+          <w:tcPr>
+            <w:tcW w:w="0" w:type="auto"/>
+            <w:tcBorders>
+              <w:top w:val="single" w:sz="6" w:space="0" w:color="2D323A"/>
+              <w:left w:val="single" w:sz="6" w:space="0" w:color="2D323A"/>
+              <w:bottom w:val="single" w:sz="6" w:space="0" w:color="2D323A"/>
+              <w:right w:val="single" w:sz="6" w:space="0" w:color="2D323A"/>
+            </w:tcBorders>
+            <w:shd w:val="clear" w:color="auto" w:fill="404650"/>
+            <w:vAlign w:val="center"/>
+            <w:hideMark/>
+          </w:tcPr>
+          <w:p>
+            <w:r>
+              <w:t>Descripción</w:t>
+            </w:r>
+          </w:p>
+        </w:tc>
+        <w:tc>
+          <w:tcPr>
+            <w:tcW w:w="0" w:type="auto"/>
+            <w:tcBorders>
+              <w:top w:val="single" w:sz="6" w:space="0" w:color="2D323A"/>
+              <w:left w:val="single" w:sz="6" w:space="0" w:color="2D323A"/>
+              <w:bottom w:val="single" w:sz="6" w:space="0" w:color="2D323A"/>
+              <w:right w:val="single" w:sz="6" w:space="0" w:color="2D323A"/>
+            </w:tcBorders>
+            <w:shd w:val="clear" w:color="auto" w:fill="404650"/>
+            <w:vAlign w:val="center"/>
+            <w:hideMark/>
+          </w:tcPr>
+          <w:p>
+            <w:r>
+              <w:t>Ejemplo</w:t>
+            </w:r>
+          </w:p>
+        </w:tc>
+      </w:tr>
+      <w:tr>
+        <w:tc>
+          <w:tcPr>
+            <w:tcW w:w="0" w:type="auto"/>
+            <w:tcBorders>
+              <w:top w:val="single" w:sz="6" w:space="0" w:color="2D323A"/>
+              <w:left w:val="single" w:sz="6" w:space="0" w:color="2D323A"/>
+              <w:bottom w:val="single" w:sz="6" w:space="0" w:color="2D323A"/>
+              <w:right w:val="single" w:sz="6" w:space="0" w:color="2D323A"/>
+            </w:tcBorders>
+            <w:shd w:val="clear" w:color="auto" w:fill="13161C"/>
+            <w:vAlign w:val="center"/>
+            <w:hideMark/>
+          </w:tcPr>
+          <w:p>
+            <w:proofErr w:type="spellStart"/>
+            <w:r>
+              <w:t>size</w:t>
+            </w:r>
+            <w:proofErr w:type="spellEnd"/>
+          </w:p>
+        </w:tc>
+        <w:tc>
+          <w:tcPr>
+            <w:tcW w:w="0" w:type="auto"/>
+            <w:tcBorders>
+              <w:top w:val="single" w:sz="6" w:space="0" w:color="2D323A"/>
+              <w:left w:val="single" w:sz="6" w:space="0" w:color="2D323A"/>
+              <w:bottom w:val="single" w:sz="6" w:space="0" w:color="2D323A"/>
+              <w:right w:val="single" w:sz="6" w:space="0" w:color="2D323A"/>
+            </w:tcBorders>
+            <w:shd w:val="clear" w:color="auto" w:fill="13161C"/>
+            <w:vAlign w:val="center"/>
+            <w:hideMark/>
+          </w:tcPr>
+          <w:p>
+            <w:r>
+              <w:t>Obtiene el tamaño del elemento</w:t>
+            </w:r>
+          </w:p>
+        </w:tc>
+        <w:tc>
+          <w:tcPr>
+            <w:tcW w:w="0" w:type="auto"/>
+            <w:tcBorders>
+              <w:top w:val="single" w:sz="6" w:space="0" w:color="2D323A"/>
+              <w:left w:val="single" w:sz="6" w:space="0" w:color="2D323A"/>
+              <w:bottom w:val="single" w:sz="6" w:space="0" w:color="2D323A"/>
+              <w:right w:val="single" w:sz="6" w:space="0" w:color="2D323A"/>
+            </w:tcBorders>
+            <w:shd w:val="clear" w:color="auto" w:fill="13161C"/>
+            <w:vAlign w:val="center"/>
+            <w:hideMark/>
+          </w:tcPr>
+          <w:p>
+            <w:proofErr w:type="spellStart"/>
+            <w:proofErr w:type="gramStart"/>
+            <w:r>
+              <w:t>login.size</w:t>
+            </w:r>
+            <w:proofErr w:type="spellEnd"/>
+            <w:proofErr w:type="gramEnd"/>
+          </w:p>
+        </w:tc>
+      </w:tr>
+      <w:tr>
+        <w:tc>
+          <w:tcPr>
+            <w:tcW w:w="0" w:type="auto"/>
+            <w:tcBorders>
+              <w:top w:val="single" w:sz="6" w:space="0" w:color="2D323A"/>
+              <w:left w:val="single" w:sz="6" w:space="0" w:color="2D323A"/>
+              <w:bottom w:val="single" w:sz="6" w:space="0" w:color="2D323A"/>
+              <w:right w:val="single" w:sz="6" w:space="0" w:color="2D323A"/>
+            </w:tcBorders>
+            <w:shd w:val="clear" w:color="auto" w:fill="13161C"/>
+            <w:vAlign w:val="center"/>
+            <w:hideMark/>
+          </w:tcPr>
+          <w:p>
+            <w:proofErr w:type="spellStart"/>
+            <w:r>
+              <w:t>tag_name</w:t>
+            </w:r>
+            <w:proofErr w:type="spellEnd"/>
+          </w:p>
+        </w:tc>
+        <w:tc>
+          <w:tcPr>
+            <w:tcW w:w="0" w:type="auto"/>
+            <w:tcBorders>
+              <w:top w:val="single" w:sz="6" w:space="0" w:color="2D323A"/>
+              <w:left w:val="single" w:sz="6" w:space="0" w:color="2D323A"/>
+              <w:bottom w:val="single" w:sz="6" w:space="0" w:color="2D323A"/>
+              <w:right w:val="single" w:sz="6" w:space="0" w:color="2D323A"/>
+            </w:tcBorders>
+            <w:shd w:val="clear" w:color="auto" w:fill="13161C"/>
+            <w:vAlign w:val="center"/>
+            <w:hideMark/>
+          </w:tcPr>
+          <w:p>
+            <w:r>
+              <w:t>Obtiene el nombre de la etiqueta HTML del elemento</w:t>
+            </w:r>
+          </w:p>
+        </w:tc>
+        <w:tc>
+          <w:tcPr>
+            <w:tcW w:w="0" w:type="auto"/>
+            <w:tcBorders>
+              <w:top w:val="single" w:sz="6" w:space="0" w:color="2D323A"/>
+              <w:left w:val="single" w:sz="6" w:space="0" w:color="2D323A"/>
+              <w:bottom w:val="single" w:sz="6" w:space="0" w:color="2D323A"/>
+              <w:right w:val="single" w:sz="6" w:space="0" w:color="2D323A"/>
+            </w:tcBorders>
+            <w:shd w:val="clear" w:color="auto" w:fill="13161C"/>
+            <w:vAlign w:val="center"/>
+            <w:hideMark/>
+          </w:tcPr>
+          <w:p>
+            <w:proofErr w:type="spellStart"/>
+            <w:r>
+              <w:t>login.tag_name</w:t>
+            </w:r>
+            <w:proofErr w:type="spellEnd"/>
+          </w:p>
+        </w:tc>
+      </w:tr>
+      <w:tr>
+        <w:tc>
+          <w:tcPr>
+            <w:tcW w:w="0" w:type="auto"/>
+            <w:tcBorders>
+              <w:top w:val="single" w:sz="6" w:space="0" w:color="2D323A"/>
+              <w:left w:val="single" w:sz="6" w:space="0" w:color="2D323A"/>
+              <w:bottom w:val="single" w:sz="6" w:space="0" w:color="2D323A"/>
+              <w:right w:val="single" w:sz="6" w:space="0" w:color="2D323A"/>
+            </w:tcBorders>
+            <w:shd w:val="clear" w:color="auto" w:fill="13161C"/>
+            <w:vAlign w:val="center"/>
+            <w:hideMark/>
+          </w:tcPr>
+          <w:p>
+            <w:proofErr w:type="spellStart"/>
+            <w:r>
+              <w:t>text</w:t>
+            </w:r>
+            <w:proofErr w:type="spellEnd"/>
+          </w:p>
+        </w:tc>
+        <w:tc>
+          <w:tcPr>
+            <w:tcW w:w="0" w:type="auto"/>
+            <w:tcBorders>
+              <w:top w:val="single" w:sz="6" w:space="0" w:color="2D323A"/>
+              <w:left w:val="single" w:sz="6" w:space="0" w:color="2D323A"/>
+              <w:bottom w:val="single" w:sz="6" w:space="0" w:color="2D323A"/>
+              <w:right w:val="single" w:sz="6" w:space="0" w:color="2D323A"/>
+            </w:tcBorders>
+            <w:shd w:val="clear" w:color="auto" w:fill="13161C"/>
+            <w:vAlign w:val="center"/>
+            <w:hideMark/>
+          </w:tcPr>
+          <w:p>
+            <w:r>
+              <w:t>Obtiene el texto del elemento</w:t>
+            </w:r>
+          </w:p>
+        </w:tc>
+        <w:tc>
+          <w:tcPr>
+            <w:tcW w:w="0" w:type="auto"/>
+            <w:tcBorders>
+              <w:top w:val="single" w:sz="6" w:space="0" w:color="2D323A"/>
+              <w:left w:val="single" w:sz="6" w:space="0" w:color="2D323A"/>
+              <w:bottom w:val="single" w:sz="6" w:space="0" w:color="2D323A"/>
+              <w:right w:val="single" w:sz="6" w:space="0" w:color="2D323A"/>
+            </w:tcBorders>
+            <w:shd w:val="clear" w:color="auto" w:fill="13161C"/>
+            <w:vAlign w:val="center"/>
+            <w:hideMark/>
+          </w:tcPr>
+          <w:p>
+            <w:proofErr w:type="spellStart"/>
+            <w:r>
+              <w:t>login.text</w:t>
+            </w:r>
+            <w:proofErr w:type="spellEnd"/>
+          </w:p>
+        </w:tc>
+      </w:tr>
+    </w:tbl>
+    <w:p>
+      <w:r>
+        <w:t xml:space="preserve">Métodos más comunes de la clase </w:t>
+      </w:r>
+      <w:proofErr w:type="spellStart"/>
+      <w:r>
+        <w:t>WebElement</w:t>
+      </w:r>
+      <w:proofErr w:type="spellEnd"/>
+    </w:p>
+    <w:tbl>
+      <w:tblPr>
+        <w:tblW w:w="0" w:type="auto"/>
+        <w:shd w:val="clear" w:color="auto" w:fill="13161C"/>
+        <w:tblLayout w:type="fixed"/>
+        <w:tblCellMar>
+          <w:left w:w="0" w:type="dxa"/>
+          <w:right w:w="0" w:type="dxa"/>
+        </w:tblCellMar>
+        <w:tblLook w:val="04A0" w:firstRow="1" w:lastRow="0" w:firstColumn="1" w:lastColumn="0" w:noHBand="0" w:noVBand="1"/>
+      </w:tblPr>
+      <w:tblGrid>
+        <w:gridCol w:w="2402"/>
+        <w:gridCol w:w="3402"/>
+        <w:gridCol w:w="3018"/>
+      </w:tblGrid>
+      <w:tr>
+        <w:trPr>
+          <w:tblHeader/>
+        </w:trPr>
+        <w:tc>
+          <w:tcPr>
+            <w:tcW w:w="2402" w:type="dxa"/>
+            <w:tcBorders>
+              <w:top w:val="single" w:sz="6" w:space="0" w:color="2D323A"/>
+              <w:left w:val="single" w:sz="6" w:space="0" w:color="2D323A"/>
+              <w:bottom w:val="single" w:sz="6" w:space="0" w:color="2D323A"/>
+              <w:right w:val="single" w:sz="6" w:space="0" w:color="2D323A"/>
+            </w:tcBorders>
+            <w:shd w:val="clear" w:color="auto" w:fill="404650"/>
+            <w:vAlign w:val="center"/>
+            <w:hideMark/>
+          </w:tcPr>
+          <w:p>
+            <w:r>
+              <w:t>Método/Atributo</w:t>
+            </w:r>
+          </w:p>
+        </w:tc>
+        <w:tc>
+          <w:tcPr>
+            <w:tcW w:w="3402" w:type="dxa"/>
+            <w:tcBorders>
+              <w:top w:val="single" w:sz="6" w:space="0" w:color="2D323A"/>
+              <w:left w:val="single" w:sz="6" w:space="0" w:color="2D323A"/>
+              <w:bottom w:val="single" w:sz="6" w:space="0" w:color="2D323A"/>
+              <w:right w:val="single" w:sz="6" w:space="0" w:color="2D323A"/>
+            </w:tcBorders>
+            <w:shd w:val="clear" w:color="auto" w:fill="404650"/>
+            <w:vAlign w:val="center"/>
+            <w:hideMark/>
+          </w:tcPr>
+          <w:p>
+            <w:r>
+              <w:t>Descripción</w:t>
+            </w:r>
+          </w:p>
+        </w:tc>
+        <w:tc>
+          <w:tcPr>
+            <w:tcW w:w="3018" w:type="dxa"/>
+            <w:tcBorders>
+              <w:top w:val="single" w:sz="6" w:space="0" w:color="2D323A"/>
+              <w:left w:val="single" w:sz="6" w:space="0" w:color="2D323A"/>
+              <w:bottom w:val="single" w:sz="6" w:space="0" w:color="2D323A"/>
+              <w:right w:val="single" w:sz="6" w:space="0" w:color="2D323A"/>
+            </w:tcBorders>
+            <w:shd w:val="clear" w:color="auto" w:fill="404650"/>
+            <w:vAlign w:val="center"/>
+            <w:hideMark/>
+          </w:tcPr>
+          <w:p>
+            <w:r>
+              <w:t>Ejemplo</w:t>
+            </w:r>
+          </w:p>
+        </w:tc>
+      </w:tr>
+      <w:tr>
+        <w:tc>
+          <w:tcPr>
+            <w:tcW w:w="2402" w:type="dxa"/>
+            <w:tcBorders>
+              <w:top w:val="single" w:sz="6" w:space="0" w:color="2D323A"/>
+              <w:left w:val="single" w:sz="6" w:space="0" w:color="2D323A"/>
+              <w:bottom w:val="single" w:sz="6" w:space="0" w:color="2D323A"/>
+              <w:right w:val="single" w:sz="6" w:space="0" w:color="2D323A"/>
+            </w:tcBorders>
+            <w:shd w:val="clear" w:color="auto" w:fill="13161C"/>
+            <w:vAlign w:val="center"/>
+            <w:hideMark/>
+          </w:tcPr>
+          <w:p>
+            <w:proofErr w:type="spellStart"/>
+            <w:proofErr w:type="gramStart"/>
+            <w:r>
+              <w:t>clear</w:t>
+            </w:r>
+            <w:proofErr w:type="spellEnd"/>
+            <w:r>
+              <w:t>(</w:t>
+            </w:r>
+            <w:proofErr w:type="gramEnd"/>
+            <w:r>
+              <w:t>)</w:t>
+            </w:r>
+          </w:p>
+        </w:tc>
+        <w:tc>
+          <w:tcPr>
+            <w:tcW w:w="3402" w:type="dxa"/>
+            <w:tcBorders>
+              <w:top w:val="single" w:sz="6" w:space="0" w:color="2D323A"/>
+              <w:left w:val="single" w:sz="6" w:space="0" w:color="2D323A"/>
+              <w:bottom w:val="single" w:sz="6" w:space="0" w:color="2D323A"/>
+              <w:right w:val="single" w:sz="6" w:space="0" w:color="2D323A"/>
+            </w:tcBorders>
+            <w:shd w:val="clear" w:color="auto" w:fill="13161C"/>
+            <w:vAlign w:val="center"/>
+            <w:hideMark/>
+          </w:tcPr>
+          <w:p>
+            <w:r>
+              <w:t xml:space="preserve">Limpia el contenido de un </w:t>
+            </w:r>
+            <w:proofErr w:type="spellStart"/>
+            <w:r>
+              <w:t>textarea</w:t>
+            </w:r>
+            <w:proofErr w:type="spellEnd"/>
+          </w:p>
+        </w:tc>
+        <w:tc>
+          <w:tcPr>
+            <w:tcW w:w="3018" w:type="dxa"/>
+            <w:tcBorders>
+              <w:top w:val="single" w:sz="6" w:space="0" w:color="2D323A"/>
+              <w:left w:val="single" w:sz="6" w:space="0" w:color="2D323A"/>
+              <w:bottom w:val="single" w:sz="6" w:space="0" w:color="2D323A"/>
+              <w:right w:val="single" w:sz="6" w:space="0" w:color="2D323A"/>
+            </w:tcBorders>
+            <w:shd w:val="clear" w:color="auto" w:fill="13161C"/>
+            <w:vAlign w:val="center"/>
+            <w:hideMark/>
+          </w:tcPr>
+          <w:p>
+            <w:proofErr w:type="spellStart"/>
+            <w:r>
+              <w:t>first_</w:t>
+            </w:r>
+            <w:proofErr w:type="gramStart"/>
+            <w:r>
+              <w:t>name.clear</w:t>
+            </w:r>
+            <w:proofErr w:type="spellEnd"/>
+            <w:proofErr w:type="gramEnd"/>
+            <w:r>
+              <w:t>()</w:t>
+            </w:r>
+          </w:p>
+        </w:tc>
+      </w:tr>
+      <w:tr>
+        <w:tc>
+          <w:tcPr>
+            <w:tcW w:w="2402" w:type="dxa"/>
+            <w:tcBorders>
+              <w:top w:val="single" w:sz="6" w:space="0" w:color="2D323A"/>
+              <w:left w:val="single" w:sz="6" w:space="0" w:color="2D323A"/>
+              <w:bottom w:val="single" w:sz="6" w:space="0" w:color="2D323A"/>
+              <w:right w:val="single" w:sz="6" w:space="0" w:color="2D323A"/>
+            </w:tcBorders>
+            <w:shd w:val="clear" w:color="auto" w:fill="13161C"/>
+            <w:vAlign w:val="center"/>
+            <w:hideMark/>
+          </w:tcPr>
+          <w:p>
+            <w:proofErr w:type="spellStart"/>
+            <w:proofErr w:type="gramStart"/>
+            <w:r>
+              <w:t>click</w:t>
+            </w:r>
+            <w:proofErr w:type="spellEnd"/>
+            <w:r>
+              <w:t>(</w:t>
+            </w:r>
+            <w:proofErr w:type="gramEnd"/>
+            <w:r>
+              <w:t>)</w:t>
+            </w:r>
+          </w:p>
+        </w:tc>
+        <w:tc>
+          <w:tcPr>
+            <w:tcW w:w="3402" w:type="dxa"/>
+            <w:tcBorders>
+              <w:top w:val="single" w:sz="6" w:space="0" w:color="2D323A"/>
+              <w:left w:val="single" w:sz="6" w:space="0" w:color="2D323A"/>
+              <w:bottom w:val="single" w:sz="6" w:space="0" w:color="2D323A"/>
+              <w:right w:val="single" w:sz="6" w:space="0" w:color="2D323A"/>
+            </w:tcBorders>
+            <w:shd w:val="clear" w:color="auto" w:fill="13161C"/>
+            <w:vAlign w:val="center"/>
+            <w:hideMark/>
+          </w:tcPr>
+          <w:p>
+            <w:r>
+              <w:t>Hace clic en el elemento</w:t>
+            </w:r>
+          </w:p>
+        </w:tc>
+        <w:tc>
+          <w:tcPr>
+            <w:tcW w:w="3018" w:type="dxa"/>
+            <w:tcBorders>
+              <w:top w:val="single" w:sz="6" w:space="0" w:color="2D323A"/>
+              <w:left w:val="single" w:sz="6" w:space="0" w:color="2D323A"/>
+              <w:bottom w:val="single" w:sz="6" w:space="0" w:color="2D323A"/>
+              <w:right w:val="single" w:sz="6" w:space="0" w:color="2D323A"/>
+            </w:tcBorders>
+            <w:shd w:val="clear" w:color="auto" w:fill="13161C"/>
+            <w:vAlign w:val="center"/>
+            <w:hideMark/>
+          </w:tcPr>
+          <w:p>
+            <w:proofErr w:type="spellStart"/>
+            <w:r>
+              <w:t>send_</w:t>
+            </w:r>
+            <w:proofErr w:type="gramStart"/>
+            <w:r>
+              <w:t>button.click</w:t>
+            </w:r>
+            <w:proofErr w:type="spellEnd"/>
+            <w:proofErr w:type="gramEnd"/>
+            <w:r>
+              <w:t>()</w:t>
+            </w:r>
+          </w:p>
+        </w:tc>
+      </w:tr>
+      <w:tr>
+        <w:tc>
+          <w:tcPr>
+            <w:tcW w:w="2402" w:type="dxa"/>
+            <w:tcBorders>
+              <w:top w:val="single" w:sz="6" w:space="0" w:color="2D323A"/>
+              <w:left w:val="single" w:sz="6" w:space="0" w:color="2D323A"/>
+              <w:bottom w:val="single" w:sz="6" w:space="0" w:color="2D323A"/>
+              <w:right w:val="single" w:sz="6" w:space="0" w:color="2D323A"/>
+            </w:tcBorders>
+            <w:shd w:val="clear" w:color="auto" w:fill="13161C"/>
+            <w:vAlign w:val="center"/>
+            <w:hideMark/>
+          </w:tcPr>
+          <w:p>
+            <w:proofErr w:type="spellStart"/>
+            <w:r>
+              <w:t>get_attribute</w:t>
+            </w:r>
+            <w:proofErr w:type="spellEnd"/>
+            <w:r>
+              <w:t>(</w:t>
+            </w:r>
+            <w:proofErr w:type="spellStart"/>
+            <w:r>
+              <w:t>name</w:t>
+            </w:r>
+            <w:proofErr w:type="spellEnd"/>
+            <w:r>
+              <w:t>)</w:t>
+            </w:r>
+          </w:p>
+        </w:tc>
+        <w:tc>
+          <w:tcPr>
+            <w:tcW w:w="3402" w:type="dxa"/>
+            <w:tcBorders>
+              <w:top w:val="single" w:sz="6" w:space="0" w:color="2D323A"/>
+              <w:left w:val="single" w:sz="6" w:space="0" w:color="2D323A"/>
+              <w:bottom w:val="single" w:sz="6" w:space="0" w:color="2D323A"/>
+              <w:right w:val="single" w:sz="6" w:space="0" w:color="2D323A"/>
+            </w:tcBorders>
+            <w:shd w:val="clear" w:color="auto" w:fill="13161C"/>
+            <w:vAlign w:val="center"/>
+            <w:hideMark/>
+          </w:tcPr>
+          <w:p>
+            <w:r>
+              <w:t>Obtiene el valor del atributo de un elemento</w:t>
+            </w:r>
+          </w:p>
+        </w:tc>
+        <w:tc>
+          <w:tcPr>
+            <w:tcW w:w="3018" w:type="dxa"/>
+            <w:tcBorders>
+              <w:top w:val="single" w:sz="6" w:space="0" w:color="2D323A"/>
+              <w:left w:val="single" w:sz="6" w:space="0" w:color="2D323A"/>
+              <w:bottom w:val="single" w:sz="6" w:space="0" w:color="2D323A"/>
+              <w:right w:val="single" w:sz="6" w:space="0" w:color="2D323A"/>
+            </w:tcBorders>
+            <w:shd w:val="clear" w:color="auto" w:fill="13161C"/>
+            <w:vAlign w:val="center"/>
+            <w:hideMark/>
+          </w:tcPr>
+          <w:p>
+            <w:pPr>
+              <w:rPr>
+                <w:lang w:val="en-US"/>
+              </w:rPr>
+            </w:pPr>
+            <w:proofErr w:type="spellStart"/>
+            <w:r>
+              <w:rPr>
+                <w:lang w:val="en-US"/>
+              </w:rPr>
+              <w:t>submit_button.get_attribute</w:t>
+            </w:r>
+            <w:proofErr w:type="spellEnd"/>
+            <w:r>
+              <w:rPr>
+                <w:lang w:val="en-US"/>
+              </w:rPr>
+              <w:t xml:space="preserve">(‘value’) </w:t>
+            </w:r>
+            <w:proofErr w:type="spellStart"/>
+            <w:r>
+              <w:rPr>
+                <w:lang w:val="en-US"/>
+              </w:rPr>
+              <w:t>last_name.get_attribute</w:t>
+            </w:r>
+            <w:proofErr w:type="spellEnd"/>
+            <w:r>
+              <w:rPr>
+                <w:lang w:val="en-US"/>
+              </w:rPr>
+              <w:t>(</w:t>
+            </w:r>
+            <w:proofErr w:type="spellStart"/>
+            <w:r>
+              <w:rPr>
+                <w:lang w:val="en-US"/>
+              </w:rPr>
+              <w:t>max_length</w:t>
+            </w:r>
+            <w:proofErr w:type="spellEnd"/>
+            <w:r>
+              <w:rPr>
+                <w:lang w:val="en-US"/>
+              </w:rPr>
+              <w:t>)</w:t>
+            </w:r>
+          </w:p>
+        </w:tc>
+      </w:tr>
+      <w:tr>
+        <w:tc>
+          <w:tcPr>
+            <w:tcW w:w="2402" w:type="dxa"/>
+            <w:tcBorders>
+              <w:top w:val="single" w:sz="6" w:space="0" w:color="2D323A"/>
+              <w:left w:val="single" w:sz="6" w:space="0" w:color="2D323A"/>
+              <w:bottom w:val="single" w:sz="6" w:space="0" w:color="2D323A"/>
+              <w:right w:val="single" w:sz="6" w:space="0" w:color="2D323A"/>
+            </w:tcBorders>
+            <w:shd w:val="clear" w:color="auto" w:fill="13161C"/>
+            <w:vAlign w:val="center"/>
+            <w:hideMark/>
+          </w:tcPr>
+          <w:p>
+            <w:proofErr w:type="spellStart"/>
+            <w:r>
+              <w:t>is_</w:t>
+            </w:r>
+            <w:proofErr w:type="gramStart"/>
+            <w:r>
+              <w:t>displayed</w:t>
+            </w:r>
+            <w:proofErr w:type="spellEnd"/>
+            <w:r>
+              <w:t>(</w:t>
+            </w:r>
+            <w:proofErr w:type="gramEnd"/>
+            <w:r>
+              <w:t>)</w:t>
+            </w:r>
+          </w:p>
+        </w:tc>
+        <w:tc>
+          <w:tcPr>
+            <w:tcW w:w="3402" w:type="dxa"/>
+            <w:tcBorders>
+              <w:top w:val="single" w:sz="6" w:space="0" w:color="2D323A"/>
+              <w:left w:val="single" w:sz="6" w:space="0" w:color="2D323A"/>
+              <w:bottom w:val="single" w:sz="6" w:space="0" w:color="2D323A"/>
+              <w:right w:val="single" w:sz="6" w:space="0" w:color="2D323A"/>
+            </w:tcBorders>
+            <w:shd w:val="clear" w:color="auto" w:fill="13161C"/>
+            <w:vAlign w:val="center"/>
+            <w:hideMark/>
+          </w:tcPr>
+          <w:p>
+            <w:r>
+              <w:t>Verifica si el elemento está a la vista al usuario</w:t>
+            </w:r>
+          </w:p>
+        </w:tc>
+        <w:tc>
+          <w:tcPr>
+            <w:tcW w:w="3018" w:type="dxa"/>
+            <w:tcBorders>
+              <w:top w:val="single" w:sz="6" w:space="0" w:color="2D323A"/>
+              <w:left w:val="single" w:sz="6" w:space="0" w:color="2D323A"/>
+              <w:bottom w:val="single" w:sz="6" w:space="0" w:color="2D323A"/>
+              <w:right w:val="single" w:sz="6" w:space="0" w:color="2D323A"/>
+            </w:tcBorders>
+            <w:shd w:val="clear" w:color="auto" w:fill="13161C"/>
+            <w:vAlign w:val="center"/>
+            <w:hideMark/>
+          </w:tcPr>
+          <w:p>
+            <w:proofErr w:type="spellStart"/>
+            <w:r>
+              <w:t>banner.is_</w:t>
+            </w:r>
+            <w:proofErr w:type="gramStart"/>
+            <w:r>
+              <w:t>displayed</w:t>
+            </w:r>
+            <w:proofErr w:type="spellEnd"/>
+            <w:r>
+              <w:t>(</w:t>
+            </w:r>
+            <w:proofErr w:type="gramEnd"/>
+            <w:r>
+              <w:t>)</w:t>
+            </w:r>
+          </w:p>
+        </w:tc>
+      </w:tr>
+      <w:tr>
+        <w:tc>
+          <w:tcPr>
+            <w:tcW w:w="2402" w:type="dxa"/>
+            <w:tcBorders>
+              <w:top w:val="single" w:sz="6" w:space="0" w:color="2D323A"/>
+              <w:left w:val="single" w:sz="6" w:space="0" w:color="2D323A"/>
+              <w:bottom w:val="single" w:sz="6" w:space="0" w:color="2D323A"/>
+              <w:right w:val="single" w:sz="6" w:space="0" w:color="2D323A"/>
+            </w:tcBorders>
+            <w:shd w:val="clear" w:color="auto" w:fill="13161C"/>
+            <w:vAlign w:val="center"/>
+            <w:hideMark/>
+          </w:tcPr>
+          <w:p>
+            <w:proofErr w:type="spellStart"/>
+            <w:r>
+              <w:t>is_</w:t>
+            </w:r>
+            <w:proofErr w:type="gramStart"/>
+            <w:r>
+              <w:t>enabled</w:t>
+            </w:r>
+            <w:proofErr w:type="spellEnd"/>
+            <w:r>
+              <w:t>(</w:t>
+            </w:r>
+            <w:proofErr w:type="gramEnd"/>
+            <w:r>
+              <w:t>)</w:t>
+            </w:r>
+          </w:p>
+        </w:tc>
+        <w:tc>
+          <w:tcPr>
+            <w:tcW w:w="3402" w:type="dxa"/>
+            <w:tcBorders>
+              <w:top w:val="single" w:sz="6" w:space="0" w:color="2D323A"/>
+              <w:left w:val="single" w:sz="6" w:space="0" w:color="2D323A"/>
+              <w:bottom w:val="single" w:sz="6" w:space="0" w:color="2D323A"/>
+              <w:right w:val="single" w:sz="6" w:space="0" w:color="2D323A"/>
+            </w:tcBorders>
+            <w:shd w:val="clear" w:color="auto" w:fill="13161C"/>
+            <w:vAlign w:val="center"/>
+            <w:hideMark/>
+          </w:tcPr>
+          <w:p>
+            <w:r>
+              <w:t>Verifica si el elemento está habilitado</w:t>
+            </w:r>
+          </w:p>
+        </w:tc>
+        <w:tc>
+          <w:tcPr>
+            <w:tcW w:w="3018" w:type="dxa"/>
+            <w:tcBorders>
+              <w:top w:val="single" w:sz="6" w:space="0" w:color="2D323A"/>
+              <w:left w:val="single" w:sz="6" w:space="0" w:color="2D323A"/>
+              <w:bottom w:val="single" w:sz="6" w:space="0" w:color="2D323A"/>
+              <w:right w:val="single" w:sz="6" w:space="0" w:color="2D323A"/>
+            </w:tcBorders>
+            <w:shd w:val="clear" w:color="auto" w:fill="13161C"/>
+            <w:vAlign w:val="center"/>
+            <w:hideMark/>
+          </w:tcPr>
+          <w:p>
+            <w:proofErr w:type="spellStart"/>
+            <w:r>
+              <w:t>radio_button.is_</w:t>
+            </w:r>
+            <w:proofErr w:type="gramStart"/>
+            <w:r>
+              <w:t>enabled</w:t>
+            </w:r>
+            <w:proofErr w:type="spellEnd"/>
+            <w:r>
+              <w:t>(</w:t>
+            </w:r>
+            <w:proofErr w:type="gramEnd"/>
+            <w:r>
+              <w:t>)</w:t>
+            </w:r>
+          </w:p>
+        </w:tc>
+      </w:tr>
+      <w:tr>
+        <w:tc>
+          <w:tcPr>
+            <w:tcW w:w="2402" w:type="dxa"/>
+            <w:tcBorders>
+              <w:top w:val="single" w:sz="6" w:space="0" w:color="2D323A"/>
+              <w:left w:val="single" w:sz="6" w:space="0" w:color="2D323A"/>
+              <w:bottom w:val="single" w:sz="6" w:space="0" w:color="2D323A"/>
+              <w:right w:val="single" w:sz="6" w:space="0" w:color="2D323A"/>
+            </w:tcBorders>
+            <w:shd w:val="clear" w:color="auto" w:fill="13161C"/>
+            <w:vAlign w:val="center"/>
+            <w:hideMark/>
+          </w:tcPr>
+          <w:p>
+            <w:proofErr w:type="spellStart"/>
+            <w:r>
+              <w:t>is_</w:t>
+            </w:r>
+            <w:proofErr w:type="gramStart"/>
+            <w:r>
+              <w:t>selected</w:t>
+            </w:r>
+            <w:proofErr w:type="spellEnd"/>
+            <w:r>
+              <w:t>(</w:t>
+            </w:r>
+            <w:proofErr w:type="gramEnd"/>
+            <w:r>
+              <w:t>)</w:t>
+            </w:r>
+          </w:p>
+        </w:tc>
+        <w:tc>
+          <w:tcPr>
+            <w:tcW w:w="3402" w:type="dxa"/>
+            <w:tcBorders>
+              <w:top w:val="single" w:sz="6" w:space="0" w:color="2D323A"/>
+              <w:left w:val="single" w:sz="6" w:space="0" w:color="2D323A"/>
+              <w:bottom w:val="single" w:sz="6" w:space="0" w:color="2D323A"/>
+              <w:right w:val="single" w:sz="6" w:space="0" w:color="2D323A"/>
+            </w:tcBorders>
+            <w:shd w:val="clear" w:color="auto" w:fill="13161C"/>
+            <w:vAlign w:val="center"/>
+            <w:hideMark/>
+          </w:tcPr>
+          <w:p>
+            <w:r>
+              <w:t xml:space="preserve">Verifica si el elemento está seleccionado, para el caso de </w:t>
+            </w:r>
+            <w:proofErr w:type="spellStart"/>
+            <w:r>
+              <w:t>checkbox</w:t>
+            </w:r>
+            <w:proofErr w:type="spellEnd"/>
+            <w:r>
+              <w:t xml:space="preserve"> o radio </w:t>
+            </w:r>
+            <w:proofErr w:type="spellStart"/>
+            <w:r>
+              <w:t>button</w:t>
+            </w:r>
+            <w:proofErr w:type="spellEnd"/>
+          </w:p>
+        </w:tc>
+        <w:tc>
+          <w:tcPr>
+            <w:tcW w:w="3018" w:type="dxa"/>
+            <w:tcBorders>
+              <w:top w:val="single" w:sz="6" w:space="0" w:color="2D323A"/>
+              <w:left w:val="single" w:sz="6" w:space="0" w:color="2D323A"/>
+              <w:bottom w:val="single" w:sz="6" w:space="0" w:color="2D323A"/>
+              <w:right w:val="single" w:sz="6" w:space="0" w:color="2D323A"/>
+            </w:tcBorders>
+            <w:shd w:val="clear" w:color="auto" w:fill="13161C"/>
+            <w:vAlign w:val="center"/>
+            <w:hideMark/>
+          </w:tcPr>
+          <w:p>
+            <w:proofErr w:type="spellStart"/>
+            <w:r>
+              <w:t>checkbox.is_</w:t>
+            </w:r>
+            <w:proofErr w:type="gramStart"/>
+            <w:r>
+              <w:t>selected</w:t>
+            </w:r>
+            <w:proofErr w:type="spellEnd"/>
+            <w:r>
+              <w:t>(</w:t>
+            </w:r>
+            <w:proofErr w:type="gramEnd"/>
+            <w:r>
+              <w:t>)</w:t>
+            </w:r>
+          </w:p>
+        </w:tc>
+      </w:tr>
+      <w:tr>
+        <w:tc>
+          <w:tcPr>
+            <w:tcW w:w="2402" w:type="dxa"/>
+            <w:tcBorders>
+              <w:top w:val="single" w:sz="6" w:space="0" w:color="2D323A"/>
+              <w:left w:val="single" w:sz="6" w:space="0" w:color="2D323A"/>
+              <w:bottom w:val="single" w:sz="6" w:space="0" w:color="2D323A"/>
+              <w:right w:val="single" w:sz="6" w:space="0" w:color="2D323A"/>
+            </w:tcBorders>
+            <w:shd w:val="clear" w:color="auto" w:fill="13161C"/>
+            <w:vAlign w:val="center"/>
+            <w:hideMark/>
+          </w:tcPr>
+          <w:p>
+            <w:proofErr w:type="spellStart"/>
+            <w:r>
+              <w:t>send_keys</w:t>
+            </w:r>
+            <w:proofErr w:type="spellEnd"/>
+            <w:r>
+              <w:t>(</w:t>
+            </w:r>
+            <w:proofErr w:type="spellStart"/>
+            <w:r>
+              <w:t>value</w:t>
+            </w:r>
+            <w:proofErr w:type="spellEnd"/>
+            <w:r>
+              <w:t>)</w:t>
+            </w:r>
+          </w:p>
+        </w:tc>
+        <w:tc>
+          <w:tcPr>
+            <w:tcW w:w="3402" w:type="dxa"/>
+            <w:tcBorders>
+              <w:top w:val="single" w:sz="6" w:space="0" w:color="2D323A"/>
+              <w:left w:val="single" w:sz="6" w:space="0" w:color="2D323A"/>
+              <w:bottom w:val="single" w:sz="6" w:space="0" w:color="2D323A"/>
+              <w:right w:val="single" w:sz="6" w:space="0" w:color="2D323A"/>
+            </w:tcBorders>
+            <w:shd w:val="clear" w:color="auto" w:fill="13161C"/>
+            <w:vAlign w:val="center"/>
+            <w:hideMark/>
+          </w:tcPr>
+          <w:p>
+            <w:r>
+              <w:t>Simula escribir o presionar teclas en un elemento</w:t>
+            </w:r>
+          </w:p>
+        </w:tc>
+        <w:tc>
+          <w:tcPr>
+            <w:tcW w:w="3018" w:type="dxa"/>
+            <w:tcBorders>
+              <w:top w:val="single" w:sz="6" w:space="0" w:color="2D323A"/>
+              <w:left w:val="single" w:sz="6" w:space="0" w:color="2D323A"/>
+              <w:bottom w:val="single" w:sz="6" w:space="0" w:color="2D323A"/>
+              <w:right w:val="single" w:sz="6" w:space="0" w:color="2D323A"/>
+            </w:tcBorders>
+            <w:shd w:val="clear" w:color="auto" w:fill="13161C"/>
+            <w:vAlign w:val="center"/>
+            <w:hideMark/>
+          </w:tcPr>
+          <w:p>
+            <w:proofErr w:type="spellStart"/>
+            <w:r>
+              <w:t>email_</w:t>
+            </w:r>
+            <w:proofErr w:type="gramStart"/>
+            <w:r>
+              <w:t>field.send</w:t>
+            </w:r>
+            <w:proofErr w:type="gramEnd"/>
+            <w:r>
+              <w:t>_keys</w:t>
+            </w:r>
+            <w:proofErr w:type="spellEnd"/>
+            <w:r>
+              <w:t>(‘team@platzi.com’)</w:t>
+            </w:r>
+          </w:p>
+        </w:tc>
+      </w:tr>
+      <w:tr>
+        <w:tc>
+          <w:tcPr>
+            <w:tcW w:w="2402" w:type="dxa"/>
+            <w:tcBorders>
+              <w:top w:val="single" w:sz="6" w:space="0" w:color="2D323A"/>
+              <w:left w:val="single" w:sz="6" w:space="0" w:color="2D323A"/>
+              <w:bottom w:val="single" w:sz="6" w:space="0" w:color="2D323A"/>
+              <w:right w:val="single" w:sz="6" w:space="0" w:color="2D323A"/>
+            </w:tcBorders>
+            <w:shd w:val="clear" w:color="auto" w:fill="13161C"/>
+            <w:vAlign w:val="center"/>
+            <w:hideMark/>
+          </w:tcPr>
+          <w:p>
+            <w:proofErr w:type="spellStart"/>
+            <w:proofErr w:type="gramStart"/>
+            <w:r>
+              <w:t>submit</w:t>
+            </w:r>
+            <w:proofErr w:type="spellEnd"/>
+            <w:r>
+              <w:t>(</w:t>
+            </w:r>
+            <w:proofErr w:type="gramEnd"/>
+            <w:r>
+              <w:t>)</w:t>
+            </w:r>
+          </w:p>
+        </w:tc>
+        <w:tc>
+          <w:tcPr>
+            <w:tcW w:w="3402" w:type="dxa"/>
+            <w:tcBorders>
+              <w:top w:val="single" w:sz="6" w:space="0" w:color="2D323A"/>
+              <w:left w:val="single" w:sz="6" w:space="0" w:color="2D323A"/>
+              <w:bottom w:val="single" w:sz="6" w:space="0" w:color="2D323A"/>
+              <w:right w:val="single" w:sz="6" w:space="0" w:color="2D323A"/>
+            </w:tcBorders>
+            <w:shd w:val="clear" w:color="auto" w:fill="13161C"/>
+            <w:vAlign w:val="center"/>
+            <w:hideMark/>
+          </w:tcPr>
+          <w:p>
+            <w:r>
+              <w:t xml:space="preserve">Envía un formulario o confirmación en un </w:t>
+            </w:r>
+            <w:proofErr w:type="spellStart"/>
+            <w:r>
+              <w:t>text</w:t>
+            </w:r>
+            <w:proofErr w:type="spellEnd"/>
+            <w:r>
+              <w:t xml:space="preserve"> </w:t>
+            </w:r>
+            <w:proofErr w:type="spellStart"/>
+            <w:r>
+              <w:t>area</w:t>
+            </w:r>
+            <w:proofErr w:type="spellEnd"/>
+          </w:p>
+        </w:tc>
+        <w:tc>
+          <w:tcPr>
+            <w:tcW w:w="3018" w:type="dxa"/>
+            <w:tcBorders>
+              <w:top w:val="single" w:sz="6" w:space="0" w:color="2D323A"/>
+              <w:left w:val="single" w:sz="6" w:space="0" w:color="2D323A"/>
+              <w:bottom w:val="single" w:sz="6" w:space="0" w:color="2D323A"/>
+              <w:right w:val="single" w:sz="6" w:space="0" w:color="2D323A"/>
+            </w:tcBorders>
+            <w:shd w:val="clear" w:color="auto" w:fill="13161C"/>
+            <w:vAlign w:val="center"/>
+            <w:hideMark/>
+          </w:tcPr>
+          <w:p>
+            <w:proofErr w:type="spellStart"/>
+            <w:r>
+              <w:t>search_</w:t>
+            </w:r>
+            <w:proofErr w:type="gramStart"/>
+            <w:r>
+              <w:t>field.submit</w:t>
+            </w:r>
+            <w:proofErr w:type="spellEnd"/>
+            <w:proofErr w:type="gramEnd"/>
+            <w:r>
+              <w:t>()</w:t>
+            </w:r>
+          </w:p>
+        </w:tc>
+      </w:tr>
+      <w:tr>
+        <w:tc>
+          <w:tcPr>
+            <w:tcW w:w="2402" w:type="dxa"/>
+            <w:tcBorders>
+              <w:top w:val="single" w:sz="6" w:space="0" w:color="2D323A"/>
+              <w:left w:val="single" w:sz="6" w:space="0" w:color="2D323A"/>
+              <w:bottom w:val="single" w:sz="6" w:space="0" w:color="2D323A"/>
+              <w:right w:val="single" w:sz="6" w:space="0" w:color="2D323A"/>
+            </w:tcBorders>
+            <w:shd w:val="clear" w:color="auto" w:fill="13161C"/>
+            <w:vAlign w:val="center"/>
+            <w:hideMark/>
+          </w:tcPr>
+          <w:p>
+            <w:pPr>
+              <w:rPr>
+                <w:lang w:val="en-US"/>
+              </w:rPr>
+            </w:pPr>
+            <w:proofErr w:type="spellStart"/>
+            <w:r>
+              <w:rPr>
+                <w:lang w:val="en-US"/>
+              </w:rPr>
+              <w:lastRenderedPageBreak/>
+              <w:t>value_of_css_property</w:t>
+            </w:r>
+            <w:proofErr w:type="spellEnd"/>
+            <w:r>
+              <w:rPr>
+                <w:lang w:val="en-US"/>
+              </w:rPr>
+              <w:t>(</w:t>
+            </w:r>
+            <w:proofErr w:type="spellStart"/>
+            <w:r>
+              <w:rPr>
+                <w:lang w:val="en-US"/>
+              </w:rPr>
+              <w:t>property_name</w:t>
+            </w:r>
+            <w:proofErr w:type="spellEnd"/>
+            <w:r>
+              <w:rPr>
+                <w:lang w:val="en-US"/>
+              </w:rPr>
+              <w:t>)</w:t>
+            </w:r>
+          </w:p>
+        </w:tc>
+        <w:tc>
+          <w:tcPr>
+            <w:tcW w:w="3402" w:type="dxa"/>
+            <w:tcBorders>
+              <w:top w:val="single" w:sz="6" w:space="0" w:color="2D323A"/>
+              <w:left w:val="single" w:sz="6" w:space="0" w:color="2D323A"/>
+              <w:bottom w:val="single" w:sz="6" w:space="0" w:color="2D323A"/>
+              <w:right w:val="single" w:sz="6" w:space="0" w:color="2D323A"/>
+            </w:tcBorders>
+            <w:shd w:val="clear" w:color="auto" w:fill="13161C"/>
+            <w:vAlign w:val="center"/>
+            <w:hideMark/>
+          </w:tcPr>
+          <w:p>
+            <w:r>
+              <w:t>Obtiene el valor de una propiedad CSS del elemento</w:t>
+            </w:r>
+          </w:p>
+        </w:tc>
+        <w:tc>
+          <w:tcPr>
+            <w:tcW w:w="3018" w:type="dxa"/>
+            <w:tcBorders>
+              <w:top w:val="single" w:sz="6" w:space="0" w:color="2D323A"/>
+              <w:left w:val="single" w:sz="6" w:space="0" w:color="2D323A"/>
+              <w:bottom w:val="single" w:sz="6" w:space="0" w:color="2D323A"/>
+              <w:right w:val="single" w:sz="6" w:space="0" w:color="2D323A"/>
+            </w:tcBorders>
+            <w:shd w:val="clear" w:color="auto" w:fill="13161C"/>
+            <w:vAlign w:val="center"/>
+            <w:hideMark/>
+          </w:tcPr>
+          <w:p>
+            <w:pPr>
+              <w:rPr>
+                <w:lang w:val="en-US"/>
+              </w:rPr>
+            </w:pPr>
+            <w:proofErr w:type="spellStart"/>
+            <w:r>
+              <w:rPr>
+                <w:lang w:val="en-US"/>
+              </w:rPr>
+              <w:t>header.value_of_css_property</w:t>
+            </w:r>
+            <w:proofErr w:type="spellEnd"/>
+            <w:r>
+              <w:rPr>
+                <w:lang w:val="en-US"/>
+              </w:rPr>
+              <w:t>(‘background-color’)</w:t>
+            </w:r>
+          </w:p>
+        </w:tc>
+      </w:tr>
+    </w:tbl>
+    <w:p>
+      <w:pPr>
+        <w:rPr>
+          <w:lang w:val="en-US"/>
+        </w:rPr>
+      </w:pPr>
+    </w:p>
     <w:sectPr>
       <w:pgSz w:w="12240" w:h="15840"/>
       <w:pgMar w:top="1417" w:right="1701" w:bottom="1417" w:left="1701" w:header="708" w:footer="708" w:gutter="0"/>

</xml_diff>

<commit_message>
Se agrega clase del manejo de form, textbox, checkbox y radio button
</commit_message>
<xml_diff>
--- a/Resumen.docx
+++ b/Resumen.docx
@@ -3,15 +3,23 @@
 <w:document xmlns:wpc="http://schemas.microsoft.com/office/word/2010/wordprocessingCanvas" xmlns:cx="http://schemas.microsoft.com/office/drawing/2014/chartex" xmlns:cx1="http://schemas.microsoft.com/office/drawing/2015/9/8/chartex" xmlns:cx2="http://schemas.microsoft.com/office/drawing/2015/10/21/chartex" xmlns:cx3="http://schemas.microsoft.com/office/drawing/2016/5/9/chartex" xmlns:cx4="http://schemas.microsoft.com/office/drawing/2016/5/10/chartex" xmlns:cx5="http://schemas.microsoft.com/office/drawing/2016/5/11/chartex" xmlns:cx6="http://schemas.microsoft.com/office/drawing/2016/5/12/chartex" xmlns:cx7="http://schemas.microsoft.com/office/drawing/2016/5/13/chartex" xmlns:cx8="http://schemas.microsoft.com/office/drawing/2016/5/14/chartex" xmlns:mc="http://schemas.openxmlformats.org/markup-compatibility/2006" xmlns:aink="http://schemas.microsoft.com/office/drawing/2016/ink" xmlns:am3d="http://schemas.microsoft.com/office/drawing/2017/model3d" xmlns:o="urn:schemas-microsoft-com:office:office" xmlns:oel="http://schemas.microsoft.com/office/2019/extlst" xmlns:r="http://schemas.openxmlformats.org/officeDocument/2006/relationships" xmlns:m="http://schemas.openxmlformats.org/officeDocument/2006/math" xmlns:v="urn:schemas-microsoft-com:vml" xmlns:wp14="http://schemas.microsoft.com/office/word/2010/wordprocessingDrawing" xmlns:wp="http://schemas.openxmlformats.org/drawingml/2006/wordprocessingDrawing" xmlns:w10="urn:schemas-microsoft-com:office:word" xmlns:w="http://schemas.openxmlformats.org/wordprocessingml/2006/main" xmlns:w14="http://schemas.microsoft.com/office/word/2010/wordml" xmlns:w15="http://schemas.microsoft.com/office/word/2012/wordml" xmlns:w16cex="http://schemas.microsoft.com/office/word/2018/wordml/cex" xmlns:w16cid="http://schemas.microsoft.com/office/word/2016/wordml/cid" xmlns:w16="http://schemas.microsoft.com/office/word/2018/wordml" xmlns:w16du="http://schemas.microsoft.com/office/word/2023/wordml/word16du" xmlns:w16sdtdh="http://schemas.microsoft.com/office/word/2020/wordml/sdtdatahash" xmlns:w16se="http://schemas.microsoft.com/office/word/2015/wordml/symex" xmlns:wpg="http://schemas.microsoft.com/office/word/2010/wordprocessingGroup" xmlns:wpi="http://schemas.microsoft.com/office/word/2010/wordprocessingInk" xmlns:wne="http://schemas.microsoft.com/office/word/2006/wordml" xmlns:wps="http://schemas.microsoft.com/office/word/2010/wordprocessingShape" mc:Ignorable="w14 w15 w16se w16cid w16 w16cex w16sdtdh w16du wp14">
   <w:body>
     <w:p>
-      <w:r>
+      <w:pPr>
         <w:rPr>
-          <w:i/>
-          <w:iCs/>
+          <w:b/>
+          <w:bCs/>
         </w:rPr>
-        <w:t>Resumen</w:t>
-      </w:r>
-      <w:r>
-        <w:t xml:space="preserve"> ¿Qué es </w:t>
+      </w:pPr>
+      <w:r>
+        <w:rPr>
+          <w:b/>
+          <w:bCs/>
+        </w:rPr>
+        <w:t>Resumen </w:t>
+      </w:r>
+    </w:p>
+    <w:p>
+      <w:r>
+        <w:t xml:space="preserve">¿Qué es </w:t>
       </w:r>
       <w:proofErr w:type="spellStart"/>
       <w:r>
@@ -173,7 +181,7 @@
           <w:noProof/>
         </w:rPr>
         <w:drawing>
-          <wp:inline distT="0" distB="0" distL="0" distR="0" wp14:anchorId="554D6120" wp14:editId="667D105D">
+          <wp:inline distT="0" distB="0" distL="0" distR="0" wp14:anchorId="554D6120" wp14:editId="2BAD762B">
             <wp:extent cx="5612130" cy="2707640"/>
             <wp:effectExtent l="0" t="0" r="7620" b="0"/>
             <wp:docPr id="312954871" name="Picture 1"/>
@@ -317,7 +325,6 @@
           <w:b/>
           <w:bCs/>
         </w:rPr>
-        <w:lastRenderedPageBreak/>
         <w:t>Clases</w:t>
       </w:r>
     </w:p>
@@ -907,7 +914,6 @@
           <w:b/>
           <w:bCs/>
         </w:rPr>
-        <w:lastRenderedPageBreak/>
         <w:t xml:space="preserve">Clase </w:t>
       </w:r>
       <w:proofErr w:type="spellStart"/>
@@ -1990,6 +1996,7 @@
             <w:proofErr w:type="spellStart"/>
             <w:proofErr w:type="gramStart"/>
             <w:r>
+              <w:lastRenderedPageBreak/>
               <w:t>submit</w:t>
             </w:r>
             <w:proofErr w:type="spellEnd"/>
@@ -2089,7 +2096,6 @@
               <w:rPr>
                 <w:lang w:val="en-US"/>
               </w:rPr>
-              <w:lastRenderedPageBreak/>
               <w:t>value_of_css_property</w:t>
             </w:r>
             <w:proofErr w:type="spellEnd"/>
@@ -2791,6 +2797,7 @@
   <w:style w:type="character" w:default="1" w:styleId="DefaultParagraphFont">
     <w:name w:val="Default Paragraph Font"/>
     <w:uiPriority w:val="1"/>
+    <w:semiHidden/>
     <w:unhideWhenUsed/>
   </w:style>
   <w:style w:type="table" w:default="1" w:styleId="TableNormal">

</xml_diff>

<commit_message>
Se automatiza la navegación en el navegador
</commit_message>
<xml_diff>
--- a/Resumen.docx
+++ b/Resumen.docx
@@ -19,15 +19,7 @@
     </w:p>
     <w:p>
       <w:r>
-        <w:t xml:space="preserve">¿Qué es </w:t>
-      </w:r>
-      <w:proofErr w:type="spellStart"/>
-      <w:r>
-        <w:t>Selenium</w:t>
-      </w:r>
-      <w:proofErr w:type="spellEnd"/>
-      <w:r>
-        <w:t>? Es una </w:t>
+        <w:t>¿Qué es Selenium? Es una </w:t>
       </w:r>
       <w:r>
         <w:rPr>
@@ -37,17 +29,8 @@
         <w:t>SUIT de herramientas</w:t>
       </w:r>
       <w:r>
-        <w:t xml:space="preserve"> para la automatización de navegadores Web. El objetivo de </w:t>
+        <w:t> para la automatización de navegadores Web. El objetivo de Selenium NO fue para el </w:t>
       </w:r>
-      <w:proofErr w:type="spellStart"/>
-      <w:r>
-        <w:t>Selenium</w:t>
-      </w:r>
-      <w:proofErr w:type="spellEnd"/>
-      <w:r>
-        <w:t xml:space="preserve"> NO fue para el </w:t>
-      </w:r>
-      <w:proofErr w:type="spellStart"/>
       <w:r>
         <w:rPr>
           <w:b/>
@@ -55,7 +38,6 @@
         </w:rPr>
         <w:t>Testing</w:t>
       </w:r>
-      <w:proofErr w:type="spellEnd"/>
       <w:r>
         <w:t> ni para el </w:t>
       </w:r>
@@ -64,112 +46,37 @@
           <w:b/>
           <w:bCs/>
         </w:rPr>
-        <w:t xml:space="preserve">Web </w:t>
+        <w:t>Web Scraping</w:t>
       </w:r>
-      <w:proofErr w:type="spellStart"/>
       <w:r>
-        <w:rPr>
-          <w:b/>
-          <w:bCs/>
-        </w:rPr>
-        <w:t>Scraping</w:t>
-      </w:r>
-      <w:proofErr w:type="spellEnd"/>
-      <w:r>
-        <w:t xml:space="preserve"> (aunque se puede usar para eso), por lo tanto, no es el más </w:t>
-      </w:r>
-      <w:proofErr w:type="spellStart"/>
-      <w:r>
-        <w:t>optimo</w:t>
-      </w:r>
-      <w:proofErr w:type="spellEnd"/>
-      <w:r>
-        <w:t xml:space="preserve"> para estas actividades. </w:t>
+        <w:t> (aunque se puede usar para eso), por lo tanto, no es el más optimo para estas actividades. </w:t>
       </w:r>
       <w:r>
         <w:rPr>
           <w:b/>
           <w:bCs/>
         </w:rPr>
-        <w:t xml:space="preserve">Protocolo: </w:t>
-      </w:r>
-      <w:proofErr w:type="spellStart"/>
-      <w:r>
-        <w:rPr>
-          <w:b/>
-          <w:bCs/>
-        </w:rPr>
-        <w:t>WebDriver</w:t>
-      </w:r>
-      <w:proofErr w:type="spellEnd"/>
-      <w:r>
-        <w:rPr>
-          <w:b/>
-          <w:bCs/>
-        </w:rPr>
-        <w:t>,</w:t>
+        <w:t>Protocolo: WebDriver,</w:t>
       </w:r>
       <w:r>
         <w:t> herramienta que se conecta a un API. </w:t>
-      </w:r>
-      <w:proofErr w:type="spellStart"/>
-      <w:r>
-        <w:rPr>
-          <w:b/>
-          <w:bCs/>
-        </w:rPr>
-        <w:t>Selenium</w:t>
-      </w:r>
-      <w:proofErr w:type="spellEnd"/>
-      <w:r>
-        <w:rPr>
-          <w:b/>
-          <w:bCs/>
-        </w:rPr>
-        <w:t xml:space="preserve"> </w:t>
-      </w:r>
-      <w:proofErr w:type="spellStart"/>
-      <w:r>
-        <w:rPr>
-          <w:b/>
-          <w:bCs/>
-        </w:rPr>
-        <w:t>WebDriver</w:t>
-      </w:r>
-      <w:proofErr w:type="spellEnd"/>
-      <w:r>
-        <w:t> es la herramienta que utilizaremos en el curso. -</w:t>
-      </w:r>
-      <w:proofErr w:type="spellStart"/>
-      <w:r>
-        <w:t>Selenium</w:t>
-      </w:r>
-      <w:proofErr w:type="spellEnd"/>
-      <w:r>
-        <w:t xml:space="preserve"> NO es un Software, ES una SUIT de Softwares. *</w:t>
       </w:r>
       <w:r>
         <w:rPr>
           <w:b/>
           <w:bCs/>
         </w:rPr>
-        <w:t xml:space="preserve">DDT: Data Drive </w:t>
+        <w:t>Selenium WebDriver</w:t>
       </w:r>
-      <w:proofErr w:type="spellStart"/>
+      <w:r>
+        <w:t> es la herramienta que utilizaremos en el curso. -Selenium NO es un Software, ES una SUIT de Softwares. *</w:t>
+      </w:r>
       <w:r>
         <w:rPr>
           <w:b/>
           <w:bCs/>
         </w:rPr>
-        <w:t>Testing</w:t>
-      </w:r>
-      <w:proofErr w:type="spellEnd"/>
-      <w:r>
-        <w:rPr>
-          <w:b/>
-          <w:bCs/>
-        </w:rPr>
-        <w:t>:</w:t>
+        <w:t>DDT: Data Drive Testing:</w:t>
       </w:r>
       <w:r>
         <w:t> Ingresar datos para que realice varias pruebas (sin intervención humana).</w:t>
@@ -181,7 +88,7 @@
           <w:noProof/>
         </w:rPr>
         <w:drawing>
-          <wp:inline distT="0" distB="0" distL="0" distR="0" wp14:anchorId="554D6120" wp14:editId="2BAD762B">
+          <wp:inline distT="0" distB="0" distL="0" distR="0" wp14:anchorId="554D6120" wp14:editId="017D6BA1">
             <wp:extent cx="5612130" cy="2707640"/>
             <wp:effectExtent l="0" t="0" r="7620" b="0"/>
             <wp:docPr id="312954871" name="Picture 1"/>
@@ -261,6 +168,12 @@
           <w:rStyle w:val="Hyperlink"/>
         </w:rPr>
       </w:pPr>
+      <w:r>
+        <w:rPr>
+          <w:rStyle w:val="Hyperlink"/>
+        </w:rPr>
+        <w:t>https://techbeamers.com/important-selenium-webdriver-commands/</w:t>
+      </w:r>
     </w:p>
     <w:p>
       <w:pPr>
@@ -334,37 +247,8 @@
       </w:r>
     </w:p>
     <w:p>
-      <w:proofErr w:type="spellStart"/>
       <w:r>
-        <w:t>Selenium</w:t>
-      </w:r>
-      <w:proofErr w:type="spellEnd"/>
-      <w:r>
-        <w:t xml:space="preserve"> </w:t>
-      </w:r>
-      <w:proofErr w:type="spellStart"/>
-      <w:r>
-        <w:t>WebDriver</w:t>
-      </w:r>
-      <w:proofErr w:type="spellEnd"/>
-      <w:r>
-        <w:t> nos brinda la posibilidad de poder referirnos a estos elementos y ejecutar métodos específicos para realizar las mismas acciones que un humano haría sobre los mismos, gracias a las clases </w:t>
-      </w:r>
-      <w:proofErr w:type="spellStart"/>
-      <w:r>
-        <w:t>WebDriver</w:t>
-      </w:r>
-      <w:proofErr w:type="spellEnd"/>
-      <w:r>
-        <w:t> y </w:t>
-      </w:r>
-      <w:proofErr w:type="spellStart"/>
-      <w:r>
-        <w:t>WebElement</w:t>
-      </w:r>
-      <w:proofErr w:type="spellEnd"/>
-      <w:r>
-        <w:t>.</w:t>
+        <w:t>Selenium WebDriver nos brinda la posibilidad de poder referirnos a estos elementos y ejecutar métodos específicos para realizar las mismas acciones que un humano haría sobre los mismos, gracias a las clases WebDriver y WebElement.</w:t>
       </w:r>
     </w:p>
     <w:p>
@@ -379,40 +263,18 @@
           <w:b/>
           <w:bCs/>
         </w:rPr>
-        <w:t xml:space="preserve">Clase </w:t>
-      </w:r>
-      <w:proofErr w:type="spellStart"/>
-      <w:r>
-        <w:rPr>
-          <w:b/>
-          <w:bCs/>
-        </w:rPr>
-        <w:t>WebDriver</w:t>
-      </w:r>
-      <w:proofErr w:type="spellEnd"/>
-    </w:p>
-    <w:p>
-      <w:r>
-        <w:t xml:space="preserve">Cuenta con una serie de propiedades y métodos para interactuar directamente con la ventana del navegador y sus elementos relacionados, como son pop-ups o </w:t>
-      </w:r>
-      <w:proofErr w:type="spellStart"/>
-      <w:r>
-        <w:t>alerts</w:t>
-      </w:r>
-      <w:proofErr w:type="spellEnd"/>
-      <w:r>
-        <w:t>. Por ahora nos centraremos a las más utilizadas.</w:t>
+        <w:t>Clase WebDriver</w:t>
       </w:r>
     </w:p>
     <w:p>
       <w:r>
-        <w:t xml:space="preserve">Propiedades de la clase </w:t>
+        <w:t>Cuenta con una serie de propiedades y métodos para interactuar directamente con la ventana del navegador y sus elementos relacionados, como son pop-ups o alerts. Por ahora nos centraremos a las más utilizadas.</w:t>
       </w:r>
-      <w:proofErr w:type="spellStart"/>
+    </w:p>
+    <w:p>
       <w:r>
-        <w:t>WebDriver</w:t>
+        <w:t>Propiedades de la clase WebDriver</w:t>
       </w:r>
-      <w:proofErr w:type="spellEnd"/>
     </w:p>
     <w:p>
       <w:r>
@@ -511,11 +373,9 @@
             <w:hideMark/>
           </w:tcPr>
           <w:p>
-            <w:proofErr w:type="spellStart"/>
             <w:r>
               <w:t>current_url</w:t>
             </w:r>
-            <w:proofErr w:type="spellEnd"/>
           </w:p>
         </w:tc>
         <w:tc>
@@ -551,11 +411,9 @@
             <w:hideMark/>
           </w:tcPr>
           <w:p>
-            <w:proofErr w:type="spellStart"/>
             <w:r>
               <w:t>driver.get_url</w:t>
             </w:r>
-            <w:proofErr w:type="spellEnd"/>
           </w:p>
         </w:tc>
       </w:tr>
@@ -574,11 +432,9 @@
             <w:hideMark/>
           </w:tcPr>
           <w:p>
-            <w:proofErr w:type="spellStart"/>
             <w:r>
               <w:t>current_window_handle</w:t>
             </w:r>
-            <w:proofErr w:type="spellEnd"/>
           </w:p>
         </w:tc>
         <w:tc>
@@ -614,16 +470,9 @@
             <w:hideMark/>
           </w:tcPr>
           <w:p>
-            <w:proofErr w:type="spellStart"/>
-            <w:proofErr w:type="gramStart"/>
-            <w:r>
-              <w:t>driver.current</w:t>
-            </w:r>
-            <w:proofErr w:type="gramEnd"/>
-            <w:r>
-              <w:t>_window_handle</w:t>
-            </w:r>
-            <w:proofErr w:type="spellEnd"/>
+            <w:r>
+              <w:t>driver.current_window_handle</w:t>
+            </w:r>
           </w:p>
         </w:tc>
       </w:tr>
@@ -642,11 +491,9 @@
             <w:hideMark/>
           </w:tcPr>
           <w:p>
-            <w:proofErr w:type="spellStart"/>
             <w:r>
               <w:t>name</w:t>
             </w:r>
-            <w:proofErr w:type="spellEnd"/>
           </w:p>
         </w:tc>
         <w:tc>
@@ -708,11 +555,9 @@
             <w:hideMark/>
           </w:tcPr>
           <w:p>
-            <w:proofErr w:type="spellStart"/>
             <w:r>
               <w:t>orientation</w:t>
             </w:r>
-            <w:proofErr w:type="spellEnd"/>
           </w:p>
         </w:tc>
         <w:tc>
@@ -748,13 +593,9 @@
             <w:hideMark/>
           </w:tcPr>
           <w:p>
-            <w:proofErr w:type="spellStart"/>
-            <w:proofErr w:type="gramStart"/>
             <w:r>
               <w:t>driver.orientation</w:t>
             </w:r>
-            <w:proofErr w:type="spellEnd"/>
-            <w:proofErr w:type="gramEnd"/>
           </w:p>
         </w:tc>
       </w:tr>
@@ -773,11 +614,9 @@
             <w:hideMark/>
           </w:tcPr>
           <w:p>
-            <w:proofErr w:type="spellStart"/>
             <w:r>
               <w:t>page_source</w:t>
             </w:r>
-            <w:proofErr w:type="spellEnd"/>
           </w:p>
         </w:tc>
         <w:tc>
@@ -813,16 +652,9 @@
             <w:hideMark/>
           </w:tcPr>
           <w:p>
-            <w:proofErr w:type="spellStart"/>
-            <w:proofErr w:type="gramStart"/>
-            <w:r>
-              <w:t>driver.page</w:t>
-            </w:r>
-            <w:proofErr w:type="gramEnd"/>
-            <w:r>
-              <w:t>_source</w:t>
-            </w:r>
-            <w:proofErr w:type="spellEnd"/>
+            <w:r>
+              <w:t>driver.page_source</w:t>
+            </w:r>
           </w:p>
         </w:tc>
       </w:tr>
@@ -841,61 +673,47 @@
             <w:hideMark/>
           </w:tcPr>
           <w:p>
-            <w:proofErr w:type="spellStart"/>
             <w:r>
               <w:t>title</w:t>
             </w:r>
-            <w:proofErr w:type="spellEnd"/>
-          </w:p>
-        </w:tc>
-        <w:tc>
-          <w:tcPr>
-            <w:tcW w:w="0" w:type="auto"/>
-            <w:tcBorders>
-              <w:top w:val="single" w:sz="6" w:space="0" w:color="2D323A"/>
-              <w:left w:val="single" w:sz="6" w:space="0" w:color="2D323A"/>
-              <w:bottom w:val="single" w:sz="6" w:space="0" w:color="2D323A"/>
-              <w:right w:val="single" w:sz="6" w:space="0" w:color="2D323A"/>
-            </w:tcBorders>
-            <w:shd w:val="clear" w:color="auto" w:fill="13161C"/>
-            <w:vAlign w:val="center"/>
-            <w:hideMark/>
-          </w:tcPr>
-          <w:p>
-            <w:r>
-              <w:t>Obtiene el valor de la etiqueta &lt;</w:t>
-            </w:r>
-            <w:proofErr w:type="spellStart"/>
-            <w:r>
-              <w:t>title</w:t>
-            </w:r>
-            <w:proofErr w:type="spellEnd"/>
-            <w:r>
-              <w:t>&gt; del sitio web</w:t>
-            </w:r>
-          </w:p>
-        </w:tc>
-        <w:tc>
-          <w:tcPr>
-            <w:tcW w:w="0" w:type="auto"/>
-            <w:tcBorders>
-              <w:top w:val="single" w:sz="6" w:space="0" w:color="2D323A"/>
-              <w:left w:val="single" w:sz="6" w:space="0" w:color="2D323A"/>
-              <w:bottom w:val="single" w:sz="6" w:space="0" w:color="2D323A"/>
-              <w:right w:val="single" w:sz="6" w:space="0" w:color="2D323A"/>
-            </w:tcBorders>
-            <w:shd w:val="clear" w:color="auto" w:fill="13161C"/>
-            <w:vAlign w:val="center"/>
-            <w:hideMark/>
-          </w:tcPr>
-          <w:p>
-            <w:proofErr w:type="spellStart"/>
-            <w:proofErr w:type="gramStart"/>
+          </w:p>
+        </w:tc>
+        <w:tc>
+          <w:tcPr>
+            <w:tcW w:w="0" w:type="auto"/>
+            <w:tcBorders>
+              <w:top w:val="single" w:sz="6" w:space="0" w:color="2D323A"/>
+              <w:left w:val="single" w:sz="6" w:space="0" w:color="2D323A"/>
+              <w:bottom w:val="single" w:sz="6" w:space="0" w:color="2D323A"/>
+              <w:right w:val="single" w:sz="6" w:space="0" w:color="2D323A"/>
+            </w:tcBorders>
+            <w:shd w:val="clear" w:color="auto" w:fill="13161C"/>
+            <w:vAlign w:val="center"/>
+            <w:hideMark/>
+          </w:tcPr>
+          <w:p>
+            <w:r>
+              <w:t>Obtiene el valor de la etiqueta &lt;title&gt; del sitio web</w:t>
+            </w:r>
+          </w:p>
+        </w:tc>
+        <w:tc>
+          <w:tcPr>
+            <w:tcW w:w="0" w:type="auto"/>
+            <w:tcBorders>
+              <w:top w:val="single" w:sz="6" w:space="0" w:color="2D323A"/>
+              <w:left w:val="single" w:sz="6" w:space="0" w:color="2D323A"/>
+              <w:bottom w:val="single" w:sz="6" w:space="0" w:color="2D323A"/>
+              <w:right w:val="single" w:sz="6" w:space="0" w:color="2D323A"/>
+            </w:tcBorders>
+            <w:shd w:val="clear" w:color="auto" w:fill="13161C"/>
+            <w:vAlign w:val="center"/>
+            <w:hideMark/>
+          </w:tcPr>
+          <w:p>
             <w:r>
               <w:t>driver.title</w:t>
             </w:r>
-            <w:proofErr w:type="spellEnd"/>
-            <w:proofErr w:type="gramEnd"/>
           </w:p>
         </w:tc>
       </w:tr>
@@ -914,80 +732,18 @@
           <w:b/>
           <w:bCs/>
         </w:rPr>
-        <w:t xml:space="preserve">Clase </w:t>
-      </w:r>
-      <w:proofErr w:type="spellStart"/>
-      <w:r>
-        <w:rPr>
-          <w:b/>
-          <w:bCs/>
-        </w:rPr>
-        <w:t>WebElement</w:t>
-      </w:r>
-      <w:proofErr w:type="spellEnd"/>
-    </w:p>
-    <w:p>
-      <w:r>
-        <w:t xml:space="preserve">Esta clase nos permite interactuar específicamente con elementos de los sitios web como </w:t>
-      </w:r>
-      <w:proofErr w:type="spellStart"/>
-      <w:r>
-        <w:t>textbox</w:t>
-      </w:r>
-      <w:proofErr w:type="spellEnd"/>
-      <w:r>
-        <w:t xml:space="preserve">, </w:t>
-      </w:r>
-      <w:proofErr w:type="spellStart"/>
-      <w:r>
-        <w:t>text</w:t>
-      </w:r>
-      <w:proofErr w:type="spellEnd"/>
-      <w:r>
-        <w:t xml:space="preserve"> </w:t>
-      </w:r>
-      <w:proofErr w:type="spellStart"/>
-      <w:r>
-        <w:t>area</w:t>
-      </w:r>
-      <w:proofErr w:type="spellEnd"/>
-      <w:r>
-        <w:t xml:space="preserve">, </w:t>
-      </w:r>
-      <w:proofErr w:type="spellStart"/>
-      <w:r>
-        <w:t>button</w:t>
-      </w:r>
-      <w:proofErr w:type="spellEnd"/>
-      <w:r>
-        <w:t xml:space="preserve">, radio </w:t>
-      </w:r>
-      <w:proofErr w:type="spellStart"/>
-      <w:r>
-        <w:t>button</w:t>
-      </w:r>
-      <w:proofErr w:type="spellEnd"/>
-      <w:r>
-        <w:t xml:space="preserve">, </w:t>
-      </w:r>
-      <w:proofErr w:type="spellStart"/>
-      <w:r>
-        <w:t>checkbox</w:t>
-      </w:r>
-      <w:proofErr w:type="spellEnd"/>
-      <w:r>
-        <w:t>, etc.</w:t>
+        <w:t>Clase WebElement</w:t>
       </w:r>
     </w:p>
     <w:p>
       <w:r>
-        <w:t xml:space="preserve">Propiedades más comunes de la clase </w:t>
+        <w:t>Esta clase nos permite interactuar específicamente con elementos de los sitios web como textbox, text area, button, radio button, checkbox, etc.</w:t>
       </w:r>
-      <w:proofErr w:type="spellStart"/>
+    </w:p>
+    <w:p>
       <w:r>
-        <w:t>WebElement</w:t>
+        <w:t>Propiedades más comunes de la clase WebElement</w:t>
       </w:r>
-      <w:proofErr w:type="spellEnd"/>
     </w:p>
     <w:tbl>
       <w:tblPr>
@@ -1081,11 +837,9 @@
             <w:hideMark/>
           </w:tcPr>
           <w:p>
-            <w:proofErr w:type="spellStart"/>
             <w:r>
               <w:t>size</w:t>
             </w:r>
-            <w:proofErr w:type="spellEnd"/>
           </w:p>
         </w:tc>
         <w:tc>
@@ -1121,13 +875,9 @@
             <w:hideMark/>
           </w:tcPr>
           <w:p>
-            <w:proofErr w:type="spellStart"/>
-            <w:proofErr w:type="gramStart"/>
             <w:r>
               <w:t>login.size</w:t>
             </w:r>
-            <w:proofErr w:type="spellEnd"/>
-            <w:proofErr w:type="gramEnd"/>
           </w:p>
         </w:tc>
       </w:tr>
@@ -1146,11 +896,9 @@
             <w:hideMark/>
           </w:tcPr>
           <w:p>
-            <w:proofErr w:type="spellStart"/>
             <w:r>
               <w:t>tag_name</w:t>
             </w:r>
-            <w:proofErr w:type="spellEnd"/>
           </w:p>
         </w:tc>
         <w:tc>
@@ -1186,11 +934,9 @@
             <w:hideMark/>
           </w:tcPr>
           <w:p>
-            <w:proofErr w:type="spellStart"/>
             <w:r>
               <w:t>login.tag_name</w:t>
             </w:r>
-            <w:proofErr w:type="spellEnd"/>
           </w:p>
         </w:tc>
       </w:tr>
@@ -1209,11 +955,9 @@
             <w:hideMark/>
           </w:tcPr>
           <w:p>
-            <w:proofErr w:type="spellStart"/>
             <w:r>
               <w:t>text</w:t>
             </w:r>
-            <w:proofErr w:type="spellEnd"/>
           </w:p>
         </w:tc>
         <w:tc>
@@ -1249,24 +993,17 @@
             <w:hideMark/>
           </w:tcPr>
           <w:p>
-            <w:proofErr w:type="spellStart"/>
             <w:r>
               <w:t>login.text</w:t>
             </w:r>
-            <w:proofErr w:type="spellEnd"/>
           </w:p>
         </w:tc>
       </w:tr>
     </w:tbl>
     <w:p>
       <w:r>
-        <w:t xml:space="preserve">Métodos más comunes de la clase </w:t>
+        <w:t>Métodos más comunes de la clase WebElement</w:t>
       </w:r>
-      <w:proofErr w:type="spellStart"/>
-      <w:r>
-        <w:t>WebElement</w:t>
-      </w:r>
-      <w:proofErr w:type="spellEnd"/>
     </w:p>
     <w:tbl>
       <w:tblPr>
@@ -1361,18 +1098,8 @@
             <w:hideMark/>
           </w:tcPr>
           <w:p>
-            <w:proofErr w:type="spellStart"/>
-            <w:proofErr w:type="gramStart"/>
-            <w:r>
-              <w:t>clear</w:t>
-            </w:r>
-            <w:proofErr w:type="spellEnd"/>
-            <w:r>
-              <w:t>(</w:t>
-            </w:r>
-            <w:proofErr w:type="gramEnd"/>
-            <w:r>
-              <w:t>)</w:t>
+            <w:r>
+              <w:t>clear()</w:t>
             </w:r>
           </w:p>
         </w:tc>
@@ -1391,13 +1118,8 @@
           </w:tcPr>
           <w:p>
             <w:r>
-              <w:t xml:space="preserve">Limpia el contenido de un </w:t>
-            </w:r>
-            <w:proofErr w:type="spellStart"/>
-            <w:r>
-              <w:t>textarea</w:t>
-            </w:r>
-            <w:proofErr w:type="spellEnd"/>
+              <w:t>Limpia el contenido de un textarea</w:t>
+            </w:r>
           </w:p>
         </w:tc>
         <w:tc>
@@ -1414,18 +1136,8 @@
             <w:hideMark/>
           </w:tcPr>
           <w:p>
-            <w:proofErr w:type="spellStart"/>
-            <w:r>
-              <w:t>first_</w:t>
-            </w:r>
-            <w:proofErr w:type="gramStart"/>
-            <w:r>
-              <w:t>name.clear</w:t>
-            </w:r>
-            <w:proofErr w:type="spellEnd"/>
-            <w:proofErr w:type="gramEnd"/>
-            <w:r>
-              <w:t>()</w:t>
+            <w:r>
+              <w:t>first_name.clear()</w:t>
             </w:r>
           </w:p>
         </w:tc>
@@ -1445,18 +1157,8 @@
             <w:hideMark/>
           </w:tcPr>
           <w:p>
-            <w:proofErr w:type="spellStart"/>
-            <w:proofErr w:type="gramStart"/>
-            <w:r>
-              <w:t>click</w:t>
-            </w:r>
-            <w:proofErr w:type="spellEnd"/>
-            <w:r>
-              <w:t>(</w:t>
-            </w:r>
-            <w:proofErr w:type="gramEnd"/>
-            <w:r>
-              <w:t>)</w:t>
+            <w:r>
+              <w:t>click()</w:t>
             </w:r>
           </w:p>
         </w:tc>
@@ -1493,18 +1195,8 @@
             <w:hideMark/>
           </w:tcPr>
           <w:p>
-            <w:proofErr w:type="spellStart"/>
-            <w:r>
-              <w:t>send_</w:t>
-            </w:r>
-            <w:proofErr w:type="gramStart"/>
-            <w:r>
-              <w:t>button.click</w:t>
-            </w:r>
-            <w:proofErr w:type="spellEnd"/>
-            <w:proofErr w:type="gramEnd"/>
-            <w:r>
-              <w:t>()</w:t>
+            <w:r>
+              <w:t>send_button.click()</w:t>
             </w:r>
           </w:p>
         </w:tc>
@@ -1524,21 +1216,8 @@
             <w:hideMark/>
           </w:tcPr>
           <w:p>
-            <w:proofErr w:type="spellStart"/>
-            <w:r>
-              <w:t>get_attribute</w:t>
-            </w:r>
-            <w:proofErr w:type="spellEnd"/>
-            <w:r>
-              <w:t>(</w:t>
-            </w:r>
-            <w:proofErr w:type="spellStart"/>
-            <w:r>
-              <w:t>name</w:t>
-            </w:r>
-            <w:proofErr w:type="spellEnd"/>
-            <w:r>
-              <w:t>)</w:t>
+            <w:r>
+              <w:t>get_attribute(name)</w:t>
             </w:r>
           </w:p>
         </w:tc>
@@ -1580,47 +1259,11 @@
                 <w:lang w:val="en-US"/>
               </w:rPr>
             </w:pPr>
-            <w:proofErr w:type="spellStart"/>
             <w:r>
               <w:rPr>
                 <w:lang w:val="en-US"/>
               </w:rPr>
-              <w:t>submit_button.get_attribute</w:t>
-            </w:r>
-            <w:proofErr w:type="spellEnd"/>
-            <w:r>
-              <w:rPr>
-                <w:lang w:val="en-US"/>
-              </w:rPr>
-              <w:t xml:space="preserve">(‘value’) </w:t>
-            </w:r>
-            <w:proofErr w:type="spellStart"/>
-            <w:r>
-              <w:rPr>
-                <w:lang w:val="en-US"/>
-              </w:rPr>
-              <w:t>last_name.get_attribute</w:t>
-            </w:r>
-            <w:proofErr w:type="spellEnd"/>
-            <w:r>
-              <w:rPr>
-                <w:lang w:val="en-US"/>
-              </w:rPr>
-              <w:t>(</w:t>
-            </w:r>
-            <w:proofErr w:type="spellStart"/>
-            <w:r>
-              <w:rPr>
-                <w:lang w:val="en-US"/>
-              </w:rPr>
-              <w:t>max_length</w:t>
-            </w:r>
-            <w:proofErr w:type="spellEnd"/>
-            <w:r>
-              <w:rPr>
-                <w:lang w:val="en-US"/>
-              </w:rPr>
-              <w:t>)</w:t>
+              <w:t>submit_button.get_attribute(‘value’) last_name.get_attribute(max_length)</w:t>
             </w:r>
           </w:p>
         </w:tc>
@@ -1640,21 +1283,8 @@
             <w:hideMark/>
           </w:tcPr>
           <w:p>
-            <w:proofErr w:type="spellStart"/>
-            <w:r>
-              <w:t>is_</w:t>
-            </w:r>
-            <w:proofErr w:type="gramStart"/>
-            <w:r>
-              <w:t>displayed</w:t>
-            </w:r>
-            <w:proofErr w:type="spellEnd"/>
-            <w:r>
-              <w:t>(</w:t>
-            </w:r>
-            <w:proofErr w:type="gramEnd"/>
-            <w:r>
-              <w:t>)</w:t>
+            <w:r>
+              <w:t>is_displayed()</w:t>
             </w:r>
           </w:p>
         </w:tc>
@@ -1691,21 +1321,8 @@
             <w:hideMark/>
           </w:tcPr>
           <w:p>
-            <w:proofErr w:type="spellStart"/>
-            <w:r>
-              <w:t>banner.is_</w:t>
-            </w:r>
-            <w:proofErr w:type="gramStart"/>
-            <w:r>
-              <w:t>displayed</w:t>
-            </w:r>
-            <w:proofErr w:type="spellEnd"/>
-            <w:r>
-              <w:t>(</w:t>
-            </w:r>
-            <w:proofErr w:type="gramEnd"/>
-            <w:r>
-              <w:t>)</w:t>
+            <w:r>
+              <w:t>banner.is_displayed()</w:t>
             </w:r>
           </w:p>
         </w:tc>
@@ -1725,21 +1342,8 @@
             <w:hideMark/>
           </w:tcPr>
           <w:p>
-            <w:proofErr w:type="spellStart"/>
-            <w:r>
-              <w:t>is_</w:t>
-            </w:r>
-            <w:proofErr w:type="gramStart"/>
-            <w:r>
-              <w:t>enabled</w:t>
-            </w:r>
-            <w:proofErr w:type="spellEnd"/>
-            <w:r>
-              <w:t>(</w:t>
-            </w:r>
-            <w:proofErr w:type="gramEnd"/>
-            <w:r>
-              <w:t>)</w:t>
+            <w:r>
+              <w:t>is_enabled()</w:t>
             </w:r>
           </w:p>
         </w:tc>
@@ -1776,21 +1380,8 @@
             <w:hideMark/>
           </w:tcPr>
           <w:p>
-            <w:proofErr w:type="spellStart"/>
-            <w:r>
-              <w:t>radio_button.is_</w:t>
-            </w:r>
-            <w:proofErr w:type="gramStart"/>
-            <w:r>
-              <w:t>enabled</w:t>
-            </w:r>
-            <w:proofErr w:type="spellEnd"/>
-            <w:r>
-              <w:t>(</w:t>
-            </w:r>
-            <w:proofErr w:type="gramEnd"/>
-            <w:r>
-              <w:t>)</w:t>
+            <w:r>
+              <w:t>radio_button.is_enabled()</w:t>
             </w:r>
           </w:p>
         </w:tc>
@@ -1810,21 +1401,8 @@
             <w:hideMark/>
           </w:tcPr>
           <w:p>
-            <w:proofErr w:type="spellStart"/>
-            <w:r>
-              <w:t>is_</w:t>
-            </w:r>
-            <w:proofErr w:type="gramStart"/>
-            <w:r>
-              <w:t>selected</w:t>
-            </w:r>
-            <w:proofErr w:type="spellEnd"/>
-            <w:r>
-              <w:t>(</w:t>
-            </w:r>
-            <w:proofErr w:type="gramEnd"/>
-            <w:r>
-              <w:t>)</w:t>
+            <w:r>
+              <w:t>is_selected()</w:t>
             </w:r>
           </w:p>
         </w:tc>
@@ -1843,21 +1421,8 @@
           </w:tcPr>
           <w:p>
             <w:r>
-              <w:t xml:space="preserve">Verifica si el elemento está seleccionado, para el caso de </w:t>
-            </w:r>
-            <w:proofErr w:type="spellStart"/>
-            <w:r>
-              <w:t>checkbox</w:t>
-            </w:r>
-            <w:proofErr w:type="spellEnd"/>
-            <w:r>
-              <w:t xml:space="preserve"> o radio </w:t>
-            </w:r>
-            <w:proofErr w:type="spellStart"/>
-            <w:r>
-              <w:t>button</w:t>
-            </w:r>
-            <w:proofErr w:type="spellEnd"/>
+              <w:t>Verifica si el elemento está seleccionado, para el caso de checkbox o radio button</w:t>
+            </w:r>
           </w:p>
         </w:tc>
         <w:tc>
@@ -1874,21 +1439,8 @@
             <w:hideMark/>
           </w:tcPr>
           <w:p>
-            <w:proofErr w:type="spellStart"/>
-            <w:r>
-              <w:t>checkbox.is_</w:t>
-            </w:r>
-            <w:proofErr w:type="gramStart"/>
-            <w:r>
-              <w:t>selected</w:t>
-            </w:r>
-            <w:proofErr w:type="spellEnd"/>
-            <w:r>
-              <w:t>(</w:t>
-            </w:r>
-            <w:proofErr w:type="gramEnd"/>
-            <w:r>
-              <w:t>)</w:t>
+            <w:r>
+              <w:t>checkbox.is_selected()</w:t>
             </w:r>
           </w:p>
         </w:tc>
@@ -1908,21 +1460,8 @@
             <w:hideMark/>
           </w:tcPr>
           <w:p>
-            <w:proofErr w:type="spellStart"/>
-            <w:r>
-              <w:t>send_keys</w:t>
-            </w:r>
-            <w:proofErr w:type="spellEnd"/>
-            <w:r>
-              <w:t>(</w:t>
-            </w:r>
-            <w:proofErr w:type="spellStart"/>
-            <w:r>
-              <w:t>value</w:t>
-            </w:r>
-            <w:proofErr w:type="spellEnd"/>
-            <w:r>
-              <w:t>)</w:t>
+            <w:r>
+              <w:t>send_keys(value)</w:t>
             </w:r>
           </w:p>
         </w:tc>
@@ -1959,21 +1498,8 @@
             <w:hideMark/>
           </w:tcPr>
           <w:p>
-            <w:proofErr w:type="spellStart"/>
-            <w:r>
-              <w:t>email_</w:t>
-            </w:r>
-            <w:proofErr w:type="gramStart"/>
-            <w:r>
-              <w:t>field.send</w:t>
-            </w:r>
-            <w:proofErr w:type="gramEnd"/>
-            <w:r>
-              <w:t>_keys</w:t>
-            </w:r>
-            <w:proofErr w:type="spellEnd"/>
-            <w:r>
-              <w:t>(‘team@platzi.com’)</w:t>
+            <w:r>
+              <w:t>email_field.send_keys(‘team@platzi.com’)</w:t>
             </w:r>
           </w:p>
         </w:tc>
@@ -1993,19 +1519,9 @@
             <w:hideMark/>
           </w:tcPr>
           <w:p>
-            <w:proofErr w:type="spellStart"/>
-            <w:proofErr w:type="gramStart"/>
             <w:r>
               <w:lastRenderedPageBreak/>
-              <w:t>submit</w:t>
-            </w:r>
-            <w:proofErr w:type="spellEnd"/>
-            <w:r>
-              <w:t>(</w:t>
-            </w:r>
-            <w:proofErr w:type="gramEnd"/>
-            <w:r>
-              <w:t>)</w:t>
+              <w:t>submit()</w:t>
             </w:r>
           </w:p>
         </w:tc>
@@ -2024,21 +1540,8 @@
           </w:tcPr>
           <w:p>
             <w:r>
-              <w:t xml:space="preserve">Envía un formulario o confirmación en un </w:t>
-            </w:r>
-            <w:proofErr w:type="spellStart"/>
-            <w:r>
-              <w:t>text</w:t>
-            </w:r>
-            <w:proofErr w:type="spellEnd"/>
-            <w:r>
-              <w:t xml:space="preserve"> </w:t>
-            </w:r>
-            <w:proofErr w:type="spellStart"/>
-            <w:r>
-              <w:t>area</w:t>
-            </w:r>
-            <w:proofErr w:type="spellEnd"/>
+              <w:t>Envía un formulario o confirmación en un text area</w:t>
+            </w:r>
           </w:p>
         </w:tc>
         <w:tc>
@@ -2055,18 +1558,8 @@
             <w:hideMark/>
           </w:tcPr>
           <w:p>
-            <w:proofErr w:type="spellStart"/>
-            <w:r>
-              <w:t>search_</w:t>
-            </w:r>
-            <w:proofErr w:type="gramStart"/>
-            <w:r>
-              <w:t>field.submit</w:t>
-            </w:r>
-            <w:proofErr w:type="spellEnd"/>
-            <w:proofErr w:type="gramEnd"/>
-            <w:r>
-              <w:t>()</w:t>
+            <w:r>
+              <w:t>search_field.submit()</w:t>
             </w:r>
           </w:p>
         </w:tc>
@@ -2091,33 +1584,11 @@
                 <w:lang w:val="en-US"/>
               </w:rPr>
             </w:pPr>
-            <w:proofErr w:type="spellStart"/>
             <w:r>
               <w:rPr>
                 <w:lang w:val="en-US"/>
               </w:rPr>
-              <w:t>value_of_css_property</w:t>
-            </w:r>
-            <w:proofErr w:type="spellEnd"/>
-            <w:r>
-              <w:rPr>
-                <w:lang w:val="en-US"/>
-              </w:rPr>
-              <w:t>(</w:t>
-            </w:r>
-            <w:proofErr w:type="spellStart"/>
-            <w:r>
-              <w:rPr>
-                <w:lang w:val="en-US"/>
-              </w:rPr>
-              <w:t>property_name</w:t>
-            </w:r>
-            <w:proofErr w:type="spellEnd"/>
-            <w:r>
-              <w:rPr>
-                <w:lang w:val="en-US"/>
-              </w:rPr>
-              <w:t>)</w:t>
+              <w:t>value_of_css_property(property_name)</w:t>
             </w:r>
           </w:p>
         </w:tc>
@@ -2159,19 +1630,11 @@
                 <w:lang w:val="en-US"/>
               </w:rPr>
             </w:pPr>
-            <w:proofErr w:type="spellStart"/>
             <w:r>
               <w:rPr>
                 <w:lang w:val="en-US"/>
               </w:rPr>
-              <w:t>header.value_of_css_property</w:t>
-            </w:r>
-            <w:proofErr w:type="spellEnd"/>
-            <w:r>
-              <w:rPr>
-                <w:lang w:val="en-US"/>
-              </w:rPr>
-              <w:t>(‘background-color’)</w:t>
+              <w:t>header.value_of_css_property(‘background-color’)</w:t>
             </w:r>
           </w:p>
         </w:tc>

</xml_diff>

<commit_message>
Se agrega demora implicita y explicita
</commit_message>
<xml_diff>
--- a/Resumen.docx
+++ b/Resumen.docx
@@ -88,7 +88,7 @@
           <w:noProof/>
         </w:rPr>
         <w:drawing>
-          <wp:inline distT="0" distB="0" distL="0" distR="0" wp14:anchorId="554D6120" wp14:editId="017D6BA1">
+          <wp:inline distT="0" distB="0" distL="0" distR="0" wp14:anchorId="554D6120" wp14:editId="6A53C513">
             <wp:extent cx="5612130" cy="2707640"/>
             <wp:effectExtent l="0" t="0" r="7620" b="0"/>
             <wp:docPr id="312954871" name="Picture 1"/>
@@ -181,6 +181,12 @@
           <w:rStyle w:val="Hyperlink"/>
         </w:rPr>
       </w:pPr>
+      <w:r>
+        <w:rPr>
+          <w:rStyle w:val="Hyperlink"/>
+        </w:rPr>
+        <w:t>https://selenium-python.readthedocs.io/waits.html</w:t>
+      </w:r>
     </w:p>
     <w:p>
       <w:pPr>

</xml_diff>

<commit_message>
Se agrega condicionales esperada
</commit_message>
<xml_diff>
--- a/Resumen.docx
+++ b/Resumen.docx
@@ -19,7 +19,15 @@
     </w:p>
     <w:p>
       <w:r>
-        <w:t>¿Qué es Selenium? Es una </w:t>
+        <w:t xml:space="preserve">¿Qué es </w:t>
+      </w:r>
+      <w:proofErr w:type="spellStart"/>
+      <w:r>
+        <w:t>Selenium</w:t>
+      </w:r>
+      <w:proofErr w:type="spellEnd"/>
+      <w:r>
+        <w:t>? Es una </w:t>
       </w:r>
       <w:r>
         <w:rPr>
@@ -29,8 +37,17 @@
         <w:t>SUIT de herramientas</w:t>
       </w:r>
       <w:r>
-        <w:t> para la automatización de navegadores Web. El objetivo de Selenium NO fue para el </w:t>
-      </w:r>
+        <w:t xml:space="preserve"> para la automatización de navegadores Web. El objetivo de </w:t>
+      </w:r>
+      <w:proofErr w:type="spellStart"/>
+      <w:r>
+        <w:t>Selenium</w:t>
+      </w:r>
+      <w:proofErr w:type="spellEnd"/>
+      <w:r>
+        <w:t xml:space="preserve"> NO fue para el </w:t>
+      </w:r>
+      <w:proofErr w:type="spellStart"/>
       <w:r>
         <w:rPr>
           <w:b/>
@@ -38,6 +55,7 @@
         </w:rPr>
         <w:t>Testing</w:t>
       </w:r>
+      <w:proofErr w:type="spellEnd"/>
       <w:r>
         <w:t> ni para el </w:t>
       </w:r>
@@ -46,37 +64,112 @@
           <w:b/>
           <w:bCs/>
         </w:rPr>
-        <w:t>Web Scraping</w:t>
-      </w:r>
-      <w:r>
-        <w:t> (aunque se puede usar para eso), por lo tanto, no es el más optimo para estas actividades. </w:t>
-      </w:r>
+        <w:t xml:space="preserve">Web </w:t>
+      </w:r>
+      <w:proofErr w:type="spellStart"/>
       <w:r>
         <w:rPr>
           <w:b/>
           <w:bCs/>
         </w:rPr>
-        <w:t>Protocolo: WebDriver,</w:t>
-      </w:r>
-      <w:r>
-        <w:t> herramienta que se conecta a un API. </w:t>
+        <w:t>Scraping</w:t>
+      </w:r>
+      <w:proofErr w:type="spellEnd"/>
+      <w:r>
+        <w:t xml:space="preserve"> (aunque se puede usar para eso), por lo tanto, no es el más </w:t>
+      </w:r>
+      <w:proofErr w:type="spellStart"/>
+      <w:r>
+        <w:t>optimo</w:t>
+      </w:r>
+      <w:proofErr w:type="spellEnd"/>
+      <w:r>
+        <w:t xml:space="preserve"> para estas actividades. </w:t>
       </w:r>
       <w:r>
         <w:rPr>
           <w:b/>
           <w:bCs/>
         </w:rPr>
-        <w:t>Selenium WebDriver</w:t>
-      </w:r>
-      <w:r>
-        <w:t> es la herramienta que utilizaremos en el curso. -Selenium NO es un Software, ES una SUIT de Softwares. *</w:t>
-      </w:r>
+        <w:t xml:space="preserve">Protocolo: </w:t>
+      </w:r>
+      <w:proofErr w:type="spellStart"/>
       <w:r>
         <w:rPr>
           <w:b/>
           <w:bCs/>
         </w:rPr>
-        <w:t>DDT: Data Drive Testing:</w:t>
+        <w:t>WebDriver</w:t>
+      </w:r>
+      <w:proofErr w:type="spellEnd"/>
+      <w:r>
+        <w:rPr>
+          <w:b/>
+          <w:bCs/>
+        </w:rPr>
+        <w:t>,</w:t>
+      </w:r>
+      <w:r>
+        <w:t> herramienta que se conecta a un API. </w:t>
+      </w:r>
+      <w:proofErr w:type="spellStart"/>
+      <w:r>
+        <w:rPr>
+          <w:b/>
+          <w:bCs/>
+        </w:rPr>
+        <w:t>Selenium</w:t>
+      </w:r>
+      <w:proofErr w:type="spellEnd"/>
+      <w:r>
+        <w:rPr>
+          <w:b/>
+          <w:bCs/>
+        </w:rPr>
+        <w:t xml:space="preserve"> </w:t>
+      </w:r>
+      <w:proofErr w:type="spellStart"/>
+      <w:r>
+        <w:rPr>
+          <w:b/>
+          <w:bCs/>
+        </w:rPr>
+        <w:t>WebDriver</w:t>
+      </w:r>
+      <w:proofErr w:type="spellEnd"/>
+      <w:r>
+        <w:t> es la herramienta que utilizaremos en el curso. -</w:t>
+      </w:r>
+      <w:proofErr w:type="spellStart"/>
+      <w:r>
+        <w:t>Selenium</w:t>
+      </w:r>
+      <w:proofErr w:type="spellEnd"/>
+      <w:r>
+        <w:t xml:space="preserve"> NO es un Software, ES una SUIT de Softwares. *</w:t>
+      </w:r>
+      <w:r>
+        <w:rPr>
+          <w:b/>
+          <w:bCs/>
+        </w:rPr>
+        <w:t xml:space="preserve">DDT: Data Drive </w:t>
+      </w:r>
+      <w:proofErr w:type="spellStart"/>
+      <w:r>
+        <w:rPr>
+          <w:b/>
+          <w:bCs/>
+        </w:rPr>
+        <w:t>Testing</w:t>
+      </w:r>
+      <w:proofErr w:type="spellEnd"/>
+      <w:r>
+        <w:rPr>
+          <w:b/>
+          <w:bCs/>
+        </w:rPr>
+        <w:t>:</w:t>
       </w:r>
       <w:r>
         <w:t> Ingresar datos para que realice varias pruebas (sin intervención humana).</w:t>
@@ -88,7 +181,7 @@
           <w:noProof/>
         </w:rPr>
         <w:drawing>
-          <wp:inline distT="0" distB="0" distL="0" distR="0" wp14:anchorId="554D6120" wp14:editId="6A53C513">
+          <wp:inline distT="0" distB="0" distL="0" distR="0" wp14:anchorId="554D6120" wp14:editId="62C9C8FE">
             <wp:extent cx="5612130" cy="2707640"/>
             <wp:effectExtent l="0" t="0" r="7620" b="0"/>
             <wp:docPr id="312954871" name="Picture 1"/>
@@ -253,8 +346,37 @@
       </w:r>
     </w:p>
     <w:p>
-      <w:r>
-        <w:t>Selenium WebDriver nos brinda la posibilidad de poder referirnos a estos elementos y ejecutar métodos específicos para realizar las mismas acciones que un humano haría sobre los mismos, gracias a las clases WebDriver y WebElement.</w:t>
+      <w:proofErr w:type="spellStart"/>
+      <w:r>
+        <w:t>Selenium</w:t>
+      </w:r>
+      <w:proofErr w:type="spellEnd"/>
+      <w:r>
+        <w:t xml:space="preserve"> </w:t>
+      </w:r>
+      <w:proofErr w:type="spellStart"/>
+      <w:r>
+        <w:t>WebDriver</w:t>
+      </w:r>
+      <w:proofErr w:type="spellEnd"/>
+      <w:r>
+        <w:t> nos brinda la posibilidad de poder referirnos a estos elementos y ejecutar métodos específicos para realizar las mismas acciones que un humano haría sobre los mismos, gracias a las clases </w:t>
+      </w:r>
+      <w:proofErr w:type="spellStart"/>
+      <w:r>
+        <w:t>WebDriver</w:t>
+      </w:r>
+      <w:proofErr w:type="spellEnd"/>
+      <w:r>
+        <w:t> y </w:t>
+      </w:r>
+      <w:proofErr w:type="spellStart"/>
+      <w:r>
+        <w:t>WebElement</w:t>
+      </w:r>
+      <w:proofErr w:type="spellEnd"/>
+      <w:r>
+        <w:t>.</w:t>
       </w:r>
     </w:p>
     <w:p>
@@ -269,18 +391,40 @@
           <w:b/>
           <w:bCs/>
         </w:rPr>
-        <w:t>Clase WebDriver</w:t>
-      </w:r>
+        <w:t xml:space="preserve">Clase </w:t>
+      </w:r>
+      <w:proofErr w:type="spellStart"/>
+      <w:r>
+        <w:rPr>
+          <w:b/>
+          <w:bCs/>
+        </w:rPr>
+        <w:t>WebDriver</w:t>
+      </w:r>
+      <w:proofErr w:type="spellEnd"/>
     </w:p>
     <w:p>
       <w:r>
-        <w:t>Cuenta con una serie de propiedades y métodos para interactuar directamente con la ventana del navegador y sus elementos relacionados, como son pop-ups o alerts. Por ahora nos centraremos a las más utilizadas.</w:t>
+        <w:t xml:space="preserve">Cuenta con una serie de propiedades y métodos para interactuar directamente con la ventana del navegador y sus elementos relacionados, como son pop-ups o </w:t>
+      </w:r>
+      <w:proofErr w:type="spellStart"/>
+      <w:r>
+        <w:t>alerts</w:t>
+      </w:r>
+      <w:proofErr w:type="spellEnd"/>
+      <w:r>
+        <w:t>. Por ahora nos centraremos a las más utilizadas.</w:t>
       </w:r>
     </w:p>
     <w:p>
       <w:r>
-        <w:t>Propiedades de la clase WebDriver</w:t>
-      </w:r>
+        <w:t xml:space="preserve">Propiedades de la clase </w:t>
+      </w:r>
+      <w:proofErr w:type="spellStart"/>
+      <w:r>
+        <w:t>WebDriver</w:t>
+      </w:r>
+      <w:proofErr w:type="spellEnd"/>
     </w:p>
     <w:p>
       <w:r>
@@ -299,7 +443,7 @@
       </w:tblPr>
       <w:tblGrid>
         <w:gridCol w:w="2504"/>
-        <w:gridCol w:w="3186"/>
+        <w:gridCol w:w="7354"/>
         <w:gridCol w:w="3132"/>
       </w:tblGrid>
       <w:tr>
@@ -321,6 +465,7 @@
           </w:tcPr>
           <w:p>
             <w:r>
+              <w:lastRenderedPageBreak/>
               <w:t>Propiedad/Atributo</w:t>
             </w:r>
           </w:p>
@@ -379,9 +524,11 @@
             <w:hideMark/>
           </w:tcPr>
           <w:p>
+            <w:proofErr w:type="spellStart"/>
             <w:r>
               <w:t>current_url</w:t>
             </w:r>
+            <w:proofErr w:type="spellEnd"/>
           </w:p>
         </w:tc>
         <w:tc>
@@ -417,9 +564,11 @@
             <w:hideMark/>
           </w:tcPr>
           <w:p>
+            <w:proofErr w:type="spellStart"/>
             <w:r>
               <w:t>driver.get_url</w:t>
             </w:r>
+            <w:proofErr w:type="spellEnd"/>
           </w:p>
         </w:tc>
       </w:tr>
@@ -438,9 +587,11 @@
             <w:hideMark/>
           </w:tcPr>
           <w:p>
+            <w:proofErr w:type="spellStart"/>
             <w:r>
               <w:t>current_window_handle</w:t>
             </w:r>
+            <w:proofErr w:type="spellEnd"/>
           </w:p>
         </w:tc>
         <w:tc>
@@ -476,9 +627,16 @@
             <w:hideMark/>
           </w:tcPr>
           <w:p>
-            <w:r>
-              <w:t>driver.current_window_handle</w:t>
-            </w:r>
+            <w:proofErr w:type="spellStart"/>
+            <w:proofErr w:type="gramStart"/>
+            <w:r>
+              <w:t>driver.current</w:t>
+            </w:r>
+            <w:proofErr w:type="gramEnd"/>
+            <w:r>
+              <w:t>_window_handle</w:t>
+            </w:r>
+            <w:proofErr w:type="spellEnd"/>
           </w:p>
         </w:tc>
       </w:tr>
@@ -497,9 +655,11 @@
             <w:hideMark/>
           </w:tcPr>
           <w:p>
+            <w:proofErr w:type="spellStart"/>
             <w:r>
               <w:t>name</w:t>
             </w:r>
+            <w:proofErr w:type="spellEnd"/>
           </w:p>
         </w:tc>
         <w:tc>
@@ -561,9 +721,11 @@
             <w:hideMark/>
           </w:tcPr>
           <w:p>
+            <w:proofErr w:type="spellStart"/>
             <w:r>
               <w:t>orientation</w:t>
             </w:r>
+            <w:proofErr w:type="spellEnd"/>
           </w:p>
         </w:tc>
         <w:tc>
@@ -599,9 +761,13 @@
             <w:hideMark/>
           </w:tcPr>
           <w:p>
+            <w:proofErr w:type="spellStart"/>
+            <w:proofErr w:type="gramStart"/>
             <w:r>
               <w:t>driver.orientation</w:t>
             </w:r>
+            <w:proofErr w:type="spellEnd"/>
+            <w:proofErr w:type="gramEnd"/>
           </w:p>
         </w:tc>
       </w:tr>
@@ -620,9 +786,11 @@
             <w:hideMark/>
           </w:tcPr>
           <w:p>
+            <w:proofErr w:type="spellStart"/>
             <w:r>
               <w:t>page_source</w:t>
             </w:r>
+            <w:proofErr w:type="spellEnd"/>
           </w:p>
         </w:tc>
         <w:tc>
@@ -658,9 +826,16 @@
             <w:hideMark/>
           </w:tcPr>
           <w:p>
-            <w:r>
-              <w:t>driver.page_source</w:t>
-            </w:r>
+            <w:proofErr w:type="spellStart"/>
+            <w:proofErr w:type="gramStart"/>
+            <w:r>
+              <w:t>driver.page</w:t>
+            </w:r>
+            <w:proofErr w:type="gramEnd"/>
+            <w:r>
+              <w:t>_source</w:t>
+            </w:r>
+            <w:proofErr w:type="spellEnd"/>
           </w:p>
         </w:tc>
       </w:tr>
@@ -679,47 +854,61 @@
             <w:hideMark/>
           </w:tcPr>
           <w:p>
+            <w:proofErr w:type="spellStart"/>
             <w:r>
               <w:t>title</w:t>
             </w:r>
-          </w:p>
-        </w:tc>
-        <w:tc>
-          <w:tcPr>
-            <w:tcW w:w="0" w:type="auto"/>
-            <w:tcBorders>
-              <w:top w:val="single" w:sz="6" w:space="0" w:color="2D323A"/>
-              <w:left w:val="single" w:sz="6" w:space="0" w:color="2D323A"/>
-              <w:bottom w:val="single" w:sz="6" w:space="0" w:color="2D323A"/>
-              <w:right w:val="single" w:sz="6" w:space="0" w:color="2D323A"/>
-            </w:tcBorders>
-            <w:shd w:val="clear" w:color="auto" w:fill="13161C"/>
-            <w:vAlign w:val="center"/>
-            <w:hideMark/>
-          </w:tcPr>
-          <w:p>
-            <w:r>
-              <w:t>Obtiene el valor de la etiqueta &lt;title&gt; del sitio web</w:t>
-            </w:r>
-          </w:p>
-        </w:tc>
-        <w:tc>
-          <w:tcPr>
-            <w:tcW w:w="0" w:type="auto"/>
-            <w:tcBorders>
-              <w:top w:val="single" w:sz="6" w:space="0" w:color="2D323A"/>
-              <w:left w:val="single" w:sz="6" w:space="0" w:color="2D323A"/>
-              <w:bottom w:val="single" w:sz="6" w:space="0" w:color="2D323A"/>
-              <w:right w:val="single" w:sz="6" w:space="0" w:color="2D323A"/>
-            </w:tcBorders>
-            <w:shd w:val="clear" w:color="auto" w:fill="13161C"/>
-            <w:vAlign w:val="center"/>
-            <w:hideMark/>
-          </w:tcPr>
-          <w:p>
+            <w:proofErr w:type="spellEnd"/>
+          </w:p>
+        </w:tc>
+        <w:tc>
+          <w:tcPr>
+            <w:tcW w:w="0" w:type="auto"/>
+            <w:tcBorders>
+              <w:top w:val="single" w:sz="6" w:space="0" w:color="2D323A"/>
+              <w:left w:val="single" w:sz="6" w:space="0" w:color="2D323A"/>
+              <w:bottom w:val="single" w:sz="6" w:space="0" w:color="2D323A"/>
+              <w:right w:val="single" w:sz="6" w:space="0" w:color="2D323A"/>
+            </w:tcBorders>
+            <w:shd w:val="clear" w:color="auto" w:fill="13161C"/>
+            <w:vAlign w:val="center"/>
+            <w:hideMark/>
+          </w:tcPr>
+          <w:p>
+            <w:r>
+              <w:t>Obtiene el valor de la etiqueta &lt;</w:t>
+            </w:r>
+            <w:proofErr w:type="spellStart"/>
+            <w:r>
+              <w:t>title</w:t>
+            </w:r>
+            <w:proofErr w:type="spellEnd"/>
+            <w:r>
+              <w:t>&gt; del sitio web</w:t>
+            </w:r>
+          </w:p>
+        </w:tc>
+        <w:tc>
+          <w:tcPr>
+            <w:tcW w:w="0" w:type="auto"/>
+            <w:tcBorders>
+              <w:top w:val="single" w:sz="6" w:space="0" w:color="2D323A"/>
+              <w:left w:val="single" w:sz="6" w:space="0" w:color="2D323A"/>
+              <w:bottom w:val="single" w:sz="6" w:space="0" w:color="2D323A"/>
+              <w:right w:val="single" w:sz="6" w:space="0" w:color="2D323A"/>
+            </w:tcBorders>
+            <w:shd w:val="clear" w:color="auto" w:fill="13161C"/>
+            <w:vAlign w:val="center"/>
+            <w:hideMark/>
+          </w:tcPr>
+          <w:p>
+            <w:proofErr w:type="spellStart"/>
+            <w:proofErr w:type="gramStart"/>
             <w:r>
               <w:t>driver.title</w:t>
             </w:r>
+            <w:proofErr w:type="spellEnd"/>
+            <w:proofErr w:type="gramEnd"/>
           </w:p>
         </w:tc>
       </w:tr>
@@ -738,18 +927,80 @@
           <w:b/>
           <w:bCs/>
         </w:rPr>
-        <w:t>Clase WebElement</w:t>
-      </w:r>
+        <w:t xml:space="preserve">Clase </w:t>
+      </w:r>
+      <w:proofErr w:type="spellStart"/>
+      <w:r>
+        <w:rPr>
+          <w:b/>
+          <w:bCs/>
+        </w:rPr>
+        <w:t>WebElement</w:t>
+      </w:r>
+      <w:proofErr w:type="spellEnd"/>
     </w:p>
     <w:p>
       <w:r>
-        <w:t>Esta clase nos permite interactuar específicamente con elementos de los sitios web como textbox, text area, button, radio button, checkbox, etc.</w:t>
+        <w:t xml:space="preserve">Esta clase nos permite interactuar específicamente con elementos de los sitios web como </w:t>
+      </w:r>
+      <w:proofErr w:type="spellStart"/>
+      <w:r>
+        <w:t>textbox</w:t>
+      </w:r>
+      <w:proofErr w:type="spellEnd"/>
+      <w:r>
+        <w:t xml:space="preserve">, </w:t>
+      </w:r>
+      <w:proofErr w:type="spellStart"/>
+      <w:r>
+        <w:t>text</w:t>
+      </w:r>
+      <w:proofErr w:type="spellEnd"/>
+      <w:r>
+        <w:t xml:space="preserve"> </w:t>
+      </w:r>
+      <w:proofErr w:type="spellStart"/>
+      <w:r>
+        <w:t>area</w:t>
+      </w:r>
+      <w:proofErr w:type="spellEnd"/>
+      <w:r>
+        <w:t xml:space="preserve">, </w:t>
+      </w:r>
+      <w:proofErr w:type="spellStart"/>
+      <w:r>
+        <w:t>button</w:t>
+      </w:r>
+      <w:proofErr w:type="spellEnd"/>
+      <w:r>
+        <w:t xml:space="preserve">, radio </w:t>
+      </w:r>
+      <w:proofErr w:type="spellStart"/>
+      <w:r>
+        <w:t>button</w:t>
+      </w:r>
+      <w:proofErr w:type="spellEnd"/>
+      <w:r>
+        <w:t xml:space="preserve">, </w:t>
+      </w:r>
+      <w:proofErr w:type="spellStart"/>
+      <w:r>
+        <w:t>checkbox</w:t>
+      </w:r>
+      <w:proofErr w:type="spellEnd"/>
+      <w:r>
+        <w:t>, etc.</w:t>
       </w:r>
     </w:p>
     <w:p>
       <w:r>
-        <w:t>Propiedades más comunes de la clase WebElement</w:t>
-      </w:r>
+        <w:t xml:space="preserve">Propiedades más comunes de la clase </w:t>
+      </w:r>
+      <w:proofErr w:type="spellStart"/>
+      <w:r>
+        <w:t>WebElement</w:t>
+      </w:r>
+      <w:proofErr w:type="spellEnd"/>
     </w:p>
     <w:tbl>
       <w:tblPr>
@@ -763,7 +1014,7 @@
       </w:tblPr>
       <w:tblGrid>
         <w:gridCol w:w="1978"/>
-        <w:gridCol w:w="5248"/>
+        <w:gridCol w:w="5450"/>
         <w:gridCol w:w="1596"/>
       </w:tblGrid>
       <w:tr>
@@ -843,9 +1094,11 @@
             <w:hideMark/>
           </w:tcPr>
           <w:p>
+            <w:proofErr w:type="spellStart"/>
             <w:r>
               <w:t>size</w:t>
             </w:r>
+            <w:proofErr w:type="spellEnd"/>
           </w:p>
         </w:tc>
         <w:tc>
@@ -881,9 +1134,13 @@
             <w:hideMark/>
           </w:tcPr>
           <w:p>
+            <w:proofErr w:type="spellStart"/>
+            <w:proofErr w:type="gramStart"/>
             <w:r>
               <w:t>login.size</w:t>
             </w:r>
+            <w:proofErr w:type="spellEnd"/>
+            <w:proofErr w:type="gramEnd"/>
           </w:p>
         </w:tc>
       </w:tr>
@@ -902,9 +1159,11 @@
             <w:hideMark/>
           </w:tcPr>
           <w:p>
+            <w:proofErr w:type="spellStart"/>
             <w:r>
               <w:t>tag_name</w:t>
             </w:r>
+            <w:proofErr w:type="spellEnd"/>
           </w:p>
         </w:tc>
         <w:tc>
@@ -940,9 +1199,11 @@
             <w:hideMark/>
           </w:tcPr>
           <w:p>
+            <w:proofErr w:type="spellStart"/>
             <w:r>
               <w:t>login.tag_name</w:t>
             </w:r>
+            <w:proofErr w:type="spellEnd"/>
           </w:p>
         </w:tc>
       </w:tr>
@@ -961,9 +1222,12 @@
             <w:hideMark/>
           </w:tcPr>
           <w:p>
-            <w:r>
+            <w:proofErr w:type="spellStart"/>
+            <w:r>
+              <w:lastRenderedPageBreak/>
               <w:t>text</w:t>
             </w:r>
+            <w:proofErr w:type="spellEnd"/>
           </w:p>
         </w:tc>
         <w:tc>
@@ -999,17 +1263,24 @@
             <w:hideMark/>
           </w:tcPr>
           <w:p>
+            <w:proofErr w:type="spellStart"/>
             <w:r>
               <w:t>login.text</w:t>
             </w:r>
+            <w:proofErr w:type="spellEnd"/>
           </w:p>
         </w:tc>
       </w:tr>
     </w:tbl>
     <w:p>
       <w:r>
-        <w:t>Métodos más comunes de la clase WebElement</w:t>
-      </w:r>
+        <w:t xml:space="preserve">Métodos más comunes de la clase </w:t>
+      </w:r>
+      <w:proofErr w:type="spellStart"/>
+      <w:r>
+        <w:t>WebElement</w:t>
+      </w:r>
+      <w:proofErr w:type="spellEnd"/>
     </w:p>
     <w:tbl>
       <w:tblPr>
@@ -1104,8 +1375,18 @@
             <w:hideMark/>
           </w:tcPr>
           <w:p>
-            <w:r>
-              <w:t>clear()</w:t>
+            <w:proofErr w:type="spellStart"/>
+            <w:proofErr w:type="gramStart"/>
+            <w:r>
+              <w:t>clear</w:t>
+            </w:r>
+            <w:proofErr w:type="spellEnd"/>
+            <w:r>
+              <w:t>(</w:t>
+            </w:r>
+            <w:proofErr w:type="gramEnd"/>
+            <w:r>
+              <w:t>)</w:t>
             </w:r>
           </w:p>
         </w:tc>
@@ -1124,8 +1405,13 @@
           </w:tcPr>
           <w:p>
             <w:r>
-              <w:t>Limpia el contenido de un textarea</w:t>
-            </w:r>
+              <w:t xml:space="preserve">Limpia el contenido de un </w:t>
+            </w:r>
+            <w:proofErr w:type="spellStart"/>
+            <w:r>
+              <w:t>textarea</w:t>
+            </w:r>
+            <w:proofErr w:type="spellEnd"/>
           </w:p>
         </w:tc>
         <w:tc>
@@ -1142,8 +1428,18 @@
             <w:hideMark/>
           </w:tcPr>
           <w:p>
-            <w:r>
-              <w:t>first_name.clear()</w:t>
+            <w:proofErr w:type="spellStart"/>
+            <w:r>
+              <w:t>first_</w:t>
+            </w:r>
+            <w:proofErr w:type="gramStart"/>
+            <w:r>
+              <w:t>name.clear</w:t>
+            </w:r>
+            <w:proofErr w:type="spellEnd"/>
+            <w:proofErr w:type="gramEnd"/>
+            <w:r>
+              <w:t>()</w:t>
             </w:r>
           </w:p>
         </w:tc>
@@ -1163,8 +1459,18 @@
             <w:hideMark/>
           </w:tcPr>
           <w:p>
-            <w:r>
-              <w:t>click()</w:t>
+            <w:proofErr w:type="spellStart"/>
+            <w:proofErr w:type="gramStart"/>
+            <w:r>
+              <w:t>click</w:t>
+            </w:r>
+            <w:proofErr w:type="spellEnd"/>
+            <w:r>
+              <w:t>(</w:t>
+            </w:r>
+            <w:proofErr w:type="gramEnd"/>
+            <w:r>
+              <w:t>)</w:t>
             </w:r>
           </w:p>
         </w:tc>
@@ -1201,8 +1507,18 @@
             <w:hideMark/>
           </w:tcPr>
           <w:p>
-            <w:r>
-              <w:t>send_button.click()</w:t>
+            <w:proofErr w:type="spellStart"/>
+            <w:r>
+              <w:t>send_</w:t>
+            </w:r>
+            <w:proofErr w:type="gramStart"/>
+            <w:r>
+              <w:t>button.click</w:t>
+            </w:r>
+            <w:proofErr w:type="spellEnd"/>
+            <w:proofErr w:type="gramEnd"/>
+            <w:r>
+              <w:t>()</w:t>
             </w:r>
           </w:p>
         </w:tc>
@@ -1222,8 +1538,21 @@
             <w:hideMark/>
           </w:tcPr>
           <w:p>
-            <w:r>
-              <w:t>get_attribute(name)</w:t>
+            <w:proofErr w:type="spellStart"/>
+            <w:r>
+              <w:t>get_attribute</w:t>
+            </w:r>
+            <w:proofErr w:type="spellEnd"/>
+            <w:r>
+              <w:t>(</w:t>
+            </w:r>
+            <w:proofErr w:type="spellStart"/>
+            <w:r>
+              <w:t>name</w:t>
+            </w:r>
+            <w:proofErr w:type="spellEnd"/>
+            <w:r>
+              <w:t>)</w:t>
             </w:r>
           </w:p>
         </w:tc>
@@ -1265,11 +1594,47 @@
                 <w:lang w:val="en-US"/>
               </w:rPr>
             </w:pPr>
-            <w:r>
-              <w:rPr>
-                <w:lang w:val="en-US"/>
-              </w:rPr>
-              <w:t>submit_button.get_attribute(‘value’) last_name.get_attribute(max_length)</w:t>
+            <w:proofErr w:type="spellStart"/>
+            <w:r>
+              <w:rPr>
+                <w:lang w:val="en-US"/>
+              </w:rPr>
+              <w:t>submit_button.get_attribute</w:t>
+            </w:r>
+            <w:proofErr w:type="spellEnd"/>
+            <w:r>
+              <w:rPr>
+                <w:lang w:val="en-US"/>
+              </w:rPr>
+              <w:t xml:space="preserve">(‘value’) </w:t>
+            </w:r>
+            <w:proofErr w:type="spellStart"/>
+            <w:r>
+              <w:rPr>
+                <w:lang w:val="en-US"/>
+              </w:rPr>
+              <w:t>last_name.get_attribute</w:t>
+            </w:r>
+            <w:proofErr w:type="spellEnd"/>
+            <w:r>
+              <w:rPr>
+                <w:lang w:val="en-US"/>
+              </w:rPr>
+              <w:t>(</w:t>
+            </w:r>
+            <w:proofErr w:type="spellStart"/>
+            <w:r>
+              <w:rPr>
+                <w:lang w:val="en-US"/>
+              </w:rPr>
+              <w:t>max_length</w:t>
+            </w:r>
+            <w:proofErr w:type="spellEnd"/>
+            <w:r>
+              <w:rPr>
+                <w:lang w:val="en-US"/>
+              </w:rPr>
+              <w:t>)</w:t>
             </w:r>
           </w:p>
         </w:tc>
@@ -1289,8 +1654,21 @@
             <w:hideMark/>
           </w:tcPr>
           <w:p>
-            <w:r>
-              <w:t>is_displayed()</w:t>
+            <w:proofErr w:type="spellStart"/>
+            <w:r>
+              <w:t>is_</w:t>
+            </w:r>
+            <w:proofErr w:type="gramStart"/>
+            <w:r>
+              <w:t>displayed</w:t>
+            </w:r>
+            <w:proofErr w:type="spellEnd"/>
+            <w:r>
+              <w:t>(</w:t>
+            </w:r>
+            <w:proofErr w:type="gramEnd"/>
+            <w:r>
+              <w:t>)</w:t>
             </w:r>
           </w:p>
         </w:tc>
@@ -1327,8 +1705,21 @@
             <w:hideMark/>
           </w:tcPr>
           <w:p>
-            <w:r>
-              <w:t>banner.is_displayed()</w:t>
+            <w:proofErr w:type="spellStart"/>
+            <w:r>
+              <w:t>banner.is_</w:t>
+            </w:r>
+            <w:proofErr w:type="gramStart"/>
+            <w:r>
+              <w:t>displayed</w:t>
+            </w:r>
+            <w:proofErr w:type="spellEnd"/>
+            <w:r>
+              <w:t>(</w:t>
+            </w:r>
+            <w:proofErr w:type="gramEnd"/>
+            <w:r>
+              <w:t>)</w:t>
             </w:r>
           </w:p>
         </w:tc>
@@ -1348,8 +1739,21 @@
             <w:hideMark/>
           </w:tcPr>
           <w:p>
-            <w:r>
-              <w:t>is_enabled()</w:t>
+            <w:proofErr w:type="spellStart"/>
+            <w:r>
+              <w:t>is_</w:t>
+            </w:r>
+            <w:proofErr w:type="gramStart"/>
+            <w:r>
+              <w:t>enabled</w:t>
+            </w:r>
+            <w:proofErr w:type="spellEnd"/>
+            <w:r>
+              <w:t>(</w:t>
+            </w:r>
+            <w:proofErr w:type="gramEnd"/>
+            <w:r>
+              <w:t>)</w:t>
             </w:r>
           </w:p>
         </w:tc>
@@ -1386,8 +1790,21 @@
             <w:hideMark/>
           </w:tcPr>
           <w:p>
-            <w:r>
-              <w:t>radio_button.is_enabled()</w:t>
+            <w:proofErr w:type="spellStart"/>
+            <w:r>
+              <w:t>radio_button.is_</w:t>
+            </w:r>
+            <w:proofErr w:type="gramStart"/>
+            <w:r>
+              <w:t>enabled</w:t>
+            </w:r>
+            <w:proofErr w:type="spellEnd"/>
+            <w:r>
+              <w:t>(</w:t>
+            </w:r>
+            <w:proofErr w:type="gramEnd"/>
+            <w:r>
+              <w:t>)</w:t>
             </w:r>
           </w:p>
         </w:tc>
@@ -1407,8 +1824,21 @@
             <w:hideMark/>
           </w:tcPr>
           <w:p>
-            <w:r>
-              <w:t>is_selected()</w:t>
+            <w:proofErr w:type="spellStart"/>
+            <w:r>
+              <w:t>is_</w:t>
+            </w:r>
+            <w:proofErr w:type="gramStart"/>
+            <w:r>
+              <w:t>selected</w:t>
+            </w:r>
+            <w:proofErr w:type="spellEnd"/>
+            <w:r>
+              <w:t>(</w:t>
+            </w:r>
+            <w:proofErr w:type="gramEnd"/>
+            <w:r>
+              <w:t>)</w:t>
             </w:r>
           </w:p>
         </w:tc>
@@ -1427,8 +1857,21 @@
           </w:tcPr>
           <w:p>
             <w:r>
-              <w:t>Verifica si el elemento está seleccionado, para el caso de checkbox o radio button</w:t>
-            </w:r>
+              <w:t xml:space="preserve">Verifica si el elemento está seleccionado, para el caso de </w:t>
+            </w:r>
+            <w:proofErr w:type="spellStart"/>
+            <w:r>
+              <w:t>checkbox</w:t>
+            </w:r>
+            <w:proofErr w:type="spellEnd"/>
+            <w:r>
+              <w:t xml:space="preserve"> o radio </w:t>
+            </w:r>
+            <w:proofErr w:type="spellStart"/>
+            <w:r>
+              <w:t>button</w:t>
+            </w:r>
+            <w:proofErr w:type="spellEnd"/>
           </w:p>
         </w:tc>
         <w:tc>
@@ -1445,8 +1888,21 @@
             <w:hideMark/>
           </w:tcPr>
           <w:p>
-            <w:r>
-              <w:t>checkbox.is_selected()</w:t>
+            <w:proofErr w:type="spellStart"/>
+            <w:r>
+              <w:t>checkbox.is_</w:t>
+            </w:r>
+            <w:proofErr w:type="gramStart"/>
+            <w:r>
+              <w:t>selected</w:t>
+            </w:r>
+            <w:proofErr w:type="spellEnd"/>
+            <w:r>
+              <w:t>(</w:t>
+            </w:r>
+            <w:proofErr w:type="gramEnd"/>
+            <w:r>
+              <w:t>)</w:t>
             </w:r>
           </w:p>
         </w:tc>
@@ -1466,8 +1922,21 @@
             <w:hideMark/>
           </w:tcPr>
           <w:p>
-            <w:r>
-              <w:t>send_keys(value)</w:t>
+            <w:proofErr w:type="spellStart"/>
+            <w:r>
+              <w:t>send_keys</w:t>
+            </w:r>
+            <w:proofErr w:type="spellEnd"/>
+            <w:r>
+              <w:t>(</w:t>
+            </w:r>
+            <w:proofErr w:type="spellStart"/>
+            <w:r>
+              <w:t>value</w:t>
+            </w:r>
+            <w:proofErr w:type="spellEnd"/>
+            <w:r>
+              <w:t>)</w:t>
             </w:r>
           </w:p>
         </w:tc>
@@ -1504,8 +1973,21 @@
             <w:hideMark/>
           </w:tcPr>
           <w:p>
-            <w:r>
-              <w:t>email_field.send_keys(‘team@platzi.com’)</w:t>
+            <w:proofErr w:type="spellStart"/>
+            <w:r>
+              <w:t>email_</w:t>
+            </w:r>
+            <w:proofErr w:type="gramStart"/>
+            <w:r>
+              <w:t>field.send</w:t>
+            </w:r>
+            <w:proofErr w:type="gramEnd"/>
+            <w:r>
+              <w:t>_keys</w:t>
+            </w:r>
+            <w:proofErr w:type="spellEnd"/>
+            <w:r>
+              <w:t>(‘team@platzi.com’)</w:t>
             </w:r>
           </w:p>
         </w:tc>
@@ -1525,9 +2007,19 @@
             <w:hideMark/>
           </w:tcPr>
           <w:p>
+            <w:proofErr w:type="spellStart"/>
+            <w:proofErr w:type="gramStart"/>
             <w:r>
               <w:lastRenderedPageBreak/>
-              <w:t>submit()</w:t>
+              <w:t>submit</w:t>
+            </w:r>
+            <w:proofErr w:type="spellEnd"/>
+            <w:r>
+              <w:t>(</w:t>
+            </w:r>
+            <w:proofErr w:type="gramEnd"/>
+            <w:r>
+              <w:t>)</w:t>
             </w:r>
           </w:p>
         </w:tc>
@@ -1546,8 +2038,21 @@
           </w:tcPr>
           <w:p>
             <w:r>
-              <w:t>Envía un formulario o confirmación en un text area</w:t>
-            </w:r>
+              <w:t xml:space="preserve">Envía un formulario o confirmación en un </w:t>
+            </w:r>
+            <w:proofErr w:type="spellStart"/>
+            <w:r>
+              <w:t>text</w:t>
+            </w:r>
+            <w:proofErr w:type="spellEnd"/>
+            <w:r>
+              <w:t xml:space="preserve"> </w:t>
+            </w:r>
+            <w:proofErr w:type="spellStart"/>
+            <w:r>
+              <w:t>area</w:t>
+            </w:r>
+            <w:proofErr w:type="spellEnd"/>
           </w:p>
         </w:tc>
         <w:tc>
@@ -1564,8 +2069,18 @@
             <w:hideMark/>
           </w:tcPr>
           <w:p>
-            <w:r>
-              <w:t>search_field.submit()</w:t>
+            <w:proofErr w:type="spellStart"/>
+            <w:r>
+              <w:t>search_</w:t>
+            </w:r>
+            <w:proofErr w:type="gramStart"/>
+            <w:r>
+              <w:t>field.submit</w:t>
+            </w:r>
+            <w:proofErr w:type="spellEnd"/>
+            <w:proofErr w:type="gramEnd"/>
+            <w:r>
+              <w:t>()</w:t>
             </w:r>
           </w:p>
         </w:tc>
@@ -1590,11 +2105,33 @@
                 <w:lang w:val="en-US"/>
               </w:rPr>
             </w:pPr>
-            <w:r>
-              <w:rPr>
-                <w:lang w:val="en-US"/>
-              </w:rPr>
-              <w:t>value_of_css_property(property_name)</w:t>
+            <w:proofErr w:type="spellStart"/>
+            <w:r>
+              <w:rPr>
+                <w:lang w:val="en-US"/>
+              </w:rPr>
+              <w:t>value_of_css_property</w:t>
+            </w:r>
+            <w:proofErr w:type="spellEnd"/>
+            <w:r>
+              <w:rPr>
+                <w:lang w:val="en-US"/>
+              </w:rPr>
+              <w:t>(</w:t>
+            </w:r>
+            <w:proofErr w:type="spellStart"/>
+            <w:r>
+              <w:rPr>
+                <w:lang w:val="en-US"/>
+              </w:rPr>
+              <w:t>property_name</w:t>
+            </w:r>
+            <w:proofErr w:type="spellEnd"/>
+            <w:r>
+              <w:rPr>
+                <w:lang w:val="en-US"/>
+              </w:rPr>
+              <w:t>)</w:t>
             </w:r>
           </w:p>
         </w:tc>
@@ -1636,11 +2173,19 @@
                 <w:lang w:val="en-US"/>
               </w:rPr>
             </w:pPr>
-            <w:r>
-              <w:rPr>
-                <w:lang w:val="en-US"/>
-              </w:rPr>
-              <w:t>header.value_of_css_property(‘background-color’)</w:t>
+            <w:proofErr w:type="spellStart"/>
+            <w:r>
+              <w:rPr>
+                <w:lang w:val="en-US"/>
+              </w:rPr>
+              <w:t>header.value_of_css_property</w:t>
+            </w:r>
+            <w:proofErr w:type="spellEnd"/>
+            <w:r>
+              <w:rPr>
+                <w:lang w:val="en-US"/>
+              </w:rPr>
+              <w:t>(‘background-color’)</w:t>
             </w:r>
           </w:p>
         </w:tc>
@@ -1653,9 +2198,1393 @@
         </w:rPr>
       </w:pPr>
     </w:p>
+    <w:p>
+      <w:pPr>
+        <w:rPr>
+          <w:b/>
+          <w:bCs/>
+          <w:lang w:val="en-US"/>
+        </w:rPr>
+      </w:pPr>
+      <w:proofErr w:type="spellStart"/>
+      <w:r>
+        <w:rPr>
+          <w:b/>
+          <w:bCs/>
+          <w:lang w:val="en-US"/>
+        </w:rPr>
+        <w:t>Condicionales</w:t>
+      </w:r>
+      <w:proofErr w:type="spellEnd"/>
+      <w:r>
+        <w:rPr>
+          <w:b/>
+          <w:bCs/>
+          <w:lang w:val="en-US"/>
+        </w:rPr>
+        <w:t xml:space="preserve"> </w:t>
+      </w:r>
+      <w:proofErr w:type="spellStart"/>
+      <w:r>
+        <w:rPr>
+          <w:b/>
+          <w:bCs/>
+          <w:lang w:val="en-US"/>
+        </w:rPr>
+        <w:t>esperadas</w:t>
+      </w:r>
+      <w:proofErr w:type="spellEnd"/>
+    </w:p>
+    <w:tbl>
+      <w:tblPr>
+        <w:tblW w:w="8842" w:type="dxa"/>
+        <w:shd w:val="clear" w:color="auto" w:fill="13161C"/>
+        <w:tblCellMar>
+          <w:left w:w="0" w:type="dxa"/>
+          <w:right w:w="0" w:type="dxa"/>
+        </w:tblCellMar>
+        <w:tblLook w:val="04A0" w:firstRow="1" w:lastRow="0" w:firstColumn="1" w:lastColumn="0" w:noHBand="0" w:noVBand="1"/>
+      </w:tblPr>
+      <w:tblGrid>
+        <w:gridCol w:w="3332"/>
+        <w:gridCol w:w="1014"/>
+        <w:gridCol w:w="8644"/>
+      </w:tblGrid>
+      <w:tr>
+        <w:trPr>
+          <w:tblHeader/>
+        </w:trPr>
+        <w:tc>
+          <w:tcPr>
+            <w:tcW w:w="0" w:type="auto"/>
+            <w:tcBorders>
+              <w:top w:val="single" w:sz="6" w:space="0" w:color="2D323A"/>
+              <w:left w:val="single" w:sz="6" w:space="0" w:color="2D323A"/>
+              <w:bottom w:val="single" w:sz="6" w:space="0" w:color="2D323A"/>
+              <w:right w:val="single" w:sz="6" w:space="0" w:color="2D323A"/>
+            </w:tcBorders>
+            <w:shd w:val="clear" w:color="auto" w:fill="404650"/>
+            <w:vAlign w:val="center"/>
+            <w:hideMark/>
+          </w:tcPr>
+          <w:p>
+            <w:proofErr w:type="spellStart"/>
+            <w:r>
+              <w:t>Expected</w:t>
+            </w:r>
+            <w:proofErr w:type="spellEnd"/>
+            <w:r>
+              <w:t xml:space="preserve"> </w:t>
+            </w:r>
+            <w:proofErr w:type="spellStart"/>
+            <w:r>
+              <w:t>Condition</w:t>
+            </w:r>
+            <w:proofErr w:type="spellEnd"/>
+          </w:p>
+        </w:tc>
+        <w:tc>
+          <w:tcPr>
+            <w:tcW w:w="712" w:type="dxa"/>
+            <w:tcBorders>
+              <w:top w:val="single" w:sz="6" w:space="0" w:color="2D323A"/>
+              <w:left w:val="single" w:sz="6" w:space="0" w:color="2D323A"/>
+              <w:bottom w:val="single" w:sz="6" w:space="0" w:color="2D323A"/>
+              <w:right w:val="single" w:sz="6" w:space="0" w:color="2D323A"/>
+            </w:tcBorders>
+            <w:shd w:val="clear" w:color="auto" w:fill="404650"/>
+            <w:vAlign w:val="center"/>
+            <w:hideMark/>
+          </w:tcPr>
+          <w:p>
+            <w:r>
+              <w:t>Descripción</w:t>
+            </w:r>
+          </w:p>
+        </w:tc>
+        <w:tc>
+          <w:tcPr>
+            <w:tcW w:w="0" w:type="auto"/>
+            <w:tcBorders>
+              <w:top w:val="single" w:sz="6" w:space="0" w:color="2D323A"/>
+              <w:left w:val="single" w:sz="6" w:space="0" w:color="2D323A"/>
+              <w:bottom w:val="single" w:sz="6" w:space="0" w:color="2D323A"/>
+              <w:right w:val="single" w:sz="6" w:space="0" w:color="2D323A"/>
+            </w:tcBorders>
+            <w:shd w:val="clear" w:color="auto" w:fill="404650"/>
+            <w:vAlign w:val="center"/>
+            <w:hideMark/>
+          </w:tcPr>
+          <w:p>
+            <w:r>
+              <w:t>Ejemplo</w:t>
+            </w:r>
+          </w:p>
+        </w:tc>
+      </w:tr>
+      <w:tr>
+        <w:tc>
+          <w:tcPr>
+            <w:tcW w:w="0" w:type="auto"/>
+            <w:tcBorders>
+              <w:top w:val="single" w:sz="6" w:space="0" w:color="2D323A"/>
+              <w:left w:val="single" w:sz="6" w:space="0" w:color="2D323A"/>
+              <w:bottom w:val="single" w:sz="6" w:space="0" w:color="2D323A"/>
+              <w:right w:val="single" w:sz="6" w:space="0" w:color="2D323A"/>
+            </w:tcBorders>
+            <w:shd w:val="clear" w:color="auto" w:fill="13161C"/>
+            <w:vAlign w:val="center"/>
+            <w:hideMark/>
+          </w:tcPr>
+          <w:p>
+            <w:pPr>
+              <w:rPr>
+                <w:lang w:val="en-US"/>
+              </w:rPr>
+            </w:pPr>
+            <w:proofErr w:type="spellStart"/>
+            <w:r>
+              <w:rPr>
+                <w:lang w:val="en-US"/>
+              </w:rPr>
+              <w:t>element_to_be_clickable</w:t>
+            </w:r>
+            <w:proofErr w:type="spellEnd"/>
+            <w:r>
+              <w:rPr>
+                <w:lang w:val="en-US"/>
+              </w:rPr>
+              <w:t>(locator)</w:t>
+            </w:r>
+          </w:p>
+        </w:tc>
+        <w:tc>
+          <w:tcPr>
+            <w:tcW w:w="712" w:type="dxa"/>
+            <w:tcBorders>
+              <w:top w:val="single" w:sz="6" w:space="0" w:color="2D323A"/>
+              <w:left w:val="single" w:sz="6" w:space="0" w:color="2D323A"/>
+              <w:bottom w:val="single" w:sz="6" w:space="0" w:color="2D323A"/>
+              <w:right w:val="single" w:sz="6" w:space="0" w:color="2D323A"/>
+            </w:tcBorders>
+            <w:shd w:val="clear" w:color="auto" w:fill="13161C"/>
+            <w:vAlign w:val="center"/>
+            <w:hideMark/>
+          </w:tcPr>
+          <w:p>
+            <w:r>
+              <w:t>Espera a que el elemento sea visible y habilitado para hacer clic en el mismo</w:t>
+            </w:r>
+          </w:p>
+        </w:tc>
+        <w:tc>
+          <w:tcPr>
+            <w:tcW w:w="0" w:type="auto"/>
+            <w:tcBorders>
+              <w:top w:val="single" w:sz="6" w:space="0" w:color="2D323A"/>
+              <w:left w:val="single" w:sz="6" w:space="0" w:color="2D323A"/>
+              <w:bottom w:val="single" w:sz="6" w:space="0" w:color="2D323A"/>
+              <w:right w:val="single" w:sz="6" w:space="0" w:color="2D323A"/>
+            </w:tcBorders>
+            <w:shd w:val="clear" w:color="auto" w:fill="13161C"/>
+            <w:vAlign w:val="center"/>
+            <w:hideMark/>
+          </w:tcPr>
+          <w:p>
+            <w:pPr>
+              <w:rPr>
+                <w:lang w:val="en-US"/>
+              </w:rPr>
+            </w:pPr>
+            <w:r>
+              <w:rPr>
+                <w:lang w:val="en-US"/>
+              </w:rPr>
+              <w:t>WebDriverWait(</w:t>
+            </w:r>
+            <w:proofErr w:type="gramStart"/>
+            <w:r>
+              <w:rPr>
+                <w:lang w:val="en-US"/>
+              </w:rPr>
+              <w:t>self.driver</w:t>
+            </w:r>
+            <w:proofErr w:type="gramEnd"/>
+            <w:r>
+              <w:rPr>
+                <w:lang w:val="en-US"/>
+              </w:rPr>
+              <w:t>,10).until(expected_conditions.element_to_be_clickable((</w:t>
+            </w:r>
+            <w:hyperlink r:id="rId8" w:tgtFrame="_blank" w:history="1">
+              <w:r>
+                <w:rPr>
+                  <w:rStyle w:val="Hyperlink"/>
+                  <w:lang w:val="en-US"/>
+                </w:rPr>
+                <w:t>By.NAME</w:t>
+              </w:r>
+            </w:hyperlink>
+            <w:r>
+              <w:rPr>
+                <w:lang w:val="en-US"/>
+              </w:rPr>
+              <w:t>,“accept_button”)))</w:t>
+            </w:r>
+          </w:p>
+        </w:tc>
+      </w:tr>
+      <w:tr>
+        <w:tc>
+          <w:tcPr>
+            <w:tcW w:w="0" w:type="auto"/>
+            <w:tcBorders>
+              <w:top w:val="single" w:sz="6" w:space="0" w:color="2D323A"/>
+              <w:left w:val="single" w:sz="6" w:space="0" w:color="2D323A"/>
+              <w:bottom w:val="single" w:sz="6" w:space="0" w:color="2D323A"/>
+              <w:right w:val="single" w:sz="6" w:space="0" w:color="2D323A"/>
+            </w:tcBorders>
+            <w:shd w:val="clear" w:color="auto" w:fill="13161C"/>
+            <w:vAlign w:val="center"/>
+            <w:hideMark/>
+          </w:tcPr>
+          <w:p>
+            <w:pPr>
+              <w:rPr>
+                <w:lang w:val="en-US"/>
+              </w:rPr>
+            </w:pPr>
+            <w:proofErr w:type="spellStart"/>
+            <w:r>
+              <w:rPr>
+                <w:lang w:val="en-US"/>
+              </w:rPr>
+              <w:lastRenderedPageBreak/>
+              <w:t>element_to_be_selected</w:t>
+            </w:r>
+            <w:proofErr w:type="spellEnd"/>
+            <w:r>
+              <w:rPr>
+                <w:lang w:val="en-US"/>
+              </w:rPr>
+              <w:t>(element)</w:t>
+            </w:r>
+          </w:p>
+        </w:tc>
+        <w:tc>
+          <w:tcPr>
+            <w:tcW w:w="712" w:type="dxa"/>
+            <w:tcBorders>
+              <w:top w:val="single" w:sz="6" w:space="0" w:color="2D323A"/>
+              <w:left w:val="single" w:sz="6" w:space="0" w:color="2D323A"/>
+              <w:bottom w:val="single" w:sz="6" w:space="0" w:color="2D323A"/>
+              <w:right w:val="single" w:sz="6" w:space="0" w:color="2D323A"/>
+            </w:tcBorders>
+            <w:shd w:val="clear" w:color="auto" w:fill="13161C"/>
+            <w:vAlign w:val="center"/>
+            <w:hideMark/>
+          </w:tcPr>
+          <w:p>
+            <w:r>
+              <w:t>Espera a que un elemento sea seleccionado</w:t>
+            </w:r>
+          </w:p>
+        </w:tc>
+        <w:tc>
+          <w:tcPr>
+            <w:tcW w:w="0" w:type="auto"/>
+            <w:tcBorders>
+              <w:top w:val="single" w:sz="6" w:space="0" w:color="2D323A"/>
+              <w:left w:val="single" w:sz="6" w:space="0" w:color="2D323A"/>
+              <w:bottom w:val="single" w:sz="6" w:space="0" w:color="2D323A"/>
+              <w:right w:val="single" w:sz="6" w:space="0" w:color="2D323A"/>
+            </w:tcBorders>
+            <w:shd w:val="clear" w:color="auto" w:fill="13161C"/>
+            <w:vAlign w:val="center"/>
+            <w:hideMark/>
+          </w:tcPr>
+          <w:p>
+            <w:pPr>
+              <w:rPr>
+                <w:lang w:val="en-US"/>
+              </w:rPr>
+            </w:pPr>
+            <w:r>
+              <w:rPr>
+                <w:lang w:val="en-US"/>
+              </w:rPr>
+              <w:t xml:space="preserve">subscription = </w:t>
+            </w:r>
+            <w:proofErr w:type="spellStart"/>
+            <w:proofErr w:type="gramStart"/>
+            <w:r>
+              <w:rPr>
+                <w:lang w:val="en-US"/>
+              </w:rPr>
+              <w:t>self.driver</w:t>
+            </w:r>
+            <w:proofErr w:type="gramEnd"/>
+            <w:r>
+              <w:rPr>
+                <w:lang w:val="en-US"/>
+              </w:rPr>
+              <w:t>.find_element_by_name</w:t>
+            </w:r>
+            <w:proofErr w:type="spellEnd"/>
+            <w:r>
+              <w:rPr>
+                <w:lang w:val="en-US"/>
+              </w:rPr>
+              <w:t xml:space="preserve">(“terms”). </w:t>
+            </w:r>
+            <w:proofErr w:type="spellStart"/>
+            <w:proofErr w:type="gramStart"/>
+            <w:r>
+              <w:rPr>
+                <w:lang w:val="en-US"/>
+              </w:rPr>
+              <w:t>WebDriverWait</w:t>
+            </w:r>
+            <w:proofErr w:type="spellEnd"/>
+            <w:r>
+              <w:rPr>
+                <w:lang w:val="en-US"/>
+              </w:rPr>
+              <w:t>(</w:t>
+            </w:r>
+            <w:proofErr w:type="spellStart"/>
+            <w:proofErr w:type="gramEnd"/>
+            <w:r>
+              <w:rPr>
+                <w:lang w:val="en-US"/>
+              </w:rPr>
+              <w:t>self.driver</w:t>
+            </w:r>
+            <w:proofErr w:type="spellEnd"/>
+            <w:r>
+              <w:rPr>
+                <w:lang w:val="en-US"/>
+              </w:rPr>
+              <w:t>, 10).until(</w:t>
+            </w:r>
+            <w:proofErr w:type="spellStart"/>
+            <w:r>
+              <w:rPr>
+                <w:lang w:val="en-US"/>
+              </w:rPr>
+              <w:t>expected_conditions.element_to_be_selected</w:t>
+            </w:r>
+            <w:proofErr w:type="spellEnd"/>
+            <w:r>
+              <w:rPr>
+                <w:lang w:val="en-US"/>
+              </w:rPr>
+              <w:t>(terms)))</w:t>
+            </w:r>
+          </w:p>
+        </w:tc>
+      </w:tr>
+      <w:tr>
+        <w:tc>
+          <w:tcPr>
+            <w:tcW w:w="0" w:type="auto"/>
+            <w:tcBorders>
+              <w:top w:val="single" w:sz="6" w:space="0" w:color="2D323A"/>
+              <w:left w:val="single" w:sz="6" w:space="0" w:color="2D323A"/>
+              <w:bottom w:val="single" w:sz="6" w:space="0" w:color="2D323A"/>
+              <w:right w:val="single" w:sz="6" w:space="0" w:color="2D323A"/>
+            </w:tcBorders>
+            <w:shd w:val="clear" w:color="auto" w:fill="13161C"/>
+            <w:vAlign w:val="center"/>
+            <w:hideMark/>
+          </w:tcPr>
+          <w:p>
+            <w:pPr>
+              <w:rPr>
+                <w:lang w:val="en-US"/>
+              </w:rPr>
+            </w:pPr>
+            <w:proofErr w:type="spellStart"/>
+            <w:r>
+              <w:rPr>
+                <w:lang w:val="en-US"/>
+              </w:rPr>
+              <w:t>invisibility_of_element_located</w:t>
+            </w:r>
+            <w:proofErr w:type="spellEnd"/>
+            <w:r>
+              <w:rPr>
+                <w:lang w:val="en-US"/>
+              </w:rPr>
+              <w:t>(locator)</w:t>
+            </w:r>
+          </w:p>
+        </w:tc>
+        <w:tc>
+          <w:tcPr>
+            <w:tcW w:w="712" w:type="dxa"/>
+            <w:tcBorders>
+              <w:top w:val="single" w:sz="6" w:space="0" w:color="2D323A"/>
+              <w:left w:val="single" w:sz="6" w:space="0" w:color="2D323A"/>
+              <w:bottom w:val="single" w:sz="6" w:space="0" w:color="2D323A"/>
+              <w:right w:val="single" w:sz="6" w:space="0" w:color="2D323A"/>
+            </w:tcBorders>
+            <w:shd w:val="clear" w:color="auto" w:fill="13161C"/>
+            <w:vAlign w:val="center"/>
+            <w:hideMark/>
+          </w:tcPr>
+          <w:p>
+            <w:r>
+              <w:t>Espera a que un elemento no sea visible o no se encuentre presente en el DOM</w:t>
+            </w:r>
+          </w:p>
+        </w:tc>
+        <w:tc>
+          <w:tcPr>
+            <w:tcW w:w="0" w:type="auto"/>
+            <w:tcBorders>
+              <w:top w:val="single" w:sz="6" w:space="0" w:color="2D323A"/>
+              <w:left w:val="single" w:sz="6" w:space="0" w:color="2D323A"/>
+              <w:bottom w:val="single" w:sz="6" w:space="0" w:color="2D323A"/>
+              <w:right w:val="single" w:sz="6" w:space="0" w:color="2D323A"/>
+            </w:tcBorders>
+            <w:shd w:val="clear" w:color="auto" w:fill="13161C"/>
+            <w:vAlign w:val="center"/>
+            <w:hideMark/>
+          </w:tcPr>
+          <w:p>
+            <w:pPr>
+              <w:rPr>
+                <w:lang w:val="en-US"/>
+              </w:rPr>
+            </w:pPr>
+            <w:r>
+              <w:rPr>
+                <w:lang w:val="en-US"/>
+              </w:rPr>
+              <w:t>WebDriverWait(</w:t>
+            </w:r>
+            <w:proofErr w:type="gramStart"/>
+            <w:r>
+              <w:rPr>
+                <w:lang w:val="en-US"/>
+              </w:rPr>
+              <w:t>self.driver</w:t>
+            </w:r>
+            <w:proofErr w:type="gramEnd"/>
+            <w:r>
+              <w:rPr>
+                <w:lang w:val="en-US"/>
+              </w:rPr>
+              <w:t>,10).until(expected_conditions.invisibility_of_element_located((</w:t>
+            </w:r>
+            <w:hyperlink r:id="rId9" w:tgtFrame="_blank" w:history="1">
+              <w:r>
+                <w:rPr>
+                  <w:rStyle w:val="Hyperlink"/>
+                  <w:lang w:val="en-US"/>
+                </w:rPr>
+                <w:t>By.ID</w:t>
+              </w:r>
+            </w:hyperlink>
+            <w:r>
+              <w:rPr>
+                <w:lang w:val="en-US"/>
+              </w:rPr>
+              <w:t>,“loading_banner”)))</w:t>
+            </w:r>
+          </w:p>
+        </w:tc>
+      </w:tr>
+      <w:tr>
+        <w:tc>
+          <w:tcPr>
+            <w:tcW w:w="0" w:type="auto"/>
+            <w:tcBorders>
+              <w:top w:val="single" w:sz="6" w:space="0" w:color="2D323A"/>
+              <w:left w:val="single" w:sz="6" w:space="0" w:color="2D323A"/>
+              <w:bottom w:val="single" w:sz="6" w:space="0" w:color="2D323A"/>
+              <w:right w:val="single" w:sz="6" w:space="0" w:color="2D323A"/>
+            </w:tcBorders>
+            <w:shd w:val="clear" w:color="auto" w:fill="13161C"/>
+            <w:vAlign w:val="center"/>
+            <w:hideMark/>
+          </w:tcPr>
+          <w:p>
+            <w:pPr>
+              <w:rPr>
+                <w:lang w:val="en-US"/>
+              </w:rPr>
+            </w:pPr>
+            <w:proofErr w:type="spellStart"/>
+            <w:r>
+              <w:rPr>
+                <w:lang w:val="en-US"/>
+              </w:rPr>
+              <w:t>presence_of_all_elements_located</w:t>
+            </w:r>
+            <w:proofErr w:type="spellEnd"/>
+            <w:r>
+              <w:rPr>
+                <w:lang w:val="en-US"/>
+              </w:rPr>
+              <w:t>(locator)</w:t>
+            </w:r>
+          </w:p>
+        </w:tc>
+        <w:tc>
+          <w:tcPr>
+            <w:tcW w:w="712" w:type="dxa"/>
+            <w:tcBorders>
+              <w:top w:val="single" w:sz="6" w:space="0" w:color="2D323A"/>
+              <w:left w:val="single" w:sz="6" w:space="0" w:color="2D323A"/>
+              <w:bottom w:val="single" w:sz="6" w:space="0" w:color="2D323A"/>
+              <w:right w:val="single" w:sz="6" w:space="0" w:color="2D323A"/>
+            </w:tcBorders>
+            <w:shd w:val="clear" w:color="auto" w:fill="13161C"/>
+            <w:vAlign w:val="center"/>
+            <w:hideMark/>
+          </w:tcPr>
+          <w:p>
+            <w:r>
+              <w:t xml:space="preserve">Espera a que por lo menos uno de los </w:t>
+            </w:r>
+            <w:r>
+              <w:lastRenderedPageBreak/>
+              <w:t>elementos que se indican coincida con los presentes en el sitio</w:t>
+            </w:r>
+          </w:p>
+        </w:tc>
+        <w:tc>
+          <w:tcPr>
+            <w:tcW w:w="0" w:type="auto"/>
+            <w:tcBorders>
+              <w:top w:val="single" w:sz="6" w:space="0" w:color="2D323A"/>
+              <w:left w:val="single" w:sz="6" w:space="0" w:color="2D323A"/>
+              <w:bottom w:val="single" w:sz="6" w:space="0" w:color="2D323A"/>
+              <w:right w:val="single" w:sz="6" w:space="0" w:color="2D323A"/>
+            </w:tcBorders>
+            <w:shd w:val="clear" w:color="auto" w:fill="13161C"/>
+            <w:vAlign w:val="center"/>
+            <w:hideMark/>
+          </w:tcPr>
+          <w:p>
+            <w:pPr>
+              <w:rPr>
+                <w:lang w:val="en-US"/>
+              </w:rPr>
+            </w:pPr>
+            <w:r>
+              <w:rPr>
+                <w:lang w:val="en-US"/>
+              </w:rPr>
+              <w:lastRenderedPageBreak/>
+              <w:t>WebDriverWait(self.driver,10).until(expected_conditions.presence_of_all_elements_located((By.CLASS_NAME,“input-text”)))</w:t>
+            </w:r>
+          </w:p>
+        </w:tc>
+      </w:tr>
+      <w:tr>
+        <w:tc>
+          <w:tcPr>
+            <w:tcW w:w="0" w:type="auto"/>
+            <w:tcBorders>
+              <w:top w:val="single" w:sz="6" w:space="0" w:color="2D323A"/>
+              <w:left w:val="single" w:sz="6" w:space="0" w:color="2D323A"/>
+              <w:bottom w:val="single" w:sz="6" w:space="0" w:color="2D323A"/>
+              <w:right w:val="single" w:sz="6" w:space="0" w:color="2D323A"/>
+            </w:tcBorders>
+            <w:shd w:val="clear" w:color="auto" w:fill="13161C"/>
+            <w:vAlign w:val="center"/>
+            <w:hideMark/>
+          </w:tcPr>
+          <w:p>
+            <w:pPr>
+              <w:rPr>
+                <w:lang w:val="en-US"/>
+              </w:rPr>
+            </w:pPr>
+            <w:proofErr w:type="spellStart"/>
+            <w:r>
+              <w:rPr>
+                <w:lang w:val="en-US"/>
+              </w:rPr>
+              <w:t>presence_of_element_located</w:t>
+            </w:r>
+            <w:proofErr w:type="spellEnd"/>
+            <w:r>
+              <w:rPr>
+                <w:lang w:val="en-US"/>
+              </w:rPr>
+              <w:t>(locator)</w:t>
+            </w:r>
+          </w:p>
+        </w:tc>
+        <w:tc>
+          <w:tcPr>
+            <w:tcW w:w="712" w:type="dxa"/>
+            <w:tcBorders>
+              <w:top w:val="single" w:sz="6" w:space="0" w:color="2D323A"/>
+              <w:left w:val="single" w:sz="6" w:space="0" w:color="2D323A"/>
+              <w:bottom w:val="single" w:sz="6" w:space="0" w:color="2D323A"/>
+              <w:right w:val="single" w:sz="6" w:space="0" w:color="2D323A"/>
+            </w:tcBorders>
+            <w:shd w:val="clear" w:color="auto" w:fill="13161C"/>
+            <w:vAlign w:val="center"/>
+            <w:hideMark/>
+          </w:tcPr>
+          <w:p>
+            <w:r>
+              <w:t>Espera a que un elemento sea visible se encuentre presente en el DOM</w:t>
+            </w:r>
+          </w:p>
+        </w:tc>
+        <w:tc>
+          <w:tcPr>
+            <w:tcW w:w="0" w:type="auto"/>
+            <w:tcBorders>
+              <w:top w:val="single" w:sz="6" w:space="0" w:color="2D323A"/>
+              <w:left w:val="single" w:sz="6" w:space="0" w:color="2D323A"/>
+              <w:bottom w:val="single" w:sz="6" w:space="0" w:color="2D323A"/>
+              <w:right w:val="single" w:sz="6" w:space="0" w:color="2D323A"/>
+            </w:tcBorders>
+            <w:shd w:val="clear" w:color="auto" w:fill="13161C"/>
+            <w:vAlign w:val="center"/>
+            <w:hideMark/>
+          </w:tcPr>
+          <w:p>
+            <w:pPr>
+              <w:rPr>
+                <w:lang w:val="en-US"/>
+              </w:rPr>
+            </w:pPr>
+            <w:r>
+              <w:rPr>
+                <w:lang w:val="en-US"/>
+              </w:rPr>
+              <w:t>WebDriverWait(</w:t>
+            </w:r>
+            <w:proofErr w:type="gramStart"/>
+            <w:r>
+              <w:rPr>
+                <w:lang w:val="en-US"/>
+              </w:rPr>
+              <w:t>self.driver</w:t>
+            </w:r>
+            <w:proofErr w:type="gramEnd"/>
+            <w:r>
+              <w:rPr>
+                <w:lang w:val="en-US"/>
+              </w:rPr>
+              <w:t>,10).until(expected_conditions.presence_of_element_located((</w:t>
+            </w:r>
+            <w:hyperlink r:id="rId10" w:tgtFrame="_blank" w:history="1">
+              <w:r>
+                <w:rPr>
+                  <w:rStyle w:val="Hyperlink"/>
+                  <w:lang w:val="en-US"/>
+                </w:rPr>
+                <w:t>By.ID</w:t>
+              </w:r>
+            </w:hyperlink>
+            <w:r>
+              <w:rPr>
+                <w:lang w:val="en-US"/>
+              </w:rPr>
+              <w:t>,“search-bar”)))</w:t>
+            </w:r>
+          </w:p>
+        </w:tc>
+      </w:tr>
+      <w:tr>
+        <w:tc>
+          <w:tcPr>
+            <w:tcW w:w="0" w:type="auto"/>
+            <w:tcBorders>
+              <w:top w:val="single" w:sz="6" w:space="0" w:color="2D323A"/>
+              <w:left w:val="single" w:sz="6" w:space="0" w:color="2D323A"/>
+              <w:bottom w:val="single" w:sz="6" w:space="0" w:color="2D323A"/>
+              <w:right w:val="single" w:sz="6" w:space="0" w:color="2D323A"/>
+            </w:tcBorders>
+            <w:shd w:val="clear" w:color="auto" w:fill="13161C"/>
+            <w:vAlign w:val="center"/>
+            <w:hideMark/>
+          </w:tcPr>
+          <w:p>
+            <w:pPr>
+              <w:rPr>
+                <w:lang w:val="en-US"/>
+              </w:rPr>
+            </w:pPr>
+            <w:proofErr w:type="spellStart"/>
+            <w:r>
+              <w:rPr>
+                <w:lang w:val="en-US"/>
+              </w:rPr>
+              <w:t>text_to_be_present_in_element</w:t>
+            </w:r>
+            <w:proofErr w:type="spellEnd"/>
+            <w:r>
+              <w:rPr>
+                <w:lang w:val="en-US"/>
+              </w:rPr>
+              <w:t>(</w:t>
+            </w:r>
+            <w:proofErr w:type="spellStart"/>
+            <w:r>
+              <w:rPr>
+                <w:lang w:val="en-US"/>
+              </w:rPr>
+              <w:t>locator,text</w:t>
+            </w:r>
+            <w:proofErr w:type="spellEnd"/>
+            <w:r>
+              <w:rPr>
+                <w:lang w:val="en-US"/>
+              </w:rPr>
+              <w:t>_)</w:t>
+            </w:r>
+          </w:p>
+        </w:tc>
+        <w:tc>
+          <w:tcPr>
+            <w:tcW w:w="712" w:type="dxa"/>
+            <w:tcBorders>
+              <w:top w:val="single" w:sz="6" w:space="0" w:color="2D323A"/>
+              <w:left w:val="single" w:sz="6" w:space="0" w:color="2D323A"/>
+              <w:bottom w:val="single" w:sz="6" w:space="0" w:color="2D323A"/>
+              <w:right w:val="single" w:sz="6" w:space="0" w:color="2D323A"/>
+            </w:tcBorders>
+            <w:shd w:val="clear" w:color="auto" w:fill="13161C"/>
+            <w:vAlign w:val="center"/>
+            <w:hideMark/>
+          </w:tcPr>
+          <w:p>
+            <w:r>
+              <w:t xml:space="preserve">Espera a que un elemento con el </w:t>
+            </w:r>
+            <w:r>
+              <w:lastRenderedPageBreak/>
+              <w:t>texto indicado se encuentre presente</w:t>
+            </w:r>
+          </w:p>
+        </w:tc>
+        <w:tc>
+          <w:tcPr>
+            <w:tcW w:w="0" w:type="auto"/>
+            <w:tcBorders>
+              <w:top w:val="single" w:sz="6" w:space="0" w:color="2D323A"/>
+              <w:left w:val="single" w:sz="6" w:space="0" w:color="2D323A"/>
+              <w:bottom w:val="single" w:sz="6" w:space="0" w:color="2D323A"/>
+              <w:right w:val="single" w:sz="6" w:space="0" w:color="2D323A"/>
+            </w:tcBorders>
+            <w:shd w:val="clear" w:color="auto" w:fill="13161C"/>
+            <w:vAlign w:val="center"/>
+            <w:hideMark/>
+          </w:tcPr>
+          <w:p>
+            <w:pPr>
+              <w:rPr>
+                <w:lang w:val="en-US"/>
+              </w:rPr>
+            </w:pPr>
+            <w:r>
+              <w:rPr>
+                <w:lang w:val="en-US"/>
+              </w:rPr>
+              <w:lastRenderedPageBreak/>
+              <w:t>WebDriverWait(</w:t>
+            </w:r>
+            <w:proofErr w:type="gramStart"/>
+            <w:r>
+              <w:rPr>
+                <w:lang w:val="en-US"/>
+              </w:rPr>
+              <w:t>self.driver</w:t>
+            </w:r>
+            <w:proofErr w:type="gramEnd"/>
+            <w:r>
+              <w:rPr>
+                <w:lang w:val="en-US"/>
+              </w:rPr>
+              <w:t>,10).until(expected_conditions.text_to_be_present_in_element((</w:t>
+            </w:r>
+            <w:hyperlink r:id="rId11" w:tgtFrame="_blank" w:history="1">
+              <w:r>
+                <w:rPr>
+                  <w:rStyle w:val="Hyperlink"/>
+                  <w:lang w:val="en-US"/>
+                </w:rPr>
+                <w:t>By.ID</w:t>
+              </w:r>
+            </w:hyperlink>
+            <w:r>
+              <w:rPr>
+                <w:lang w:val="en-US"/>
+              </w:rPr>
+              <w:t>,“seleorder”),“high”))</w:t>
+            </w:r>
+          </w:p>
+        </w:tc>
+      </w:tr>
+      <w:tr>
+        <w:tc>
+          <w:tcPr>
+            <w:tcW w:w="0" w:type="auto"/>
+            <w:tcBorders>
+              <w:top w:val="single" w:sz="6" w:space="0" w:color="2D323A"/>
+              <w:left w:val="single" w:sz="6" w:space="0" w:color="2D323A"/>
+              <w:bottom w:val="single" w:sz="6" w:space="0" w:color="2D323A"/>
+              <w:right w:val="single" w:sz="6" w:space="0" w:color="2D323A"/>
+            </w:tcBorders>
+            <w:shd w:val="clear" w:color="auto" w:fill="13161C"/>
+            <w:vAlign w:val="center"/>
+            <w:hideMark/>
+          </w:tcPr>
+          <w:p>
+            <w:proofErr w:type="spellStart"/>
+            <w:r>
+              <w:t>title_contains</w:t>
+            </w:r>
+            <w:proofErr w:type="spellEnd"/>
+            <w:r>
+              <w:t>(</w:t>
+            </w:r>
+            <w:proofErr w:type="spellStart"/>
+            <w:r>
+              <w:t>title</w:t>
+            </w:r>
+            <w:proofErr w:type="spellEnd"/>
+            <w:r>
+              <w:t>)</w:t>
+            </w:r>
+          </w:p>
+        </w:tc>
+        <w:tc>
+          <w:tcPr>
+            <w:tcW w:w="712" w:type="dxa"/>
+            <w:tcBorders>
+              <w:top w:val="single" w:sz="6" w:space="0" w:color="2D323A"/>
+              <w:left w:val="single" w:sz="6" w:space="0" w:color="2D323A"/>
+              <w:bottom w:val="single" w:sz="6" w:space="0" w:color="2D323A"/>
+              <w:right w:val="single" w:sz="6" w:space="0" w:color="2D323A"/>
+            </w:tcBorders>
+            <w:shd w:val="clear" w:color="auto" w:fill="13161C"/>
+            <w:vAlign w:val="center"/>
+            <w:hideMark/>
+          </w:tcPr>
+          <w:p>
+            <w:r>
+              <w:t>Espera a que la página contenga en el título exactamente como es indicado</w:t>
+            </w:r>
+          </w:p>
+        </w:tc>
+        <w:tc>
+          <w:tcPr>
+            <w:tcW w:w="0" w:type="auto"/>
+            <w:tcBorders>
+              <w:top w:val="single" w:sz="6" w:space="0" w:color="2D323A"/>
+              <w:left w:val="single" w:sz="6" w:space="0" w:color="2D323A"/>
+              <w:bottom w:val="single" w:sz="6" w:space="0" w:color="2D323A"/>
+              <w:right w:val="single" w:sz="6" w:space="0" w:color="2D323A"/>
+            </w:tcBorders>
+            <w:shd w:val="clear" w:color="auto" w:fill="13161C"/>
+            <w:vAlign w:val="center"/>
+            <w:hideMark/>
+          </w:tcPr>
+          <w:p>
+            <w:pPr>
+              <w:rPr>
+                <w:lang w:val="en-US"/>
+              </w:rPr>
+            </w:pPr>
+            <w:proofErr w:type="spellStart"/>
+            <w:r>
+              <w:rPr>
+                <w:lang w:val="en-US"/>
+              </w:rPr>
+              <w:t>WebDriverWait</w:t>
+            </w:r>
+            <w:proofErr w:type="spellEnd"/>
+            <w:r>
+              <w:rPr>
+                <w:lang w:val="en-US"/>
+              </w:rPr>
+              <w:t>(</w:t>
+            </w:r>
+            <w:proofErr w:type="spellStart"/>
+            <w:r>
+              <w:rPr>
+                <w:lang w:val="en-US"/>
+              </w:rPr>
+              <w:t>self.driver</w:t>
+            </w:r>
+            <w:proofErr w:type="spellEnd"/>
+            <w:r>
+              <w:rPr>
+                <w:lang w:val="en-US"/>
+              </w:rPr>
+              <w:t>, 10).until(</w:t>
+            </w:r>
+            <w:proofErr w:type="spellStart"/>
+            <w:r>
+              <w:rPr>
+                <w:lang w:val="en-US"/>
+              </w:rPr>
+              <w:t>expected_conditions.title_contains</w:t>
+            </w:r>
+            <w:proofErr w:type="spellEnd"/>
+            <w:r>
+              <w:rPr>
+                <w:lang w:val="en-US"/>
+              </w:rPr>
+              <w:t>(“Welcome”))</w:t>
+            </w:r>
+          </w:p>
+        </w:tc>
+      </w:tr>
+      <w:tr>
+        <w:tc>
+          <w:tcPr>
+            <w:tcW w:w="0" w:type="auto"/>
+            <w:tcBorders>
+              <w:top w:val="single" w:sz="6" w:space="0" w:color="2D323A"/>
+              <w:left w:val="single" w:sz="6" w:space="0" w:color="2D323A"/>
+              <w:bottom w:val="single" w:sz="6" w:space="0" w:color="2D323A"/>
+              <w:right w:val="single" w:sz="6" w:space="0" w:color="2D323A"/>
+            </w:tcBorders>
+            <w:shd w:val="clear" w:color="auto" w:fill="13161C"/>
+            <w:vAlign w:val="center"/>
+            <w:hideMark/>
+          </w:tcPr>
+          <w:p>
+            <w:proofErr w:type="spellStart"/>
+            <w:r>
+              <w:t>title_is</w:t>
+            </w:r>
+            <w:proofErr w:type="spellEnd"/>
+            <w:r>
+              <w:t>(</w:t>
+            </w:r>
+            <w:proofErr w:type="spellStart"/>
+            <w:r>
+              <w:t>title</w:t>
+            </w:r>
+            <w:proofErr w:type="spellEnd"/>
+            <w:r>
+              <w:t>)</w:t>
+            </w:r>
+          </w:p>
+        </w:tc>
+        <w:tc>
+          <w:tcPr>
+            <w:tcW w:w="712" w:type="dxa"/>
+            <w:tcBorders>
+              <w:top w:val="single" w:sz="6" w:space="0" w:color="2D323A"/>
+              <w:left w:val="single" w:sz="6" w:space="0" w:color="2D323A"/>
+              <w:bottom w:val="single" w:sz="6" w:space="0" w:color="2D323A"/>
+              <w:right w:val="single" w:sz="6" w:space="0" w:color="2D323A"/>
+            </w:tcBorders>
+            <w:shd w:val="clear" w:color="auto" w:fill="13161C"/>
+            <w:vAlign w:val="center"/>
+            <w:hideMark/>
+          </w:tcPr>
+          <w:p>
+            <w:r>
+              <w:t xml:space="preserve">Espera a que la página tenga un título idéntico </w:t>
+            </w:r>
+            <w:r>
+              <w:lastRenderedPageBreak/>
+              <w:t>a como es indicado</w:t>
+            </w:r>
+          </w:p>
+        </w:tc>
+        <w:tc>
+          <w:tcPr>
+            <w:tcW w:w="0" w:type="auto"/>
+            <w:tcBorders>
+              <w:top w:val="single" w:sz="6" w:space="0" w:color="2D323A"/>
+              <w:left w:val="single" w:sz="6" w:space="0" w:color="2D323A"/>
+              <w:bottom w:val="single" w:sz="6" w:space="0" w:color="2D323A"/>
+              <w:right w:val="single" w:sz="6" w:space="0" w:color="2D323A"/>
+            </w:tcBorders>
+            <w:shd w:val="clear" w:color="auto" w:fill="13161C"/>
+            <w:vAlign w:val="center"/>
+            <w:hideMark/>
+          </w:tcPr>
+          <w:p>
+            <w:pPr>
+              <w:rPr>
+                <w:lang w:val="en-US"/>
+              </w:rPr>
+            </w:pPr>
+            <w:proofErr w:type="spellStart"/>
+            <w:r>
+              <w:rPr>
+                <w:lang w:val="en-US"/>
+              </w:rPr>
+              <w:lastRenderedPageBreak/>
+              <w:t>WebDriverWait</w:t>
+            </w:r>
+            <w:proofErr w:type="spellEnd"/>
+            <w:r>
+              <w:rPr>
+                <w:lang w:val="en-US"/>
+              </w:rPr>
+              <w:t>(</w:t>
+            </w:r>
+            <w:proofErr w:type="spellStart"/>
+            <w:r>
+              <w:rPr>
+                <w:lang w:val="en-US"/>
+              </w:rPr>
+              <w:t>self.driver</w:t>
+            </w:r>
+            <w:proofErr w:type="spellEnd"/>
+            <w:r>
+              <w:rPr>
+                <w:lang w:val="en-US"/>
+              </w:rPr>
+              <w:t>, 10).until(</w:t>
+            </w:r>
+            <w:proofErr w:type="spellStart"/>
+            <w:r>
+              <w:rPr>
+                <w:lang w:val="en-US"/>
+              </w:rPr>
+              <w:t>expected_conditions.title_is</w:t>
+            </w:r>
+            <w:proofErr w:type="spellEnd"/>
+            <w:r>
+              <w:rPr>
+                <w:lang w:val="en-US"/>
+              </w:rPr>
+              <w:t xml:space="preserve">(“Welcome to </w:t>
+            </w:r>
+            <w:proofErr w:type="spellStart"/>
+            <w:r>
+              <w:rPr>
+                <w:lang w:val="en-US"/>
+              </w:rPr>
+              <w:t>Platzi</w:t>
+            </w:r>
+            <w:proofErr w:type="spellEnd"/>
+            <w:r>
+              <w:rPr>
+                <w:lang w:val="en-US"/>
+              </w:rPr>
+              <w:t>”))</w:t>
+            </w:r>
+          </w:p>
+        </w:tc>
+      </w:tr>
+      <w:tr>
+        <w:tc>
+          <w:tcPr>
+            <w:tcW w:w="0" w:type="auto"/>
+            <w:tcBorders>
+              <w:top w:val="single" w:sz="6" w:space="0" w:color="2D323A"/>
+              <w:left w:val="single" w:sz="6" w:space="0" w:color="2D323A"/>
+              <w:bottom w:val="single" w:sz="6" w:space="0" w:color="2D323A"/>
+              <w:right w:val="single" w:sz="6" w:space="0" w:color="2D323A"/>
+            </w:tcBorders>
+            <w:shd w:val="clear" w:color="auto" w:fill="13161C"/>
+            <w:vAlign w:val="center"/>
+            <w:hideMark/>
+          </w:tcPr>
+          <w:p>
+            <w:proofErr w:type="spellStart"/>
+            <w:r>
+              <w:t>visibility_of</w:t>
+            </w:r>
+            <w:proofErr w:type="spellEnd"/>
+            <w:r>
+              <w:t>(</w:t>
+            </w:r>
+            <w:proofErr w:type="spellStart"/>
+            <w:r>
+              <w:t>element</w:t>
+            </w:r>
+            <w:proofErr w:type="spellEnd"/>
+            <w:r>
+              <w:t>)</w:t>
+            </w:r>
+          </w:p>
+        </w:tc>
+        <w:tc>
+          <w:tcPr>
+            <w:tcW w:w="712" w:type="dxa"/>
+            <w:tcBorders>
+              <w:top w:val="single" w:sz="6" w:space="0" w:color="2D323A"/>
+              <w:left w:val="single" w:sz="6" w:space="0" w:color="2D323A"/>
+              <w:bottom w:val="single" w:sz="6" w:space="0" w:color="2D323A"/>
+              <w:right w:val="single" w:sz="6" w:space="0" w:color="2D323A"/>
+            </w:tcBorders>
+            <w:shd w:val="clear" w:color="auto" w:fill="13161C"/>
+            <w:vAlign w:val="center"/>
+            <w:hideMark/>
+          </w:tcPr>
+          <w:p>
+            <w:r>
+              <w:t>Espera a que el elemento indicado esté en el DOM, sea visible, su alto y ancho sean mayores a cero</w:t>
+            </w:r>
+          </w:p>
+        </w:tc>
+        <w:tc>
+          <w:tcPr>
+            <w:tcW w:w="0" w:type="auto"/>
+            <w:tcBorders>
+              <w:top w:val="single" w:sz="6" w:space="0" w:color="2D323A"/>
+              <w:left w:val="single" w:sz="6" w:space="0" w:color="2D323A"/>
+              <w:bottom w:val="single" w:sz="6" w:space="0" w:color="2D323A"/>
+              <w:right w:val="single" w:sz="6" w:space="0" w:color="2D323A"/>
+            </w:tcBorders>
+            <w:shd w:val="clear" w:color="auto" w:fill="13161C"/>
+            <w:vAlign w:val="center"/>
+            <w:hideMark/>
+          </w:tcPr>
+          <w:p>
+            <w:pPr>
+              <w:rPr>
+                <w:lang w:val="en-US"/>
+              </w:rPr>
+            </w:pPr>
+            <w:proofErr w:type="spellStart"/>
+            <w:r>
+              <w:rPr>
+                <w:lang w:val="en-US"/>
+              </w:rPr>
+              <w:t>first_name</w:t>
+            </w:r>
+            <w:proofErr w:type="spellEnd"/>
+            <w:r>
+              <w:rPr>
+                <w:lang w:val="en-US"/>
+              </w:rPr>
+              <w:t xml:space="preserve"> = </w:t>
+            </w:r>
+            <w:proofErr w:type="spellStart"/>
+            <w:r>
+              <w:rPr>
+                <w:lang w:val="en-US"/>
+              </w:rPr>
+              <w:t>self.driver.find_element_by_id</w:t>
+            </w:r>
+            <w:proofErr w:type="spellEnd"/>
+            <w:r>
+              <w:rPr>
+                <w:lang w:val="en-US"/>
+              </w:rPr>
+              <w:t>(“</w:t>
+            </w:r>
+            <w:proofErr w:type="spellStart"/>
+            <w:r>
+              <w:rPr>
+                <w:lang w:val="en-US"/>
+              </w:rPr>
+              <w:t>firstname</w:t>
+            </w:r>
+            <w:proofErr w:type="spellEnd"/>
+            <w:r>
+              <w:rPr>
+                <w:lang w:val="en-US"/>
+              </w:rPr>
+              <w:t xml:space="preserve">”) </w:t>
+            </w:r>
+            <w:proofErr w:type="spellStart"/>
+            <w:r>
+              <w:rPr>
+                <w:lang w:val="en-US"/>
+              </w:rPr>
+              <w:t>WebDriverWait</w:t>
+            </w:r>
+            <w:proofErr w:type="spellEnd"/>
+            <w:r>
+              <w:rPr>
+                <w:lang w:val="en-US"/>
+              </w:rPr>
+              <w:t>(</w:t>
+            </w:r>
+            <w:proofErr w:type="spellStart"/>
+            <w:r>
+              <w:rPr>
+                <w:lang w:val="en-US"/>
+              </w:rPr>
+              <w:t>self.driver</w:t>
+            </w:r>
+            <w:proofErr w:type="spellEnd"/>
+            <w:r>
+              <w:rPr>
+                <w:lang w:val="en-US"/>
+              </w:rPr>
+              <w:t>, 10).until(</w:t>
+            </w:r>
+            <w:proofErr w:type="spellStart"/>
+            <w:r>
+              <w:rPr>
+                <w:lang w:val="en-US"/>
+              </w:rPr>
+              <w:t>expected_conditions.visibility_of</w:t>
+            </w:r>
+            <w:proofErr w:type="spellEnd"/>
+            <w:r>
+              <w:rPr>
+                <w:lang w:val="en-US"/>
+              </w:rPr>
+              <w:t>(</w:t>
+            </w:r>
+            <w:proofErr w:type="spellStart"/>
+            <w:r>
+              <w:rPr>
+                <w:lang w:val="en-US"/>
+              </w:rPr>
+              <w:t>first_name</w:t>
+            </w:r>
+            <w:proofErr w:type="spellEnd"/>
+            <w:r>
+              <w:rPr>
+                <w:lang w:val="en-US"/>
+              </w:rPr>
+              <w:t>))</w:t>
+            </w:r>
+          </w:p>
+        </w:tc>
+      </w:tr>
+      <w:tr>
+        <w:tc>
+          <w:tcPr>
+            <w:tcW w:w="0" w:type="auto"/>
+            <w:tcBorders>
+              <w:top w:val="single" w:sz="6" w:space="0" w:color="2D323A"/>
+              <w:left w:val="single" w:sz="6" w:space="0" w:color="2D323A"/>
+              <w:bottom w:val="single" w:sz="6" w:space="0" w:color="2D323A"/>
+              <w:right w:val="single" w:sz="6" w:space="0" w:color="2D323A"/>
+            </w:tcBorders>
+            <w:shd w:val="clear" w:color="auto" w:fill="13161C"/>
+            <w:vAlign w:val="center"/>
+            <w:hideMark/>
+          </w:tcPr>
+          <w:p>
+            <w:pPr>
+              <w:rPr>
+                <w:lang w:val="en-US"/>
+              </w:rPr>
+            </w:pPr>
+            <w:proofErr w:type="spellStart"/>
+            <w:r>
+              <w:rPr>
+                <w:lang w:val="en-US"/>
+              </w:rPr>
+              <w:t>visibility_of_element_located</w:t>
+            </w:r>
+            <w:proofErr w:type="spellEnd"/>
+            <w:r>
+              <w:rPr>
+                <w:lang w:val="en-US"/>
+              </w:rPr>
+              <w:t>(locator)</w:t>
+            </w:r>
+          </w:p>
+        </w:tc>
+        <w:tc>
+          <w:tcPr>
+            <w:tcW w:w="712" w:type="dxa"/>
+            <w:tcBorders>
+              <w:top w:val="single" w:sz="6" w:space="0" w:color="2D323A"/>
+              <w:left w:val="single" w:sz="6" w:space="0" w:color="2D323A"/>
+              <w:bottom w:val="single" w:sz="6" w:space="0" w:color="2D323A"/>
+              <w:right w:val="single" w:sz="6" w:space="0" w:color="2D323A"/>
+            </w:tcBorders>
+            <w:shd w:val="clear" w:color="auto" w:fill="13161C"/>
+            <w:vAlign w:val="center"/>
+            <w:hideMark/>
+          </w:tcPr>
+          <w:p>
+            <w:r>
+              <w:t xml:space="preserve">Espera a que el elemento indicado por su selector </w:t>
+            </w:r>
+            <w:r>
+              <w:lastRenderedPageBreak/>
+              <w:t>esté en el DOM, sea visible y que su alto y ancho sean mayores a cero</w:t>
+            </w:r>
+          </w:p>
+        </w:tc>
+        <w:tc>
+          <w:tcPr>
+            <w:tcW w:w="0" w:type="auto"/>
+            <w:tcBorders>
+              <w:top w:val="single" w:sz="6" w:space="0" w:color="2D323A"/>
+              <w:left w:val="single" w:sz="6" w:space="0" w:color="2D323A"/>
+              <w:bottom w:val="single" w:sz="6" w:space="0" w:color="2D323A"/>
+              <w:right w:val="single" w:sz="6" w:space="0" w:color="2D323A"/>
+            </w:tcBorders>
+            <w:shd w:val="clear" w:color="auto" w:fill="13161C"/>
+            <w:vAlign w:val="center"/>
+            <w:hideMark/>
+          </w:tcPr>
+          <w:p>
+            <w:pPr>
+              <w:rPr>
+                <w:lang w:val="en-US"/>
+              </w:rPr>
+            </w:pPr>
+            <w:r>
+              <w:rPr>
+                <w:lang w:val="en-US"/>
+              </w:rPr>
+              <w:lastRenderedPageBreak/>
+              <w:t>WebDriverWait(</w:t>
+            </w:r>
+            <w:proofErr w:type="gramStart"/>
+            <w:r>
+              <w:rPr>
+                <w:lang w:val="en-US"/>
+              </w:rPr>
+              <w:t>self.driver</w:t>
+            </w:r>
+            <w:proofErr w:type="gramEnd"/>
+            <w:r>
+              <w:rPr>
+                <w:lang w:val="en-US"/>
+              </w:rPr>
+              <w:t>,10).until(expected_conditions.visibility_of_element_located((</w:t>
+            </w:r>
+            <w:hyperlink r:id="rId12" w:tgtFrame="_blank" w:history="1">
+              <w:r>
+                <w:rPr>
+                  <w:rStyle w:val="Hyperlink"/>
+                  <w:lang w:val="en-US"/>
+                </w:rPr>
+                <w:t>By.ID</w:t>
+              </w:r>
+            </w:hyperlink>
+            <w:r>
+              <w:rPr>
+                <w:lang w:val="en-US"/>
+              </w:rPr>
+              <w:t>,“firstname”)))</w:t>
+            </w:r>
+          </w:p>
+        </w:tc>
+      </w:tr>
+    </w:tbl>
+    <w:p>
+      <w:pPr>
+        <w:rPr>
+          <w:lang w:val="en-US"/>
+        </w:rPr>
+      </w:pPr>
+    </w:p>
+    <w:p>
+      <w:pPr>
+        <w:rPr>
+          <w:lang w:val="en-US"/>
+        </w:rPr>
+      </w:pPr>
+    </w:p>
     <w:sectPr>
-      <w:pgSz w:w="12240" w:h="15840"/>
-      <w:pgMar w:top="1417" w:right="1701" w:bottom="1417" w:left="1701" w:header="708" w:footer="708" w:gutter="0"/>
+      <w:pgSz w:w="15840" w:h="12240" w:orient="landscape"/>
+      <w:pgMar w:top="1701" w:right="1417" w:bottom="1701" w:left="1417" w:header="708" w:footer="708" w:gutter="0"/>
       <w:cols w:space="708"/>
       <w:docGrid w:linePitch="360"/>
     </w:sectPr>
@@ -2266,7 +4195,6 @@
   <w:style w:type="character" w:default="1" w:styleId="DefaultParagraphFont">
     <w:name w:val="Default Paragraph Font"/>
     <w:uiPriority w:val="1"/>
-    <w:semiHidden/>
     <w:unhideWhenUsed/>
   </w:style>
   <w:style w:type="table" w:default="1" w:styleId="TableNormal">

</xml_diff>

<commit_message>
Se realiza proyecto final en mercado libre
</commit_message>
<xml_diff>
--- a/Resumen.docx
+++ b/Resumen.docx
@@ -19,15 +19,7 @@
     </w:p>
     <w:p>
       <w:r>
-        <w:t xml:space="preserve">¿Qué es </w:t>
-      </w:r>
-      <w:proofErr w:type="spellStart"/>
-      <w:r>
-        <w:t>Selenium</w:t>
-      </w:r>
-      <w:proofErr w:type="spellEnd"/>
-      <w:r>
-        <w:t>? Es una </w:t>
+        <w:t>¿Qué es Selenium? Es una </w:t>
       </w:r>
       <w:r>
         <w:rPr>
@@ -37,17 +29,8 @@
         <w:t>SUIT de herramientas</w:t>
       </w:r>
       <w:r>
-        <w:t xml:space="preserve"> para la automatización de navegadores Web. El objetivo de </w:t>
+        <w:t> para la automatización de navegadores Web. El objetivo de Selenium NO fue para el </w:t>
       </w:r>
-      <w:proofErr w:type="spellStart"/>
-      <w:r>
-        <w:t>Selenium</w:t>
-      </w:r>
-      <w:proofErr w:type="spellEnd"/>
-      <w:r>
-        <w:t xml:space="preserve"> NO fue para el </w:t>
-      </w:r>
-      <w:proofErr w:type="spellStart"/>
       <w:r>
         <w:rPr>
           <w:b/>
@@ -55,7 +38,6 @@
         </w:rPr>
         <w:t>Testing</w:t>
       </w:r>
-      <w:proofErr w:type="spellEnd"/>
       <w:r>
         <w:t> ni para el </w:t>
       </w:r>
@@ -64,112 +46,37 @@
           <w:b/>
           <w:bCs/>
         </w:rPr>
-        <w:t xml:space="preserve">Web </w:t>
+        <w:t>Web Scraping</w:t>
       </w:r>
-      <w:proofErr w:type="spellStart"/>
+      <w:r>
+        <w:t> (aunque se puede usar para eso), por lo tanto, no es el más optimo para estas actividades. </w:t>
+      </w:r>
       <w:r>
         <w:rPr>
           <w:b/>
           <w:bCs/>
         </w:rPr>
-        <w:t>Scraping</w:t>
-      </w:r>
-      <w:proofErr w:type="spellEnd"/>
-      <w:r>
-        <w:t xml:space="preserve"> (aunque se puede usar para eso), por lo tanto, no es el más </w:t>
-      </w:r>
-      <w:proofErr w:type="spellStart"/>
-      <w:r>
-        <w:t>optimo</w:t>
-      </w:r>
-      <w:proofErr w:type="spellEnd"/>
-      <w:r>
-        <w:t xml:space="preserve"> para estas actividades. </w:t>
-      </w:r>
-      <w:r>
-        <w:rPr>
-          <w:b/>
-          <w:bCs/>
-        </w:rPr>
-        <w:t xml:space="preserve">Protocolo: </w:t>
-      </w:r>
-      <w:proofErr w:type="spellStart"/>
-      <w:r>
-        <w:rPr>
-          <w:b/>
-          <w:bCs/>
-        </w:rPr>
-        <w:t>WebDriver</w:t>
-      </w:r>
-      <w:proofErr w:type="spellEnd"/>
-      <w:r>
-        <w:rPr>
-          <w:b/>
-          <w:bCs/>
-        </w:rPr>
-        <w:t>,</w:t>
+        <w:t>Protocolo: WebDriver,</w:t>
       </w:r>
       <w:r>
         <w:t> herramienta que se conecta a un API. </w:t>
       </w:r>
-      <w:proofErr w:type="spellStart"/>
       <w:r>
         <w:rPr>
           <w:b/>
           <w:bCs/>
         </w:rPr>
-        <w:t>Selenium</w:t>
+        <w:t>Selenium WebDriver</w:t>
       </w:r>
-      <w:proofErr w:type="spellEnd"/>
+      <w:r>
+        <w:t> es la herramienta que utilizaremos en el curso. -Selenium NO es un Software, ES una SUIT de Softwares. *</w:t>
+      </w:r>
       <w:r>
         <w:rPr>
           <w:b/>
           <w:bCs/>
         </w:rPr>
-        <w:t xml:space="preserve"> </w:t>
-      </w:r>
-      <w:proofErr w:type="spellStart"/>
-      <w:r>
-        <w:rPr>
-          <w:b/>
-          <w:bCs/>
-        </w:rPr>
-        <w:t>WebDriver</w:t>
-      </w:r>
-      <w:proofErr w:type="spellEnd"/>
-      <w:r>
-        <w:t> es la herramienta que utilizaremos en el curso. -</w:t>
-      </w:r>
-      <w:proofErr w:type="spellStart"/>
-      <w:r>
-        <w:t>Selenium</w:t>
-      </w:r>
-      <w:proofErr w:type="spellEnd"/>
-      <w:r>
-        <w:t xml:space="preserve"> NO es un Software, ES una SUIT de Softwares. *</w:t>
-      </w:r>
-      <w:r>
-        <w:rPr>
-          <w:b/>
-          <w:bCs/>
-        </w:rPr>
-        <w:t xml:space="preserve">DDT: Data Drive </w:t>
-      </w:r>
-      <w:proofErr w:type="spellStart"/>
-      <w:r>
-        <w:rPr>
-          <w:b/>
-          <w:bCs/>
-        </w:rPr>
-        <w:t>Testing</w:t>
-      </w:r>
-      <w:proofErr w:type="spellEnd"/>
-      <w:r>
-        <w:rPr>
-          <w:b/>
-          <w:bCs/>
-        </w:rPr>
-        <w:t>:</w:t>
+        <w:t>DDT: Data Drive Testing:</w:t>
       </w:r>
       <w:r>
         <w:t> Ingresar datos para que realice varias pruebas (sin intervención humana).</w:t>
@@ -181,7 +88,7 @@
           <w:noProof/>
         </w:rPr>
         <w:drawing>
-          <wp:inline distT="0" distB="0" distL="0" distR="0" wp14:anchorId="554D6120" wp14:editId="62C9C8FE">
+          <wp:inline distT="0" distB="0" distL="0" distR="0" wp14:anchorId="554D6120" wp14:editId="5B1ACF3C">
             <wp:extent cx="5612130" cy="2707640"/>
             <wp:effectExtent l="0" t="0" r="7620" b="0"/>
             <wp:docPr id="312954871" name="Picture 1"/>
@@ -346,37 +253,8 @@
       </w:r>
     </w:p>
     <w:p>
-      <w:proofErr w:type="spellStart"/>
       <w:r>
-        <w:t>Selenium</w:t>
-      </w:r>
-      <w:proofErr w:type="spellEnd"/>
-      <w:r>
-        <w:t xml:space="preserve"> </w:t>
-      </w:r>
-      <w:proofErr w:type="spellStart"/>
-      <w:r>
-        <w:t>WebDriver</w:t>
-      </w:r>
-      <w:proofErr w:type="spellEnd"/>
-      <w:r>
-        <w:t> nos brinda la posibilidad de poder referirnos a estos elementos y ejecutar métodos específicos para realizar las mismas acciones que un humano haría sobre los mismos, gracias a las clases </w:t>
-      </w:r>
-      <w:proofErr w:type="spellStart"/>
-      <w:r>
-        <w:t>WebDriver</w:t>
-      </w:r>
-      <w:proofErr w:type="spellEnd"/>
-      <w:r>
-        <w:t> y </w:t>
-      </w:r>
-      <w:proofErr w:type="spellStart"/>
-      <w:r>
-        <w:t>WebElement</w:t>
-      </w:r>
-      <w:proofErr w:type="spellEnd"/>
-      <w:r>
-        <w:t>.</w:t>
+        <w:t>Selenium WebDriver nos brinda la posibilidad de poder referirnos a estos elementos y ejecutar métodos específicos para realizar las mismas acciones que un humano haría sobre los mismos, gracias a las clases WebDriver y WebElement.</w:t>
       </w:r>
     </w:p>
     <w:p>
@@ -391,40 +269,18 @@
           <w:b/>
           <w:bCs/>
         </w:rPr>
-        <w:t xml:space="preserve">Clase </w:t>
-      </w:r>
-      <w:proofErr w:type="spellStart"/>
-      <w:r>
-        <w:rPr>
-          <w:b/>
-          <w:bCs/>
-        </w:rPr>
-        <w:t>WebDriver</w:t>
-      </w:r>
-      <w:proofErr w:type="spellEnd"/>
-    </w:p>
-    <w:p>
-      <w:r>
-        <w:t xml:space="preserve">Cuenta con una serie de propiedades y métodos para interactuar directamente con la ventana del navegador y sus elementos relacionados, como son pop-ups o </w:t>
-      </w:r>
-      <w:proofErr w:type="spellStart"/>
-      <w:r>
-        <w:t>alerts</w:t>
-      </w:r>
-      <w:proofErr w:type="spellEnd"/>
-      <w:r>
-        <w:t>. Por ahora nos centraremos a las más utilizadas.</w:t>
+        <w:t>Clase WebDriver</w:t>
       </w:r>
     </w:p>
     <w:p>
       <w:r>
-        <w:t xml:space="preserve">Propiedades de la clase </w:t>
+        <w:t>Cuenta con una serie de propiedades y métodos para interactuar directamente con la ventana del navegador y sus elementos relacionados, como son pop-ups o alerts. Por ahora nos centraremos a las más utilizadas.</w:t>
       </w:r>
-      <w:proofErr w:type="spellStart"/>
+    </w:p>
+    <w:p>
       <w:r>
-        <w:t>WebDriver</w:t>
+        <w:t>Propiedades de la clase WebDriver</w:t>
       </w:r>
-      <w:proofErr w:type="spellEnd"/>
     </w:p>
     <w:p>
       <w:r>
@@ -524,11 +380,9 @@
             <w:hideMark/>
           </w:tcPr>
           <w:p>
-            <w:proofErr w:type="spellStart"/>
             <w:r>
               <w:t>current_url</w:t>
             </w:r>
-            <w:proofErr w:type="spellEnd"/>
           </w:p>
         </w:tc>
         <w:tc>
@@ -564,11 +418,9 @@
             <w:hideMark/>
           </w:tcPr>
           <w:p>
-            <w:proofErr w:type="spellStart"/>
             <w:r>
               <w:t>driver.get_url</w:t>
             </w:r>
-            <w:proofErr w:type="spellEnd"/>
           </w:p>
         </w:tc>
       </w:tr>
@@ -587,11 +439,9 @@
             <w:hideMark/>
           </w:tcPr>
           <w:p>
-            <w:proofErr w:type="spellStart"/>
             <w:r>
               <w:t>current_window_handle</w:t>
             </w:r>
-            <w:proofErr w:type="spellEnd"/>
           </w:p>
         </w:tc>
         <w:tc>
@@ -627,16 +477,9 @@
             <w:hideMark/>
           </w:tcPr>
           <w:p>
-            <w:proofErr w:type="spellStart"/>
-            <w:proofErr w:type="gramStart"/>
-            <w:r>
-              <w:t>driver.current</w:t>
-            </w:r>
-            <w:proofErr w:type="gramEnd"/>
-            <w:r>
-              <w:t>_window_handle</w:t>
-            </w:r>
-            <w:proofErr w:type="spellEnd"/>
+            <w:r>
+              <w:t>driver.current_window_handle</w:t>
+            </w:r>
           </w:p>
         </w:tc>
       </w:tr>
@@ -655,11 +498,9 @@
             <w:hideMark/>
           </w:tcPr>
           <w:p>
-            <w:proofErr w:type="spellStart"/>
             <w:r>
               <w:t>name</w:t>
             </w:r>
-            <w:proofErr w:type="spellEnd"/>
           </w:p>
         </w:tc>
         <w:tc>
@@ -721,11 +562,9 @@
             <w:hideMark/>
           </w:tcPr>
           <w:p>
-            <w:proofErr w:type="spellStart"/>
             <w:r>
               <w:t>orientation</w:t>
             </w:r>
-            <w:proofErr w:type="spellEnd"/>
           </w:p>
         </w:tc>
         <w:tc>
@@ -761,13 +600,9 @@
             <w:hideMark/>
           </w:tcPr>
           <w:p>
-            <w:proofErr w:type="spellStart"/>
-            <w:proofErr w:type="gramStart"/>
             <w:r>
               <w:t>driver.orientation</w:t>
             </w:r>
-            <w:proofErr w:type="spellEnd"/>
-            <w:proofErr w:type="gramEnd"/>
           </w:p>
         </w:tc>
       </w:tr>
@@ -786,11 +621,9 @@
             <w:hideMark/>
           </w:tcPr>
           <w:p>
-            <w:proofErr w:type="spellStart"/>
             <w:r>
               <w:t>page_source</w:t>
             </w:r>
-            <w:proofErr w:type="spellEnd"/>
           </w:p>
         </w:tc>
         <w:tc>
@@ -826,16 +659,9 @@
             <w:hideMark/>
           </w:tcPr>
           <w:p>
-            <w:proofErr w:type="spellStart"/>
-            <w:proofErr w:type="gramStart"/>
-            <w:r>
-              <w:t>driver.page</w:t>
-            </w:r>
-            <w:proofErr w:type="gramEnd"/>
-            <w:r>
-              <w:t>_source</w:t>
-            </w:r>
-            <w:proofErr w:type="spellEnd"/>
+            <w:r>
+              <w:t>driver.page_source</w:t>
+            </w:r>
           </w:p>
         </w:tc>
       </w:tr>
@@ -854,61 +680,47 @@
             <w:hideMark/>
           </w:tcPr>
           <w:p>
-            <w:proofErr w:type="spellStart"/>
             <w:r>
               <w:t>title</w:t>
             </w:r>
-            <w:proofErr w:type="spellEnd"/>
-          </w:p>
-        </w:tc>
-        <w:tc>
-          <w:tcPr>
-            <w:tcW w:w="0" w:type="auto"/>
-            <w:tcBorders>
-              <w:top w:val="single" w:sz="6" w:space="0" w:color="2D323A"/>
-              <w:left w:val="single" w:sz="6" w:space="0" w:color="2D323A"/>
-              <w:bottom w:val="single" w:sz="6" w:space="0" w:color="2D323A"/>
-              <w:right w:val="single" w:sz="6" w:space="0" w:color="2D323A"/>
-            </w:tcBorders>
-            <w:shd w:val="clear" w:color="auto" w:fill="13161C"/>
-            <w:vAlign w:val="center"/>
-            <w:hideMark/>
-          </w:tcPr>
-          <w:p>
-            <w:r>
-              <w:t>Obtiene el valor de la etiqueta &lt;</w:t>
-            </w:r>
-            <w:proofErr w:type="spellStart"/>
-            <w:r>
-              <w:t>title</w:t>
-            </w:r>
-            <w:proofErr w:type="spellEnd"/>
-            <w:r>
-              <w:t>&gt; del sitio web</w:t>
-            </w:r>
-          </w:p>
-        </w:tc>
-        <w:tc>
-          <w:tcPr>
-            <w:tcW w:w="0" w:type="auto"/>
-            <w:tcBorders>
-              <w:top w:val="single" w:sz="6" w:space="0" w:color="2D323A"/>
-              <w:left w:val="single" w:sz="6" w:space="0" w:color="2D323A"/>
-              <w:bottom w:val="single" w:sz="6" w:space="0" w:color="2D323A"/>
-              <w:right w:val="single" w:sz="6" w:space="0" w:color="2D323A"/>
-            </w:tcBorders>
-            <w:shd w:val="clear" w:color="auto" w:fill="13161C"/>
-            <w:vAlign w:val="center"/>
-            <w:hideMark/>
-          </w:tcPr>
-          <w:p>
-            <w:proofErr w:type="spellStart"/>
-            <w:proofErr w:type="gramStart"/>
+          </w:p>
+        </w:tc>
+        <w:tc>
+          <w:tcPr>
+            <w:tcW w:w="0" w:type="auto"/>
+            <w:tcBorders>
+              <w:top w:val="single" w:sz="6" w:space="0" w:color="2D323A"/>
+              <w:left w:val="single" w:sz="6" w:space="0" w:color="2D323A"/>
+              <w:bottom w:val="single" w:sz="6" w:space="0" w:color="2D323A"/>
+              <w:right w:val="single" w:sz="6" w:space="0" w:color="2D323A"/>
+            </w:tcBorders>
+            <w:shd w:val="clear" w:color="auto" w:fill="13161C"/>
+            <w:vAlign w:val="center"/>
+            <w:hideMark/>
+          </w:tcPr>
+          <w:p>
+            <w:r>
+              <w:t>Obtiene el valor de la etiqueta &lt;title&gt; del sitio web</w:t>
+            </w:r>
+          </w:p>
+        </w:tc>
+        <w:tc>
+          <w:tcPr>
+            <w:tcW w:w="0" w:type="auto"/>
+            <w:tcBorders>
+              <w:top w:val="single" w:sz="6" w:space="0" w:color="2D323A"/>
+              <w:left w:val="single" w:sz="6" w:space="0" w:color="2D323A"/>
+              <w:bottom w:val="single" w:sz="6" w:space="0" w:color="2D323A"/>
+              <w:right w:val="single" w:sz="6" w:space="0" w:color="2D323A"/>
+            </w:tcBorders>
+            <w:shd w:val="clear" w:color="auto" w:fill="13161C"/>
+            <w:vAlign w:val="center"/>
+            <w:hideMark/>
+          </w:tcPr>
+          <w:p>
             <w:r>
               <w:t>driver.title</w:t>
             </w:r>
-            <w:proofErr w:type="spellEnd"/>
-            <w:proofErr w:type="gramEnd"/>
           </w:p>
         </w:tc>
       </w:tr>
@@ -927,80 +739,18 @@
           <w:b/>
           <w:bCs/>
         </w:rPr>
-        <w:t xml:space="preserve">Clase </w:t>
-      </w:r>
-      <w:proofErr w:type="spellStart"/>
-      <w:r>
-        <w:rPr>
-          <w:b/>
-          <w:bCs/>
-        </w:rPr>
-        <w:t>WebElement</w:t>
-      </w:r>
-      <w:proofErr w:type="spellEnd"/>
-    </w:p>
-    <w:p>
-      <w:r>
-        <w:t xml:space="preserve">Esta clase nos permite interactuar específicamente con elementos de los sitios web como </w:t>
-      </w:r>
-      <w:proofErr w:type="spellStart"/>
-      <w:r>
-        <w:t>textbox</w:t>
-      </w:r>
-      <w:proofErr w:type="spellEnd"/>
-      <w:r>
-        <w:t xml:space="preserve">, </w:t>
-      </w:r>
-      <w:proofErr w:type="spellStart"/>
-      <w:r>
-        <w:t>text</w:t>
-      </w:r>
-      <w:proofErr w:type="spellEnd"/>
-      <w:r>
-        <w:t xml:space="preserve"> </w:t>
-      </w:r>
-      <w:proofErr w:type="spellStart"/>
-      <w:r>
-        <w:t>area</w:t>
-      </w:r>
-      <w:proofErr w:type="spellEnd"/>
-      <w:r>
-        <w:t xml:space="preserve">, </w:t>
-      </w:r>
-      <w:proofErr w:type="spellStart"/>
-      <w:r>
-        <w:t>button</w:t>
-      </w:r>
-      <w:proofErr w:type="spellEnd"/>
-      <w:r>
-        <w:t xml:space="preserve">, radio </w:t>
-      </w:r>
-      <w:proofErr w:type="spellStart"/>
-      <w:r>
-        <w:t>button</w:t>
-      </w:r>
-      <w:proofErr w:type="spellEnd"/>
-      <w:r>
-        <w:t xml:space="preserve">, </w:t>
-      </w:r>
-      <w:proofErr w:type="spellStart"/>
-      <w:r>
-        <w:t>checkbox</w:t>
-      </w:r>
-      <w:proofErr w:type="spellEnd"/>
-      <w:r>
-        <w:t>, etc.</w:t>
+        <w:t>Clase WebElement</w:t>
       </w:r>
     </w:p>
     <w:p>
       <w:r>
-        <w:t xml:space="preserve">Propiedades más comunes de la clase </w:t>
+        <w:t>Esta clase nos permite interactuar específicamente con elementos de los sitios web como textbox, text area, button, radio button, checkbox, etc.</w:t>
       </w:r>
-      <w:proofErr w:type="spellStart"/>
+    </w:p>
+    <w:p>
       <w:r>
-        <w:t>WebElement</w:t>
+        <w:t>Propiedades más comunes de la clase WebElement</w:t>
       </w:r>
-      <w:proofErr w:type="spellEnd"/>
     </w:p>
     <w:tbl>
       <w:tblPr>
@@ -1094,11 +844,9 @@
             <w:hideMark/>
           </w:tcPr>
           <w:p>
-            <w:proofErr w:type="spellStart"/>
             <w:r>
               <w:t>size</w:t>
             </w:r>
-            <w:proofErr w:type="spellEnd"/>
           </w:p>
         </w:tc>
         <w:tc>
@@ -1134,13 +882,9 @@
             <w:hideMark/>
           </w:tcPr>
           <w:p>
-            <w:proofErr w:type="spellStart"/>
-            <w:proofErr w:type="gramStart"/>
             <w:r>
               <w:t>login.size</w:t>
             </w:r>
-            <w:proofErr w:type="spellEnd"/>
-            <w:proofErr w:type="gramEnd"/>
           </w:p>
         </w:tc>
       </w:tr>
@@ -1159,11 +903,9 @@
             <w:hideMark/>
           </w:tcPr>
           <w:p>
-            <w:proofErr w:type="spellStart"/>
             <w:r>
               <w:t>tag_name</w:t>
             </w:r>
-            <w:proofErr w:type="spellEnd"/>
           </w:p>
         </w:tc>
         <w:tc>
@@ -1199,11 +941,9 @@
             <w:hideMark/>
           </w:tcPr>
           <w:p>
-            <w:proofErr w:type="spellStart"/>
             <w:r>
               <w:t>login.tag_name</w:t>
             </w:r>
-            <w:proofErr w:type="spellEnd"/>
           </w:p>
         </w:tc>
       </w:tr>
@@ -1222,12 +962,10 @@
             <w:hideMark/>
           </w:tcPr>
           <w:p>
-            <w:proofErr w:type="spellStart"/>
             <w:r>
               <w:lastRenderedPageBreak/>
               <w:t>text</w:t>
             </w:r>
-            <w:proofErr w:type="spellEnd"/>
           </w:p>
         </w:tc>
         <w:tc>
@@ -1263,24 +1001,17 @@
             <w:hideMark/>
           </w:tcPr>
           <w:p>
-            <w:proofErr w:type="spellStart"/>
             <w:r>
               <w:t>login.text</w:t>
             </w:r>
-            <w:proofErr w:type="spellEnd"/>
           </w:p>
         </w:tc>
       </w:tr>
     </w:tbl>
     <w:p>
       <w:r>
-        <w:t xml:space="preserve">Métodos más comunes de la clase </w:t>
+        <w:t>Métodos más comunes de la clase WebElement</w:t>
       </w:r>
-      <w:proofErr w:type="spellStart"/>
-      <w:r>
-        <w:t>WebElement</w:t>
-      </w:r>
-      <w:proofErr w:type="spellEnd"/>
     </w:p>
     <w:tbl>
       <w:tblPr>
@@ -1375,18 +1106,8 @@
             <w:hideMark/>
           </w:tcPr>
           <w:p>
-            <w:proofErr w:type="spellStart"/>
-            <w:proofErr w:type="gramStart"/>
-            <w:r>
-              <w:t>clear</w:t>
-            </w:r>
-            <w:proofErr w:type="spellEnd"/>
-            <w:r>
-              <w:t>(</w:t>
-            </w:r>
-            <w:proofErr w:type="gramEnd"/>
-            <w:r>
-              <w:t>)</w:t>
+            <w:r>
+              <w:t>clear()</w:t>
             </w:r>
           </w:p>
         </w:tc>
@@ -1405,13 +1126,8 @@
           </w:tcPr>
           <w:p>
             <w:r>
-              <w:t xml:space="preserve">Limpia el contenido de un </w:t>
-            </w:r>
-            <w:proofErr w:type="spellStart"/>
-            <w:r>
-              <w:t>textarea</w:t>
-            </w:r>
-            <w:proofErr w:type="spellEnd"/>
+              <w:t>Limpia el contenido de un textarea</w:t>
+            </w:r>
           </w:p>
         </w:tc>
         <w:tc>
@@ -1428,18 +1144,8 @@
             <w:hideMark/>
           </w:tcPr>
           <w:p>
-            <w:proofErr w:type="spellStart"/>
-            <w:r>
-              <w:t>first_</w:t>
-            </w:r>
-            <w:proofErr w:type="gramStart"/>
-            <w:r>
-              <w:t>name.clear</w:t>
-            </w:r>
-            <w:proofErr w:type="spellEnd"/>
-            <w:proofErr w:type="gramEnd"/>
-            <w:r>
-              <w:t>()</w:t>
+            <w:r>
+              <w:t>first_name.clear()</w:t>
             </w:r>
           </w:p>
         </w:tc>
@@ -1459,18 +1165,8 @@
             <w:hideMark/>
           </w:tcPr>
           <w:p>
-            <w:proofErr w:type="spellStart"/>
-            <w:proofErr w:type="gramStart"/>
-            <w:r>
-              <w:t>click</w:t>
-            </w:r>
-            <w:proofErr w:type="spellEnd"/>
-            <w:r>
-              <w:t>(</w:t>
-            </w:r>
-            <w:proofErr w:type="gramEnd"/>
-            <w:r>
-              <w:t>)</w:t>
+            <w:r>
+              <w:t>click()</w:t>
             </w:r>
           </w:p>
         </w:tc>
@@ -1507,18 +1203,8 @@
             <w:hideMark/>
           </w:tcPr>
           <w:p>
-            <w:proofErr w:type="spellStart"/>
-            <w:r>
-              <w:t>send_</w:t>
-            </w:r>
-            <w:proofErr w:type="gramStart"/>
-            <w:r>
-              <w:t>button.click</w:t>
-            </w:r>
-            <w:proofErr w:type="spellEnd"/>
-            <w:proofErr w:type="gramEnd"/>
-            <w:r>
-              <w:t>()</w:t>
+            <w:r>
+              <w:t>send_button.click()</w:t>
             </w:r>
           </w:p>
         </w:tc>
@@ -1538,21 +1224,8 @@
             <w:hideMark/>
           </w:tcPr>
           <w:p>
-            <w:proofErr w:type="spellStart"/>
-            <w:r>
-              <w:t>get_attribute</w:t>
-            </w:r>
-            <w:proofErr w:type="spellEnd"/>
-            <w:r>
-              <w:t>(</w:t>
-            </w:r>
-            <w:proofErr w:type="spellStart"/>
-            <w:r>
-              <w:t>name</w:t>
-            </w:r>
-            <w:proofErr w:type="spellEnd"/>
-            <w:r>
-              <w:t>)</w:t>
+            <w:r>
+              <w:t>get_attribute(name)</w:t>
             </w:r>
           </w:p>
         </w:tc>
@@ -1594,47 +1267,11 @@
                 <w:lang w:val="en-US"/>
               </w:rPr>
             </w:pPr>
-            <w:proofErr w:type="spellStart"/>
-            <w:r>
-              <w:rPr>
-                <w:lang w:val="en-US"/>
-              </w:rPr>
-              <w:t>submit_button.get_attribute</w:t>
-            </w:r>
-            <w:proofErr w:type="spellEnd"/>
-            <w:r>
-              <w:rPr>
-                <w:lang w:val="en-US"/>
-              </w:rPr>
-              <w:t xml:space="preserve">(‘value’) </w:t>
-            </w:r>
-            <w:proofErr w:type="spellStart"/>
-            <w:r>
-              <w:rPr>
-                <w:lang w:val="en-US"/>
-              </w:rPr>
-              <w:t>last_name.get_attribute</w:t>
-            </w:r>
-            <w:proofErr w:type="spellEnd"/>
-            <w:r>
-              <w:rPr>
-                <w:lang w:val="en-US"/>
-              </w:rPr>
-              <w:t>(</w:t>
-            </w:r>
-            <w:proofErr w:type="spellStart"/>
-            <w:r>
-              <w:rPr>
-                <w:lang w:val="en-US"/>
-              </w:rPr>
-              <w:t>max_length</w:t>
-            </w:r>
-            <w:proofErr w:type="spellEnd"/>
-            <w:r>
-              <w:rPr>
-                <w:lang w:val="en-US"/>
-              </w:rPr>
-              <w:t>)</w:t>
+            <w:r>
+              <w:rPr>
+                <w:lang w:val="en-US"/>
+              </w:rPr>
+              <w:t>submit_button.get_attribute(‘value’) last_name.get_attribute(max_length)</w:t>
             </w:r>
           </w:p>
         </w:tc>
@@ -1654,21 +1291,8 @@
             <w:hideMark/>
           </w:tcPr>
           <w:p>
-            <w:proofErr w:type="spellStart"/>
-            <w:r>
-              <w:t>is_</w:t>
-            </w:r>
-            <w:proofErr w:type="gramStart"/>
-            <w:r>
-              <w:t>displayed</w:t>
-            </w:r>
-            <w:proofErr w:type="spellEnd"/>
-            <w:r>
-              <w:t>(</w:t>
-            </w:r>
-            <w:proofErr w:type="gramEnd"/>
-            <w:r>
-              <w:t>)</w:t>
+            <w:r>
+              <w:t>is_displayed()</w:t>
             </w:r>
           </w:p>
         </w:tc>
@@ -1705,21 +1329,8 @@
             <w:hideMark/>
           </w:tcPr>
           <w:p>
-            <w:proofErr w:type="spellStart"/>
-            <w:r>
-              <w:t>banner.is_</w:t>
-            </w:r>
-            <w:proofErr w:type="gramStart"/>
-            <w:r>
-              <w:t>displayed</w:t>
-            </w:r>
-            <w:proofErr w:type="spellEnd"/>
-            <w:r>
-              <w:t>(</w:t>
-            </w:r>
-            <w:proofErr w:type="gramEnd"/>
-            <w:r>
-              <w:t>)</w:t>
+            <w:r>
+              <w:t>banner.is_displayed()</w:t>
             </w:r>
           </w:p>
         </w:tc>
@@ -1739,21 +1350,8 @@
             <w:hideMark/>
           </w:tcPr>
           <w:p>
-            <w:proofErr w:type="spellStart"/>
-            <w:r>
-              <w:t>is_</w:t>
-            </w:r>
-            <w:proofErr w:type="gramStart"/>
-            <w:r>
-              <w:t>enabled</w:t>
-            </w:r>
-            <w:proofErr w:type="spellEnd"/>
-            <w:r>
-              <w:t>(</w:t>
-            </w:r>
-            <w:proofErr w:type="gramEnd"/>
-            <w:r>
-              <w:t>)</w:t>
+            <w:r>
+              <w:t>is_enabled()</w:t>
             </w:r>
           </w:p>
         </w:tc>
@@ -1790,21 +1388,8 @@
             <w:hideMark/>
           </w:tcPr>
           <w:p>
-            <w:proofErr w:type="spellStart"/>
-            <w:r>
-              <w:t>radio_button.is_</w:t>
-            </w:r>
-            <w:proofErr w:type="gramStart"/>
-            <w:r>
-              <w:t>enabled</w:t>
-            </w:r>
-            <w:proofErr w:type="spellEnd"/>
-            <w:r>
-              <w:t>(</w:t>
-            </w:r>
-            <w:proofErr w:type="gramEnd"/>
-            <w:r>
-              <w:t>)</w:t>
+            <w:r>
+              <w:t>radio_button.is_enabled()</w:t>
             </w:r>
           </w:p>
         </w:tc>
@@ -1824,21 +1409,8 @@
             <w:hideMark/>
           </w:tcPr>
           <w:p>
-            <w:proofErr w:type="spellStart"/>
-            <w:r>
-              <w:t>is_</w:t>
-            </w:r>
-            <w:proofErr w:type="gramStart"/>
-            <w:r>
-              <w:t>selected</w:t>
-            </w:r>
-            <w:proofErr w:type="spellEnd"/>
-            <w:r>
-              <w:t>(</w:t>
-            </w:r>
-            <w:proofErr w:type="gramEnd"/>
-            <w:r>
-              <w:t>)</w:t>
+            <w:r>
+              <w:t>is_selected()</w:t>
             </w:r>
           </w:p>
         </w:tc>
@@ -1857,21 +1429,8 @@
           </w:tcPr>
           <w:p>
             <w:r>
-              <w:t xml:space="preserve">Verifica si el elemento está seleccionado, para el caso de </w:t>
-            </w:r>
-            <w:proofErr w:type="spellStart"/>
-            <w:r>
-              <w:t>checkbox</w:t>
-            </w:r>
-            <w:proofErr w:type="spellEnd"/>
-            <w:r>
-              <w:t xml:space="preserve"> o radio </w:t>
-            </w:r>
-            <w:proofErr w:type="spellStart"/>
-            <w:r>
-              <w:t>button</w:t>
-            </w:r>
-            <w:proofErr w:type="spellEnd"/>
+              <w:t>Verifica si el elemento está seleccionado, para el caso de checkbox o radio button</w:t>
+            </w:r>
           </w:p>
         </w:tc>
         <w:tc>
@@ -1888,21 +1447,8 @@
             <w:hideMark/>
           </w:tcPr>
           <w:p>
-            <w:proofErr w:type="spellStart"/>
-            <w:r>
-              <w:t>checkbox.is_</w:t>
-            </w:r>
-            <w:proofErr w:type="gramStart"/>
-            <w:r>
-              <w:t>selected</w:t>
-            </w:r>
-            <w:proofErr w:type="spellEnd"/>
-            <w:r>
-              <w:t>(</w:t>
-            </w:r>
-            <w:proofErr w:type="gramEnd"/>
-            <w:r>
-              <w:t>)</w:t>
+            <w:r>
+              <w:t>checkbox.is_selected()</w:t>
             </w:r>
           </w:p>
         </w:tc>
@@ -1922,21 +1468,8 @@
             <w:hideMark/>
           </w:tcPr>
           <w:p>
-            <w:proofErr w:type="spellStart"/>
-            <w:r>
-              <w:t>send_keys</w:t>
-            </w:r>
-            <w:proofErr w:type="spellEnd"/>
-            <w:r>
-              <w:t>(</w:t>
-            </w:r>
-            <w:proofErr w:type="spellStart"/>
-            <w:r>
-              <w:t>value</w:t>
-            </w:r>
-            <w:proofErr w:type="spellEnd"/>
-            <w:r>
-              <w:t>)</w:t>
+            <w:r>
+              <w:t>send_keys(value)</w:t>
             </w:r>
           </w:p>
         </w:tc>
@@ -1973,21 +1506,8 @@
             <w:hideMark/>
           </w:tcPr>
           <w:p>
-            <w:proofErr w:type="spellStart"/>
-            <w:r>
-              <w:t>email_</w:t>
-            </w:r>
-            <w:proofErr w:type="gramStart"/>
-            <w:r>
-              <w:t>field.send</w:t>
-            </w:r>
-            <w:proofErr w:type="gramEnd"/>
-            <w:r>
-              <w:t>_keys</w:t>
-            </w:r>
-            <w:proofErr w:type="spellEnd"/>
-            <w:r>
-              <w:t>(‘team@platzi.com’)</w:t>
+            <w:r>
+              <w:t>email_field.send_keys(‘team@platzi.com’)</w:t>
             </w:r>
           </w:p>
         </w:tc>
@@ -2007,19 +1527,9 @@
             <w:hideMark/>
           </w:tcPr>
           <w:p>
-            <w:proofErr w:type="spellStart"/>
-            <w:proofErr w:type="gramStart"/>
             <w:r>
               <w:lastRenderedPageBreak/>
-              <w:t>submit</w:t>
-            </w:r>
-            <w:proofErr w:type="spellEnd"/>
-            <w:r>
-              <w:t>(</w:t>
-            </w:r>
-            <w:proofErr w:type="gramEnd"/>
-            <w:r>
-              <w:t>)</w:t>
+              <w:t>submit()</w:t>
             </w:r>
           </w:p>
         </w:tc>
@@ -2038,21 +1548,8 @@
           </w:tcPr>
           <w:p>
             <w:r>
-              <w:t xml:space="preserve">Envía un formulario o confirmación en un </w:t>
-            </w:r>
-            <w:proofErr w:type="spellStart"/>
-            <w:r>
-              <w:t>text</w:t>
-            </w:r>
-            <w:proofErr w:type="spellEnd"/>
-            <w:r>
-              <w:t xml:space="preserve"> </w:t>
-            </w:r>
-            <w:proofErr w:type="spellStart"/>
-            <w:r>
-              <w:t>area</w:t>
-            </w:r>
-            <w:proofErr w:type="spellEnd"/>
+              <w:t>Envía un formulario o confirmación en un text area</w:t>
+            </w:r>
           </w:p>
         </w:tc>
         <w:tc>
@@ -2069,18 +1566,8 @@
             <w:hideMark/>
           </w:tcPr>
           <w:p>
-            <w:proofErr w:type="spellStart"/>
-            <w:r>
-              <w:t>search_</w:t>
-            </w:r>
-            <w:proofErr w:type="gramStart"/>
-            <w:r>
-              <w:t>field.submit</w:t>
-            </w:r>
-            <w:proofErr w:type="spellEnd"/>
-            <w:proofErr w:type="gramEnd"/>
-            <w:r>
-              <w:t>()</w:t>
+            <w:r>
+              <w:t>search_field.submit()</w:t>
             </w:r>
           </w:p>
         </w:tc>
@@ -2105,33 +1592,11 @@
                 <w:lang w:val="en-US"/>
               </w:rPr>
             </w:pPr>
-            <w:proofErr w:type="spellStart"/>
-            <w:r>
-              <w:rPr>
-                <w:lang w:val="en-US"/>
-              </w:rPr>
-              <w:t>value_of_css_property</w:t>
-            </w:r>
-            <w:proofErr w:type="spellEnd"/>
-            <w:r>
-              <w:rPr>
-                <w:lang w:val="en-US"/>
-              </w:rPr>
-              <w:t>(</w:t>
-            </w:r>
-            <w:proofErr w:type="spellStart"/>
-            <w:r>
-              <w:rPr>
-                <w:lang w:val="en-US"/>
-              </w:rPr>
-              <w:t>property_name</w:t>
-            </w:r>
-            <w:proofErr w:type="spellEnd"/>
-            <w:r>
-              <w:rPr>
-                <w:lang w:val="en-US"/>
-              </w:rPr>
-              <w:t>)</w:t>
+            <w:r>
+              <w:rPr>
+                <w:lang w:val="en-US"/>
+              </w:rPr>
+              <w:t>value_of_css_property(property_name)</w:t>
             </w:r>
           </w:p>
         </w:tc>
@@ -2173,19 +1638,11 @@
                 <w:lang w:val="en-US"/>
               </w:rPr>
             </w:pPr>
-            <w:proofErr w:type="spellStart"/>
-            <w:r>
-              <w:rPr>
-                <w:lang w:val="en-US"/>
-              </w:rPr>
-              <w:t>header.value_of_css_property</w:t>
-            </w:r>
-            <w:proofErr w:type="spellEnd"/>
-            <w:r>
-              <w:rPr>
-                <w:lang w:val="en-US"/>
-              </w:rPr>
-              <w:t>(‘background-color’)</w:t>
+            <w:r>
+              <w:rPr>
+                <w:lang w:val="en-US"/>
+              </w:rPr>
+              <w:t>header.value_of_css_property(‘background-color’)</w:t>
             </w:r>
           </w:p>
         </w:tc>
@@ -2206,34 +1663,14 @@
           <w:lang w:val="en-US"/>
         </w:rPr>
       </w:pPr>
-      <w:proofErr w:type="spellStart"/>
       <w:r>
         <w:rPr>
           <w:b/>
           <w:bCs/>
           <w:lang w:val="en-US"/>
         </w:rPr>
-        <w:t>Condicionales</w:t>
+        <w:t>Condicionales esperadas</w:t>
       </w:r>
-      <w:proofErr w:type="spellEnd"/>
-      <w:r>
-        <w:rPr>
-          <w:b/>
-          <w:bCs/>
-          <w:lang w:val="en-US"/>
-        </w:rPr>
-        <w:t xml:space="preserve"> </w:t>
-      </w:r>
-      <w:proofErr w:type="spellStart"/>
-      <w:r>
-        <w:rPr>
-          <w:b/>
-          <w:bCs/>
-          <w:lang w:val="en-US"/>
-        </w:rPr>
-        <w:t>esperadas</w:t>
-      </w:r>
-      <w:proofErr w:type="spellEnd"/>
     </w:p>
     <w:tbl>
       <w:tblPr>
@@ -2268,19 +1705,9 @@
             <w:hideMark/>
           </w:tcPr>
           <w:p>
-            <w:proofErr w:type="spellStart"/>
-            <w:r>
-              <w:t>Expected</w:t>
-            </w:r>
-            <w:proofErr w:type="spellEnd"/>
-            <w:r>
-              <w:t xml:space="preserve"> </w:t>
-            </w:r>
-            <w:proofErr w:type="spellStart"/>
-            <w:r>
-              <w:t>Condition</w:t>
-            </w:r>
-            <w:proofErr w:type="spellEnd"/>
+            <w:r>
+              <w:t>Expected Condition</w:t>
+            </w:r>
           </w:p>
         </w:tc>
         <w:tc>
@@ -2342,19 +1769,11 @@
                 <w:lang w:val="en-US"/>
               </w:rPr>
             </w:pPr>
-            <w:proofErr w:type="spellStart"/>
-            <w:r>
-              <w:rPr>
-                <w:lang w:val="en-US"/>
-              </w:rPr>
-              <w:t>element_to_be_clickable</w:t>
-            </w:r>
-            <w:proofErr w:type="spellEnd"/>
-            <w:r>
-              <w:rPr>
-                <w:lang w:val="en-US"/>
-              </w:rPr>
-              <w:t>(locator)</w:t>
+            <w:r>
+              <w:rPr>
+                <w:lang w:val="en-US"/>
+              </w:rPr>
+              <w:t>element_to_be_clickable(locator)</w:t>
             </w:r>
           </w:p>
         </w:tc>
@@ -2400,21 +1819,7 @@
               <w:rPr>
                 <w:lang w:val="en-US"/>
               </w:rPr>
-              <w:t>WebDriverWait(</w:t>
-            </w:r>
-            <w:proofErr w:type="gramStart"/>
-            <w:r>
-              <w:rPr>
-                <w:lang w:val="en-US"/>
-              </w:rPr>
-              <w:t>self.driver</w:t>
-            </w:r>
-            <w:proofErr w:type="gramEnd"/>
-            <w:r>
-              <w:rPr>
-                <w:lang w:val="en-US"/>
-              </w:rPr>
-              <w:t>,10).until(expected_conditions.element_to_be_clickable((</w:t>
+              <w:t>WebDriverWait(self.driver,10).until(expected_conditions.element_to_be_clickable((</w:t>
             </w:r>
             <w:hyperlink r:id="rId8" w:tgtFrame="_blank" w:history="1">
               <w:r>
@@ -2454,20 +1859,12 @@
                 <w:lang w:val="en-US"/>
               </w:rPr>
             </w:pPr>
-            <w:proofErr w:type="spellStart"/>
             <w:r>
               <w:rPr>
                 <w:lang w:val="en-US"/>
               </w:rPr>
               <w:lastRenderedPageBreak/>
-              <w:t>element_to_be_selected</w:t>
-            </w:r>
-            <w:proofErr w:type="spellEnd"/>
-            <w:r>
-              <w:rPr>
-                <w:lang w:val="en-US"/>
-              </w:rPr>
-              <w:t>(element)</w:t>
+              <w:t>element_to_be_selected(element)</w:t>
             </w:r>
           </w:p>
         </w:tc>
@@ -2513,73 +1910,7 @@
               <w:rPr>
                 <w:lang w:val="en-US"/>
               </w:rPr>
-              <w:t xml:space="preserve">subscription = </w:t>
-            </w:r>
-            <w:proofErr w:type="spellStart"/>
-            <w:proofErr w:type="gramStart"/>
-            <w:r>
-              <w:rPr>
-                <w:lang w:val="en-US"/>
-              </w:rPr>
-              <w:t>self.driver</w:t>
-            </w:r>
-            <w:proofErr w:type="gramEnd"/>
-            <w:r>
-              <w:rPr>
-                <w:lang w:val="en-US"/>
-              </w:rPr>
-              <w:t>.find_element_by_name</w:t>
-            </w:r>
-            <w:proofErr w:type="spellEnd"/>
-            <w:r>
-              <w:rPr>
-                <w:lang w:val="en-US"/>
-              </w:rPr>
-              <w:t xml:space="preserve">(“terms”). </w:t>
-            </w:r>
-            <w:proofErr w:type="spellStart"/>
-            <w:proofErr w:type="gramStart"/>
-            <w:r>
-              <w:rPr>
-                <w:lang w:val="en-US"/>
-              </w:rPr>
-              <w:t>WebDriverWait</w:t>
-            </w:r>
-            <w:proofErr w:type="spellEnd"/>
-            <w:r>
-              <w:rPr>
-                <w:lang w:val="en-US"/>
-              </w:rPr>
-              <w:t>(</w:t>
-            </w:r>
-            <w:proofErr w:type="spellStart"/>
-            <w:proofErr w:type="gramEnd"/>
-            <w:r>
-              <w:rPr>
-                <w:lang w:val="en-US"/>
-              </w:rPr>
-              <w:t>self.driver</w:t>
-            </w:r>
-            <w:proofErr w:type="spellEnd"/>
-            <w:r>
-              <w:rPr>
-                <w:lang w:val="en-US"/>
-              </w:rPr>
-              <w:t>, 10).until(</w:t>
-            </w:r>
-            <w:proofErr w:type="spellStart"/>
-            <w:r>
-              <w:rPr>
-                <w:lang w:val="en-US"/>
-              </w:rPr>
-              <w:t>expected_conditions.element_to_be_selected</w:t>
-            </w:r>
-            <w:proofErr w:type="spellEnd"/>
-            <w:r>
-              <w:rPr>
-                <w:lang w:val="en-US"/>
-              </w:rPr>
-              <w:t>(terms)))</w:t>
+              <w:t>subscription = self.driver.find_element_by_name(“terms”). WebDriverWait(self.driver, 10).until(expected_conditions.element_to_be_selected(terms)))</w:t>
             </w:r>
           </w:p>
         </w:tc>
@@ -2604,19 +1935,11 @@
                 <w:lang w:val="en-US"/>
               </w:rPr>
             </w:pPr>
-            <w:proofErr w:type="spellStart"/>
-            <w:r>
-              <w:rPr>
-                <w:lang w:val="en-US"/>
-              </w:rPr>
-              <w:t>invisibility_of_element_located</w:t>
-            </w:r>
-            <w:proofErr w:type="spellEnd"/>
-            <w:r>
-              <w:rPr>
-                <w:lang w:val="en-US"/>
-              </w:rPr>
-              <w:t>(locator)</w:t>
+            <w:r>
+              <w:rPr>
+                <w:lang w:val="en-US"/>
+              </w:rPr>
+              <w:t>invisibility_of_element_located(locator)</w:t>
             </w:r>
           </w:p>
         </w:tc>
@@ -2662,21 +1985,7 @@
               <w:rPr>
                 <w:lang w:val="en-US"/>
               </w:rPr>
-              <w:t>WebDriverWait(</w:t>
-            </w:r>
-            <w:proofErr w:type="gramStart"/>
-            <w:r>
-              <w:rPr>
-                <w:lang w:val="en-US"/>
-              </w:rPr>
-              <w:t>self.driver</w:t>
-            </w:r>
-            <w:proofErr w:type="gramEnd"/>
-            <w:r>
-              <w:rPr>
-                <w:lang w:val="en-US"/>
-              </w:rPr>
-              <w:t>,10).until(expected_conditions.invisibility_of_element_located((</w:t>
+              <w:t>WebDriverWait(self.driver,10).until(expected_conditions.invisibility_of_element_located((</w:t>
             </w:r>
             <w:hyperlink r:id="rId9" w:tgtFrame="_blank" w:history="1">
               <w:r>
@@ -2716,19 +2025,11 @@
                 <w:lang w:val="en-US"/>
               </w:rPr>
             </w:pPr>
-            <w:proofErr w:type="spellStart"/>
-            <w:r>
-              <w:rPr>
-                <w:lang w:val="en-US"/>
-              </w:rPr>
-              <w:t>presence_of_all_elements_located</w:t>
-            </w:r>
-            <w:proofErr w:type="spellEnd"/>
-            <w:r>
-              <w:rPr>
-                <w:lang w:val="en-US"/>
-              </w:rPr>
-              <w:t>(locator)</w:t>
+            <w:r>
+              <w:rPr>
+                <w:lang w:val="en-US"/>
+              </w:rPr>
+              <w:t>presence_of_all_elements_located(locator)</w:t>
             </w:r>
           </w:p>
         </w:tc>
@@ -2804,19 +2105,11 @@
                 <w:lang w:val="en-US"/>
               </w:rPr>
             </w:pPr>
-            <w:proofErr w:type="spellStart"/>
-            <w:r>
-              <w:rPr>
-                <w:lang w:val="en-US"/>
-              </w:rPr>
-              <w:t>presence_of_element_located</w:t>
-            </w:r>
-            <w:proofErr w:type="spellEnd"/>
-            <w:r>
-              <w:rPr>
-                <w:lang w:val="en-US"/>
-              </w:rPr>
-              <w:t>(locator)</w:t>
+            <w:r>
+              <w:rPr>
+                <w:lang w:val="en-US"/>
+              </w:rPr>
+              <w:t>presence_of_element_located(locator)</w:t>
             </w:r>
           </w:p>
         </w:tc>
@@ -2862,21 +2155,7 @@
               <w:rPr>
                 <w:lang w:val="en-US"/>
               </w:rPr>
-              <w:t>WebDriverWait(</w:t>
-            </w:r>
-            <w:proofErr w:type="gramStart"/>
-            <w:r>
-              <w:rPr>
-                <w:lang w:val="en-US"/>
-              </w:rPr>
-              <w:t>self.driver</w:t>
-            </w:r>
-            <w:proofErr w:type="gramEnd"/>
-            <w:r>
-              <w:rPr>
-                <w:lang w:val="en-US"/>
-              </w:rPr>
-              <w:t>,10).until(expected_conditions.presence_of_element_located((</w:t>
+              <w:t>WebDriverWait(self.driver,10).until(expected_conditions.presence_of_element_located((</w:t>
             </w:r>
             <w:hyperlink r:id="rId10" w:tgtFrame="_blank" w:history="1">
               <w:r>
@@ -2916,33 +2195,11 @@
                 <w:lang w:val="en-US"/>
               </w:rPr>
             </w:pPr>
-            <w:proofErr w:type="spellStart"/>
-            <w:r>
-              <w:rPr>
-                <w:lang w:val="en-US"/>
-              </w:rPr>
-              <w:t>text_to_be_present_in_element</w:t>
-            </w:r>
-            <w:proofErr w:type="spellEnd"/>
-            <w:r>
-              <w:rPr>
-                <w:lang w:val="en-US"/>
-              </w:rPr>
-              <w:t>(</w:t>
-            </w:r>
-            <w:proofErr w:type="spellStart"/>
-            <w:r>
-              <w:rPr>
-                <w:lang w:val="en-US"/>
-              </w:rPr>
-              <w:t>locator,text</w:t>
-            </w:r>
-            <w:proofErr w:type="spellEnd"/>
-            <w:r>
-              <w:rPr>
-                <w:lang w:val="en-US"/>
-              </w:rPr>
-              <w:t>_)</w:t>
+            <w:r>
+              <w:rPr>
+                <w:lang w:val="en-US"/>
+              </w:rPr>
+              <w:t>text_to_be_present_in_element(locator,text_)</w:t>
             </w:r>
           </w:p>
         </w:tc>
@@ -2993,21 +2250,7 @@
                 <w:lang w:val="en-US"/>
               </w:rPr>
               <w:lastRenderedPageBreak/>
-              <w:t>WebDriverWait(</w:t>
-            </w:r>
-            <w:proofErr w:type="gramStart"/>
-            <w:r>
-              <w:rPr>
-                <w:lang w:val="en-US"/>
-              </w:rPr>
-              <w:t>self.driver</w:t>
-            </w:r>
-            <w:proofErr w:type="gramEnd"/>
-            <w:r>
-              <w:rPr>
-                <w:lang w:val="en-US"/>
-              </w:rPr>
-              <w:t>,10).until(expected_conditions.text_to_be_present_in_element((</w:t>
+              <w:t>WebDriverWait(self.driver,10).until(expected_conditions.text_to_be_present_in_element((</w:t>
             </w:r>
             <w:hyperlink r:id="rId11" w:tgtFrame="_blank" w:history="1">
               <w:r>
@@ -3042,21 +2285,8 @@
             <w:hideMark/>
           </w:tcPr>
           <w:p>
-            <w:proofErr w:type="spellStart"/>
-            <w:r>
-              <w:t>title_contains</w:t>
-            </w:r>
-            <w:proofErr w:type="spellEnd"/>
-            <w:r>
-              <w:t>(</w:t>
-            </w:r>
-            <w:proofErr w:type="spellStart"/>
-            <w:r>
-              <w:t>title</w:t>
-            </w:r>
-            <w:proofErr w:type="spellEnd"/>
-            <w:r>
-              <w:t>)</w:t>
+            <w:r>
+              <w:t>title_contains(title)</w:t>
             </w:r>
           </w:p>
         </w:tc>
@@ -3098,47 +2328,11 @@
                 <w:lang w:val="en-US"/>
               </w:rPr>
             </w:pPr>
-            <w:proofErr w:type="spellStart"/>
-            <w:r>
-              <w:rPr>
-                <w:lang w:val="en-US"/>
-              </w:rPr>
-              <w:t>WebDriverWait</w:t>
-            </w:r>
-            <w:proofErr w:type="spellEnd"/>
-            <w:r>
-              <w:rPr>
-                <w:lang w:val="en-US"/>
-              </w:rPr>
-              <w:t>(</w:t>
-            </w:r>
-            <w:proofErr w:type="spellStart"/>
-            <w:r>
-              <w:rPr>
-                <w:lang w:val="en-US"/>
-              </w:rPr>
-              <w:t>self.driver</w:t>
-            </w:r>
-            <w:proofErr w:type="spellEnd"/>
-            <w:r>
-              <w:rPr>
-                <w:lang w:val="en-US"/>
-              </w:rPr>
-              <w:t>, 10).until(</w:t>
-            </w:r>
-            <w:proofErr w:type="spellStart"/>
-            <w:r>
-              <w:rPr>
-                <w:lang w:val="en-US"/>
-              </w:rPr>
-              <w:t>expected_conditions.title_contains</w:t>
-            </w:r>
-            <w:proofErr w:type="spellEnd"/>
-            <w:r>
-              <w:rPr>
-                <w:lang w:val="en-US"/>
-              </w:rPr>
-              <w:t>(“Welcome”))</w:t>
+            <w:r>
+              <w:rPr>
+                <w:lang w:val="en-US"/>
+              </w:rPr>
+              <w:t>WebDriverWait(self.driver, 10).until(expected_conditions.title_contains(“Welcome”))</w:t>
             </w:r>
           </w:p>
         </w:tc>
@@ -3158,21 +2352,8 @@
             <w:hideMark/>
           </w:tcPr>
           <w:p>
-            <w:proofErr w:type="spellStart"/>
-            <w:r>
-              <w:t>title_is</w:t>
-            </w:r>
-            <w:proofErr w:type="spellEnd"/>
-            <w:r>
-              <w:t>(</w:t>
-            </w:r>
-            <w:proofErr w:type="spellStart"/>
-            <w:r>
-              <w:t>title</w:t>
-            </w:r>
-            <w:proofErr w:type="spellEnd"/>
-            <w:r>
-              <w:t>)</w:t>
+            <w:r>
+              <w:t>title_is(title)</w:t>
             </w:r>
           </w:p>
         </w:tc>
@@ -3218,62 +2399,12 @@
                 <w:lang w:val="en-US"/>
               </w:rPr>
             </w:pPr>
-            <w:proofErr w:type="spellStart"/>
             <w:r>
               <w:rPr>
                 <w:lang w:val="en-US"/>
               </w:rPr>
               <w:lastRenderedPageBreak/>
-              <w:t>WebDriverWait</w:t>
-            </w:r>
-            <w:proofErr w:type="spellEnd"/>
-            <w:r>
-              <w:rPr>
-                <w:lang w:val="en-US"/>
-              </w:rPr>
-              <w:t>(</w:t>
-            </w:r>
-            <w:proofErr w:type="spellStart"/>
-            <w:r>
-              <w:rPr>
-                <w:lang w:val="en-US"/>
-              </w:rPr>
-              <w:t>self.driver</w:t>
-            </w:r>
-            <w:proofErr w:type="spellEnd"/>
-            <w:r>
-              <w:rPr>
-                <w:lang w:val="en-US"/>
-              </w:rPr>
-              <w:t>, 10).until(</w:t>
-            </w:r>
-            <w:proofErr w:type="spellStart"/>
-            <w:r>
-              <w:rPr>
-                <w:lang w:val="en-US"/>
-              </w:rPr>
-              <w:t>expected_conditions.title_is</w:t>
-            </w:r>
-            <w:proofErr w:type="spellEnd"/>
-            <w:r>
-              <w:rPr>
-                <w:lang w:val="en-US"/>
-              </w:rPr>
-              <w:t xml:space="preserve">(“Welcome to </w:t>
-            </w:r>
-            <w:proofErr w:type="spellStart"/>
-            <w:r>
-              <w:rPr>
-                <w:lang w:val="en-US"/>
-              </w:rPr>
-              <w:t>Platzi</w:t>
-            </w:r>
-            <w:proofErr w:type="spellEnd"/>
-            <w:r>
-              <w:rPr>
-                <w:lang w:val="en-US"/>
-              </w:rPr>
-              <w:t>”))</w:t>
+              <w:t>WebDriverWait(self.driver, 10).until(expected_conditions.title_is(“Welcome to Platzi”))</w:t>
             </w:r>
           </w:p>
         </w:tc>
@@ -3293,21 +2424,8 @@
             <w:hideMark/>
           </w:tcPr>
           <w:p>
-            <w:proofErr w:type="spellStart"/>
-            <w:r>
-              <w:t>visibility_of</w:t>
-            </w:r>
-            <w:proofErr w:type="spellEnd"/>
-            <w:r>
-              <w:t>(</w:t>
-            </w:r>
-            <w:proofErr w:type="spellStart"/>
-            <w:r>
-              <w:t>element</w:t>
-            </w:r>
-            <w:proofErr w:type="spellEnd"/>
-            <w:r>
-              <w:t>)</w:t>
+            <w:r>
+              <w:t>visibility_of(element)</w:t>
             </w:r>
           </w:p>
         </w:tc>
@@ -3349,103 +2467,11 @@
                 <w:lang w:val="en-US"/>
               </w:rPr>
             </w:pPr>
-            <w:proofErr w:type="spellStart"/>
-            <w:r>
-              <w:rPr>
-                <w:lang w:val="en-US"/>
-              </w:rPr>
-              <w:t>first_name</w:t>
-            </w:r>
-            <w:proofErr w:type="spellEnd"/>
-            <w:r>
-              <w:rPr>
-                <w:lang w:val="en-US"/>
-              </w:rPr>
-              <w:t xml:space="preserve"> = </w:t>
-            </w:r>
-            <w:proofErr w:type="spellStart"/>
-            <w:r>
-              <w:rPr>
-                <w:lang w:val="en-US"/>
-              </w:rPr>
-              <w:t>self.driver.find_element_by_id</w:t>
-            </w:r>
-            <w:proofErr w:type="spellEnd"/>
-            <w:r>
-              <w:rPr>
-                <w:lang w:val="en-US"/>
-              </w:rPr>
-              <w:t>(“</w:t>
-            </w:r>
-            <w:proofErr w:type="spellStart"/>
-            <w:r>
-              <w:rPr>
-                <w:lang w:val="en-US"/>
-              </w:rPr>
-              <w:t>firstname</w:t>
-            </w:r>
-            <w:proofErr w:type="spellEnd"/>
-            <w:r>
-              <w:rPr>
-                <w:lang w:val="en-US"/>
-              </w:rPr>
-              <w:t xml:space="preserve">”) </w:t>
-            </w:r>
-            <w:proofErr w:type="spellStart"/>
-            <w:r>
-              <w:rPr>
-                <w:lang w:val="en-US"/>
-              </w:rPr>
-              <w:t>WebDriverWait</w:t>
-            </w:r>
-            <w:proofErr w:type="spellEnd"/>
-            <w:r>
-              <w:rPr>
-                <w:lang w:val="en-US"/>
-              </w:rPr>
-              <w:t>(</w:t>
-            </w:r>
-            <w:proofErr w:type="spellStart"/>
-            <w:r>
-              <w:rPr>
-                <w:lang w:val="en-US"/>
-              </w:rPr>
-              <w:t>self.driver</w:t>
-            </w:r>
-            <w:proofErr w:type="spellEnd"/>
-            <w:r>
-              <w:rPr>
-                <w:lang w:val="en-US"/>
-              </w:rPr>
-              <w:t>, 10).until(</w:t>
-            </w:r>
-            <w:proofErr w:type="spellStart"/>
-            <w:r>
-              <w:rPr>
-                <w:lang w:val="en-US"/>
-              </w:rPr>
-              <w:t>expected_conditions.visibility_of</w:t>
-            </w:r>
-            <w:proofErr w:type="spellEnd"/>
-            <w:r>
-              <w:rPr>
-                <w:lang w:val="en-US"/>
-              </w:rPr>
-              <w:t>(</w:t>
-            </w:r>
-            <w:proofErr w:type="spellStart"/>
-            <w:r>
-              <w:rPr>
-                <w:lang w:val="en-US"/>
-              </w:rPr>
-              <w:t>first_name</w:t>
-            </w:r>
-            <w:proofErr w:type="spellEnd"/>
-            <w:r>
-              <w:rPr>
-                <w:lang w:val="en-US"/>
-              </w:rPr>
-              <w:t>))</w:t>
+            <w:r>
+              <w:rPr>
+                <w:lang w:val="en-US"/>
+              </w:rPr>
+              <w:t>first_name = self.driver.find_element_by_id(“firstname”) WebDriverWait(self.driver, 10).until(expected_conditions.visibility_of(first_name))</w:t>
             </w:r>
           </w:p>
         </w:tc>
@@ -3470,19 +2496,11 @@
                 <w:lang w:val="en-US"/>
               </w:rPr>
             </w:pPr>
-            <w:proofErr w:type="spellStart"/>
-            <w:r>
-              <w:rPr>
-                <w:lang w:val="en-US"/>
-              </w:rPr>
-              <w:t>visibility_of_element_located</w:t>
-            </w:r>
-            <w:proofErr w:type="spellEnd"/>
-            <w:r>
-              <w:rPr>
-                <w:lang w:val="en-US"/>
-              </w:rPr>
-              <w:t>(locator)</w:t>
+            <w:r>
+              <w:rPr>
+                <w:lang w:val="en-US"/>
+              </w:rPr>
+              <w:t>visibility_of_element_located(locator)</w:t>
             </w:r>
           </w:p>
         </w:tc>
@@ -3533,21 +2551,7 @@
                 <w:lang w:val="en-US"/>
               </w:rPr>
               <w:lastRenderedPageBreak/>
-              <w:t>WebDriverWait(</w:t>
-            </w:r>
-            <w:proofErr w:type="gramStart"/>
-            <w:r>
-              <w:rPr>
-                <w:lang w:val="en-US"/>
-              </w:rPr>
-              <w:t>self.driver</w:t>
-            </w:r>
-            <w:proofErr w:type="gramEnd"/>
-            <w:r>
-              <w:rPr>
-                <w:lang w:val="en-US"/>
-              </w:rPr>
-              <w:t>,10).until(expected_conditions.visibility_of_element_located((</w:t>
+              <w:t>WebDriverWait(self.driver,10).until(expected_conditions.visibility_of_element_located((</w:t>
             </w:r>
             <w:hyperlink r:id="rId12" w:tgtFrame="_blank" w:history="1">
               <w:r>
@@ -3581,6 +2585,295 @@
           <w:lang w:val="en-US"/>
         </w:rPr>
       </w:pPr>
+    </w:p>
+    <w:p>
+      <w:pPr>
+        <w:rPr>
+          <w:lang w:val="en-US"/>
+        </w:rPr>
+      </w:pPr>
+    </w:p>
+    <w:p>
+      <w:pPr>
+        <w:rPr>
+          <w:lang w:val="en-US"/>
+        </w:rPr>
+      </w:pPr>
+    </w:p>
+    <w:p>
+      <w:pPr>
+        <w:rPr>
+          <w:lang w:val="en-US"/>
+        </w:rPr>
+      </w:pPr>
+    </w:p>
+    <w:p>
+      <w:pPr>
+        <w:rPr>
+          <w:lang w:val="en-US"/>
+        </w:rPr>
+      </w:pPr>
+    </w:p>
+    <w:p>
+      <w:pPr>
+        <w:rPr>
+          <w:lang w:val="en-US"/>
+        </w:rPr>
+      </w:pPr>
+    </w:p>
+    <w:p>
+      <w:pPr>
+        <w:rPr>
+          <w:lang w:val="en-US"/>
+        </w:rPr>
+      </w:pPr>
+    </w:p>
+    <w:p>
+      <w:pPr>
+        <w:rPr>
+          <w:lang w:val="en-US"/>
+        </w:rPr>
+      </w:pPr>
+    </w:p>
+    <w:p>
+      <w:pPr>
+        <w:rPr>
+          <w:lang w:val="en-US"/>
+        </w:rPr>
+      </w:pPr>
+      <w:r>
+        <w:rPr>
+          <w:lang w:val="en-US"/>
+        </w:rPr>
+        <w:lastRenderedPageBreak/>
+        <w:drawing>
+          <wp:inline distT="0" distB="0" distL="0" distR="0" wp14:anchorId="47C44116" wp14:editId="4F01BDE3">
+            <wp:extent cx="7337425" cy="5612130"/>
+            <wp:effectExtent l="0" t="0" r="0" b="7620"/>
+            <wp:docPr id="764175420" name="Picture 1"/>
+            <wp:cNvGraphicFramePr>
+              <a:graphicFrameLocks xmlns:a="http://schemas.openxmlformats.org/drawingml/2006/main" noChangeAspect="1"/>
+            </wp:cNvGraphicFramePr>
+            <a:graphic xmlns:a="http://schemas.openxmlformats.org/drawingml/2006/main">
+              <a:graphicData uri="http://schemas.openxmlformats.org/drawingml/2006/picture">
+                <pic:pic xmlns:pic="http://schemas.openxmlformats.org/drawingml/2006/picture">
+                  <pic:nvPicPr>
+                    <pic:cNvPr id="764175420" name=""/>
+                    <pic:cNvPicPr/>
+                  </pic:nvPicPr>
+                  <pic:blipFill>
+                    <a:blip r:embed="rId13"/>
+                    <a:stretch>
+                      <a:fillRect/>
+                    </a:stretch>
+                  </pic:blipFill>
+                  <pic:spPr>
+                    <a:xfrm>
+                      <a:off x="0" y="0"/>
+                      <a:ext cx="7337425" cy="5612130"/>
+                    </a:xfrm>
+                    <a:prstGeom prst="rect">
+                      <a:avLst/>
+                    </a:prstGeom>
+                  </pic:spPr>
+                </pic:pic>
+              </a:graphicData>
+            </a:graphic>
+          </wp:inline>
+        </w:drawing>
+      </w:r>
+    </w:p>
+    <w:p>
+      <w:pPr>
+        <w:rPr>
+          <w:lang w:val="en-US"/>
+        </w:rPr>
+      </w:pPr>
+      <w:r>
+        <w:rPr>
+          <w:lang w:val="en-US"/>
+        </w:rPr>
+        <w:lastRenderedPageBreak/>
+        <w:drawing>
+          <wp:inline distT="0" distB="0" distL="0" distR="0" wp14:anchorId="2CA09822" wp14:editId="0B2D258E">
+            <wp:extent cx="7401958" cy="5268060"/>
+            <wp:effectExtent l="0" t="0" r="8890" b="8890"/>
+            <wp:docPr id="1110746797" name="Picture 1" descr="A screenshot of a computer&#10;&#10;Description automatically generated"/>
+            <wp:cNvGraphicFramePr>
+              <a:graphicFrameLocks xmlns:a="http://schemas.openxmlformats.org/drawingml/2006/main" noChangeAspect="1"/>
+            </wp:cNvGraphicFramePr>
+            <a:graphic xmlns:a="http://schemas.openxmlformats.org/drawingml/2006/main">
+              <a:graphicData uri="http://schemas.openxmlformats.org/drawingml/2006/picture">
+                <pic:pic xmlns:pic="http://schemas.openxmlformats.org/drawingml/2006/picture">
+                  <pic:nvPicPr>
+                    <pic:cNvPr id="1110746797" name="Picture 1" descr="A screenshot of a computer&#10;&#10;Description automatically generated"/>
+                    <pic:cNvPicPr/>
+                  </pic:nvPicPr>
+                  <pic:blipFill>
+                    <a:blip r:embed="rId14"/>
+                    <a:stretch>
+                      <a:fillRect/>
+                    </a:stretch>
+                  </pic:blipFill>
+                  <pic:spPr>
+                    <a:xfrm>
+                      <a:off x="0" y="0"/>
+                      <a:ext cx="7401958" cy="5268060"/>
+                    </a:xfrm>
+                    <a:prstGeom prst="rect">
+                      <a:avLst/>
+                    </a:prstGeom>
+                  </pic:spPr>
+                </pic:pic>
+              </a:graphicData>
+            </a:graphic>
+          </wp:inline>
+        </w:drawing>
+      </w:r>
+    </w:p>
+    <w:p>
+      <w:pPr>
+        <w:rPr>
+          <w:lang w:val="en-US"/>
+        </w:rPr>
+      </w:pPr>
+      <w:r>
+        <w:rPr>
+          <w:lang w:val="en-US"/>
+        </w:rPr>
+        <w:lastRenderedPageBreak/>
+        <w:drawing>
+          <wp:inline distT="0" distB="0" distL="0" distR="0" wp14:anchorId="462A4A97" wp14:editId="6E9B989F">
+            <wp:extent cx="7463790" cy="5612130"/>
+            <wp:effectExtent l="0" t="0" r="3810" b="7620"/>
+            <wp:docPr id="830771925" name="Picture 1" descr="A screenshot of a computer&#10;&#10;Description automatically generated"/>
+            <wp:cNvGraphicFramePr>
+              <a:graphicFrameLocks xmlns:a="http://schemas.openxmlformats.org/drawingml/2006/main" noChangeAspect="1"/>
+            </wp:cNvGraphicFramePr>
+            <a:graphic xmlns:a="http://schemas.openxmlformats.org/drawingml/2006/main">
+              <a:graphicData uri="http://schemas.openxmlformats.org/drawingml/2006/picture">
+                <pic:pic xmlns:pic="http://schemas.openxmlformats.org/drawingml/2006/picture">
+                  <pic:nvPicPr>
+                    <pic:cNvPr id="830771925" name="Picture 1" descr="A screenshot of a computer&#10;&#10;Description automatically generated"/>
+                    <pic:cNvPicPr/>
+                  </pic:nvPicPr>
+                  <pic:blipFill>
+                    <a:blip r:embed="rId15"/>
+                    <a:stretch>
+                      <a:fillRect/>
+                    </a:stretch>
+                  </pic:blipFill>
+                  <pic:spPr>
+                    <a:xfrm>
+                      <a:off x="0" y="0"/>
+                      <a:ext cx="7463790" cy="5612130"/>
+                    </a:xfrm>
+                    <a:prstGeom prst="rect">
+                      <a:avLst/>
+                    </a:prstGeom>
+                  </pic:spPr>
+                </pic:pic>
+              </a:graphicData>
+            </a:graphic>
+          </wp:inline>
+        </w:drawing>
+      </w:r>
+    </w:p>
+    <w:p>
+      <w:pPr>
+        <w:rPr>
+          <w:lang w:val="en-US"/>
+        </w:rPr>
+      </w:pPr>
+      <w:r>
+        <w:rPr>
+          <w:lang w:val="en-US"/>
+        </w:rPr>
+        <w:lastRenderedPageBreak/>
+        <w:drawing>
+          <wp:inline distT="0" distB="0" distL="0" distR="0" wp14:anchorId="6E9A6A40" wp14:editId="09AD73FE">
+            <wp:extent cx="7430537" cy="5077534"/>
+            <wp:effectExtent l="0" t="0" r="0" b="8890"/>
+            <wp:docPr id="1824512275" name="Picture 1" descr="A screenshot of a computer&#10;&#10;Description automatically generated"/>
+            <wp:cNvGraphicFramePr>
+              <a:graphicFrameLocks xmlns:a="http://schemas.openxmlformats.org/drawingml/2006/main" noChangeAspect="1"/>
+            </wp:cNvGraphicFramePr>
+            <a:graphic xmlns:a="http://schemas.openxmlformats.org/drawingml/2006/main">
+              <a:graphicData uri="http://schemas.openxmlformats.org/drawingml/2006/picture">
+                <pic:pic xmlns:pic="http://schemas.openxmlformats.org/drawingml/2006/picture">
+                  <pic:nvPicPr>
+                    <pic:cNvPr id="1824512275" name="Picture 1" descr="A screenshot of a computer&#10;&#10;Description automatically generated"/>
+                    <pic:cNvPicPr/>
+                  </pic:nvPicPr>
+                  <pic:blipFill>
+                    <a:blip r:embed="rId16"/>
+                    <a:stretch>
+                      <a:fillRect/>
+                    </a:stretch>
+                  </pic:blipFill>
+                  <pic:spPr>
+                    <a:xfrm>
+                      <a:off x="0" y="0"/>
+                      <a:ext cx="7430537" cy="5077534"/>
+                    </a:xfrm>
+                    <a:prstGeom prst="rect">
+                      <a:avLst/>
+                    </a:prstGeom>
+                  </pic:spPr>
+                </pic:pic>
+              </a:graphicData>
+            </a:graphic>
+          </wp:inline>
+        </w:drawing>
+      </w:r>
+    </w:p>
+    <w:p>
+      <w:pPr>
+        <w:rPr>
+          <w:lang w:val="en-US"/>
+        </w:rPr>
+      </w:pPr>
+      <w:r>
+        <w:rPr>
+          <w:lang w:val="en-US"/>
+        </w:rPr>
+        <w:lastRenderedPageBreak/>
+        <w:drawing>
+          <wp:inline distT="0" distB="0" distL="0" distR="0" wp14:anchorId="18EA3F08" wp14:editId="035B2804">
+            <wp:extent cx="7344800" cy="3334215"/>
+            <wp:effectExtent l="0" t="0" r="8890" b="0"/>
+            <wp:docPr id="639531631" name="Picture 1" descr="A screenshot of a computer&#10;&#10;Description automatically generated"/>
+            <wp:cNvGraphicFramePr>
+              <a:graphicFrameLocks xmlns:a="http://schemas.openxmlformats.org/drawingml/2006/main" noChangeAspect="1"/>
+            </wp:cNvGraphicFramePr>
+            <a:graphic xmlns:a="http://schemas.openxmlformats.org/drawingml/2006/main">
+              <a:graphicData uri="http://schemas.openxmlformats.org/drawingml/2006/picture">
+                <pic:pic xmlns:pic="http://schemas.openxmlformats.org/drawingml/2006/picture">
+                  <pic:nvPicPr>
+                    <pic:cNvPr id="639531631" name="Picture 1" descr="A screenshot of a computer&#10;&#10;Description automatically generated"/>
+                    <pic:cNvPicPr/>
+                  </pic:nvPicPr>
+                  <pic:blipFill>
+                    <a:blip r:embed="rId17"/>
+                    <a:stretch>
+                      <a:fillRect/>
+                    </a:stretch>
+                  </pic:blipFill>
+                  <pic:spPr>
+                    <a:xfrm>
+                      <a:off x="0" y="0"/>
+                      <a:ext cx="7344800" cy="3334215"/>
+                    </a:xfrm>
+                    <a:prstGeom prst="rect">
+                      <a:avLst/>
+                    </a:prstGeom>
+                  </pic:spPr>
+                </pic:pic>
+              </a:graphicData>
+            </a:graphic>
+          </wp:inline>
+        </w:drawing>
+      </w:r>
     </w:p>
     <w:sectPr>
       <w:pgSz w:w="15840" w:h="12240" w:orient="landscape"/>
@@ -4195,6 +3488,7 @@
   <w:style w:type="character" w:default="1" w:styleId="DefaultParagraphFont">
     <w:name w:val="Default Paragraph Font"/>
     <w:uiPriority w:val="1"/>
+    <w:semiHidden/>
     <w:unhideWhenUsed/>
   </w:style>
   <w:style w:type="table" w:default="1" w:styleId="TableNormal">

</xml_diff>

<commit_message>
Se finaliza el curso de Selenium
</commit_message>
<xml_diff>
--- a/Resumen.docx
+++ b/Resumen.docx
@@ -88,7 +88,7 @@
           <w:noProof/>
         </w:rPr>
         <w:drawing>
-          <wp:inline distT="0" distB="0" distL="0" distR="0" wp14:anchorId="554D6120" wp14:editId="5B1ACF3C">
+          <wp:inline distT="0" distB="0" distL="0" distR="0" wp14:anchorId="554D6120" wp14:editId="3473DBB7">
             <wp:extent cx="5612130" cy="2707640"/>
             <wp:effectExtent l="0" t="0" r="7620" b="0"/>
             <wp:docPr id="312954871" name="Picture 1"/>
@@ -176,67 +176,20 @@
       </w:r>
     </w:p>
     <w:p>
-      <w:pPr>
-        <w:rPr>
-          <w:rStyle w:val="Hyperlink"/>
-        </w:rPr>
-      </w:pPr>
-      <w:r>
-        <w:rPr>
-          <w:rStyle w:val="Hyperlink"/>
-        </w:rPr>
-        <w:t>https://selenium-python.readthedocs.io/waits.html</w:t>
-      </w:r>
+      <w:hyperlink r:id="rId7" w:history="1">
+        <w:r>
+          <w:rPr>
+            <w:rStyle w:val="Hyperlink"/>
+          </w:rPr>
+          <w:t>https://selenium-python.readthedocs.io/waits.html</w:t>
+        </w:r>
+      </w:hyperlink>
     </w:p>
     <w:p>
       <w:pPr>
         <w:rPr>
-          <w:rStyle w:val="Hyperlink"/>
-        </w:rPr>
-      </w:pPr>
-    </w:p>
-    <w:p>
-      <w:pPr>
-        <w:rPr>
-          <w:rStyle w:val="Hyperlink"/>
-        </w:rPr>
-      </w:pPr>
-    </w:p>
-    <w:p>
-      <w:pPr>
-        <w:rPr>
-          <w:rStyle w:val="Hyperlink"/>
-        </w:rPr>
-      </w:pPr>
-    </w:p>
-    <w:p>
-      <w:pPr>
-        <w:rPr>
-          <w:rStyle w:val="Hyperlink"/>
-        </w:rPr>
-      </w:pPr>
-    </w:p>
-    <w:p>
-      <w:pPr>
-        <w:rPr>
-          <w:rStyle w:val="Hyperlink"/>
-        </w:rPr>
-      </w:pPr>
-    </w:p>
-    <w:p>
-      <w:pPr>
-        <w:rPr>
-          <w:rStyle w:val="Hyperlink"/>
-        </w:rPr>
-      </w:pPr>
-    </w:p>
-    <w:p/>
-    <w:p/>
-    <w:p>
-      <w:pPr>
-        <w:rPr>
-          <w:b/>
-          <w:bCs/>
+          <w:color w:val="467886" w:themeColor="hyperlink"/>
+          <w:u w:val="single"/>
         </w:rPr>
       </w:pPr>
       <w:r>
@@ -244,6 +197,7 @@
           <w:b/>
           <w:bCs/>
         </w:rPr>
+        <w:lastRenderedPageBreak/>
         <w:t>Clases</w:t>
       </w:r>
     </w:p>
@@ -321,7 +275,6 @@
           </w:tcPr>
           <w:p>
             <w:r>
-              <w:lastRenderedPageBreak/>
               <w:t>Propiedad/Atributo</w:t>
             </w:r>
           </w:p>
@@ -536,7 +489,7 @@
             <w:hideMark/>
           </w:tcPr>
           <w:p>
-            <w:hyperlink r:id="rId7" w:tgtFrame="_blank" w:history="1">
+            <w:hyperlink r:id="rId8" w:tgtFrame="_blank" w:history="1">
               <w:r>
                 <w:rPr>
                   <w:rStyle w:val="Hyperlink"/>
@@ -963,7 +916,6 @@
           </w:tcPr>
           <w:p>
             <w:r>
-              <w:lastRenderedPageBreak/>
               <w:t>text</w:t>
             </w:r>
           </w:p>
@@ -1292,6 +1244,7 @@
           </w:tcPr>
           <w:p>
             <w:r>
+              <w:lastRenderedPageBreak/>
               <w:t>is_displayed()</w:t>
             </w:r>
           </w:p>
@@ -1528,7 +1481,6 @@
           </w:tcPr>
           <w:p>
             <w:r>
-              <w:lastRenderedPageBreak/>
               <w:t>submit()</w:t>
             </w:r>
           </w:p>
@@ -1792,7 +1744,11 @@
           </w:tcPr>
           <w:p>
             <w:r>
-              <w:t>Espera a que el elemento sea visible y habilitado para hacer clic en el mismo</w:t>
+              <w:t xml:space="preserve">Espera a que el </w:t>
+            </w:r>
+            <w:r>
+              <w:lastRenderedPageBreak/>
+              <w:t>elemento sea visible y habilitado para hacer clic en el mismo</w:t>
             </w:r>
           </w:p>
         </w:tc>
@@ -1819,9 +1775,10 @@
               <w:rPr>
                 <w:lang w:val="en-US"/>
               </w:rPr>
+              <w:lastRenderedPageBreak/>
               <w:t>WebDriverWait(self.driver,10).until(expected_conditions.element_to_be_clickable((</w:t>
             </w:r>
-            <w:hyperlink r:id="rId8" w:tgtFrame="_blank" w:history="1">
+            <w:hyperlink r:id="rId9" w:tgtFrame="_blank" w:history="1">
               <w:r>
                 <w:rPr>
                   <w:rStyle w:val="Hyperlink"/>
@@ -1863,7 +1820,6 @@
               <w:rPr>
                 <w:lang w:val="en-US"/>
               </w:rPr>
-              <w:lastRenderedPageBreak/>
               <w:t>element_to_be_selected(element)</w:t>
             </w:r>
           </w:p>
@@ -1958,7 +1914,11 @@
           </w:tcPr>
           <w:p>
             <w:r>
-              <w:t>Espera a que un elemento no sea visible o no se encuentre presente en el DOM</w:t>
+              <w:t xml:space="preserve">Espera a que un elemento no sea visible o no se encuentre </w:t>
+            </w:r>
+            <w:r>
+              <w:lastRenderedPageBreak/>
+              <w:t>presente en el DOM</w:t>
             </w:r>
           </w:p>
         </w:tc>
@@ -1985,177 +1945,8 @@
               <w:rPr>
                 <w:lang w:val="en-US"/>
               </w:rPr>
+              <w:lastRenderedPageBreak/>
               <w:t>WebDriverWait(self.driver,10).until(expected_conditions.invisibility_of_element_located((</w:t>
-            </w:r>
-            <w:hyperlink r:id="rId9" w:tgtFrame="_blank" w:history="1">
-              <w:r>
-                <w:rPr>
-                  <w:rStyle w:val="Hyperlink"/>
-                  <w:lang w:val="en-US"/>
-                </w:rPr>
-                <w:t>By.ID</w:t>
-              </w:r>
-            </w:hyperlink>
-            <w:r>
-              <w:rPr>
-                <w:lang w:val="en-US"/>
-              </w:rPr>
-              <w:t>,“loading_banner”)))</w:t>
-            </w:r>
-          </w:p>
-        </w:tc>
-      </w:tr>
-      <w:tr>
-        <w:tc>
-          <w:tcPr>
-            <w:tcW w:w="0" w:type="auto"/>
-            <w:tcBorders>
-              <w:top w:val="single" w:sz="6" w:space="0" w:color="2D323A"/>
-              <w:left w:val="single" w:sz="6" w:space="0" w:color="2D323A"/>
-              <w:bottom w:val="single" w:sz="6" w:space="0" w:color="2D323A"/>
-              <w:right w:val="single" w:sz="6" w:space="0" w:color="2D323A"/>
-            </w:tcBorders>
-            <w:shd w:val="clear" w:color="auto" w:fill="13161C"/>
-            <w:vAlign w:val="center"/>
-            <w:hideMark/>
-          </w:tcPr>
-          <w:p>
-            <w:pPr>
-              <w:rPr>
-                <w:lang w:val="en-US"/>
-              </w:rPr>
-            </w:pPr>
-            <w:r>
-              <w:rPr>
-                <w:lang w:val="en-US"/>
-              </w:rPr>
-              <w:t>presence_of_all_elements_located(locator)</w:t>
-            </w:r>
-          </w:p>
-        </w:tc>
-        <w:tc>
-          <w:tcPr>
-            <w:tcW w:w="712" w:type="dxa"/>
-            <w:tcBorders>
-              <w:top w:val="single" w:sz="6" w:space="0" w:color="2D323A"/>
-              <w:left w:val="single" w:sz="6" w:space="0" w:color="2D323A"/>
-              <w:bottom w:val="single" w:sz="6" w:space="0" w:color="2D323A"/>
-              <w:right w:val="single" w:sz="6" w:space="0" w:color="2D323A"/>
-            </w:tcBorders>
-            <w:shd w:val="clear" w:color="auto" w:fill="13161C"/>
-            <w:vAlign w:val="center"/>
-            <w:hideMark/>
-          </w:tcPr>
-          <w:p>
-            <w:r>
-              <w:t xml:space="preserve">Espera a que por lo menos uno de los </w:t>
-            </w:r>
-            <w:r>
-              <w:lastRenderedPageBreak/>
-              <w:t>elementos que se indican coincida con los presentes en el sitio</w:t>
-            </w:r>
-          </w:p>
-        </w:tc>
-        <w:tc>
-          <w:tcPr>
-            <w:tcW w:w="0" w:type="auto"/>
-            <w:tcBorders>
-              <w:top w:val="single" w:sz="6" w:space="0" w:color="2D323A"/>
-              <w:left w:val="single" w:sz="6" w:space="0" w:color="2D323A"/>
-              <w:bottom w:val="single" w:sz="6" w:space="0" w:color="2D323A"/>
-              <w:right w:val="single" w:sz="6" w:space="0" w:color="2D323A"/>
-            </w:tcBorders>
-            <w:shd w:val="clear" w:color="auto" w:fill="13161C"/>
-            <w:vAlign w:val="center"/>
-            <w:hideMark/>
-          </w:tcPr>
-          <w:p>
-            <w:pPr>
-              <w:rPr>
-                <w:lang w:val="en-US"/>
-              </w:rPr>
-            </w:pPr>
-            <w:r>
-              <w:rPr>
-                <w:lang w:val="en-US"/>
-              </w:rPr>
-              <w:lastRenderedPageBreak/>
-              <w:t>WebDriverWait(self.driver,10).until(expected_conditions.presence_of_all_elements_located((By.CLASS_NAME,“input-text”)))</w:t>
-            </w:r>
-          </w:p>
-        </w:tc>
-      </w:tr>
-      <w:tr>
-        <w:tc>
-          <w:tcPr>
-            <w:tcW w:w="0" w:type="auto"/>
-            <w:tcBorders>
-              <w:top w:val="single" w:sz="6" w:space="0" w:color="2D323A"/>
-              <w:left w:val="single" w:sz="6" w:space="0" w:color="2D323A"/>
-              <w:bottom w:val="single" w:sz="6" w:space="0" w:color="2D323A"/>
-              <w:right w:val="single" w:sz="6" w:space="0" w:color="2D323A"/>
-            </w:tcBorders>
-            <w:shd w:val="clear" w:color="auto" w:fill="13161C"/>
-            <w:vAlign w:val="center"/>
-            <w:hideMark/>
-          </w:tcPr>
-          <w:p>
-            <w:pPr>
-              <w:rPr>
-                <w:lang w:val="en-US"/>
-              </w:rPr>
-            </w:pPr>
-            <w:r>
-              <w:rPr>
-                <w:lang w:val="en-US"/>
-              </w:rPr>
-              <w:t>presence_of_element_located(locator)</w:t>
-            </w:r>
-          </w:p>
-        </w:tc>
-        <w:tc>
-          <w:tcPr>
-            <w:tcW w:w="712" w:type="dxa"/>
-            <w:tcBorders>
-              <w:top w:val="single" w:sz="6" w:space="0" w:color="2D323A"/>
-              <w:left w:val="single" w:sz="6" w:space="0" w:color="2D323A"/>
-              <w:bottom w:val="single" w:sz="6" w:space="0" w:color="2D323A"/>
-              <w:right w:val="single" w:sz="6" w:space="0" w:color="2D323A"/>
-            </w:tcBorders>
-            <w:shd w:val="clear" w:color="auto" w:fill="13161C"/>
-            <w:vAlign w:val="center"/>
-            <w:hideMark/>
-          </w:tcPr>
-          <w:p>
-            <w:r>
-              <w:t>Espera a que un elemento sea visible se encuentre presente en el DOM</w:t>
-            </w:r>
-          </w:p>
-        </w:tc>
-        <w:tc>
-          <w:tcPr>
-            <w:tcW w:w="0" w:type="auto"/>
-            <w:tcBorders>
-              <w:top w:val="single" w:sz="6" w:space="0" w:color="2D323A"/>
-              <w:left w:val="single" w:sz="6" w:space="0" w:color="2D323A"/>
-              <w:bottom w:val="single" w:sz="6" w:space="0" w:color="2D323A"/>
-              <w:right w:val="single" w:sz="6" w:space="0" w:color="2D323A"/>
-            </w:tcBorders>
-            <w:shd w:val="clear" w:color="auto" w:fill="13161C"/>
-            <w:vAlign w:val="center"/>
-            <w:hideMark/>
-          </w:tcPr>
-          <w:p>
-            <w:pPr>
-              <w:rPr>
-                <w:lang w:val="en-US"/>
-              </w:rPr>
-            </w:pPr>
-            <w:r>
-              <w:rPr>
-                <w:lang w:val="en-US"/>
-              </w:rPr>
-              <w:t>WebDriverWait(self.driver,10).until(expected_conditions.presence_of_element_located((</w:t>
             </w:r>
             <w:hyperlink r:id="rId10" w:tgtFrame="_blank" w:history="1">
               <w:r>
@@ -2170,7 +1961,7 @@
               <w:rPr>
                 <w:lang w:val="en-US"/>
               </w:rPr>
-              <w:t>,“search-bar”)))</w:t>
+              <w:t>,“loading_banner”)))</w:t>
             </w:r>
           </w:p>
         </w:tc>
@@ -2199,7 +1990,7 @@
               <w:rPr>
                 <w:lang w:val="en-US"/>
               </w:rPr>
-              <w:t>text_to_be_present_in_element(locator,text_)</w:t>
+              <w:t>presence_of_all_elements_located(locator)</w:t>
             </w:r>
           </w:p>
         </w:tc>
@@ -2218,11 +2009,86 @@
           </w:tcPr>
           <w:p>
             <w:r>
-              <w:t xml:space="preserve">Espera a que un elemento con el </w:t>
+              <w:t>Espera a que por lo menos uno de los elementos que se indican coincida con los presentes en el sitio</w:t>
+            </w:r>
+          </w:p>
+        </w:tc>
+        <w:tc>
+          <w:tcPr>
+            <w:tcW w:w="0" w:type="auto"/>
+            <w:tcBorders>
+              <w:top w:val="single" w:sz="6" w:space="0" w:color="2D323A"/>
+              <w:left w:val="single" w:sz="6" w:space="0" w:color="2D323A"/>
+              <w:bottom w:val="single" w:sz="6" w:space="0" w:color="2D323A"/>
+              <w:right w:val="single" w:sz="6" w:space="0" w:color="2D323A"/>
+            </w:tcBorders>
+            <w:shd w:val="clear" w:color="auto" w:fill="13161C"/>
+            <w:vAlign w:val="center"/>
+            <w:hideMark/>
+          </w:tcPr>
+          <w:p>
+            <w:pPr>
+              <w:rPr>
+                <w:lang w:val="en-US"/>
+              </w:rPr>
+            </w:pPr>
+            <w:r>
+              <w:rPr>
+                <w:lang w:val="en-US"/>
+              </w:rPr>
+              <w:t>WebDriverWait(self.driver,10).until(expected_conditions.presence_of_all_elements_located((By.CLASS_NAME,“input-text”)))</w:t>
+            </w:r>
+          </w:p>
+        </w:tc>
+      </w:tr>
+      <w:tr>
+        <w:tc>
+          <w:tcPr>
+            <w:tcW w:w="0" w:type="auto"/>
+            <w:tcBorders>
+              <w:top w:val="single" w:sz="6" w:space="0" w:color="2D323A"/>
+              <w:left w:val="single" w:sz="6" w:space="0" w:color="2D323A"/>
+              <w:bottom w:val="single" w:sz="6" w:space="0" w:color="2D323A"/>
+              <w:right w:val="single" w:sz="6" w:space="0" w:color="2D323A"/>
+            </w:tcBorders>
+            <w:shd w:val="clear" w:color="auto" w:fill="13161C"/>
+            <w:vAlign w:val="center"/>
+            <w:hideMark/>
+          </w:tcPr>
+          <w:p>
+            <w:pPr>
+              <w:rPr>
+                <w:lang w:val="en-US"/>
+              </w:rPr>
+            </w:pPr>
+            <w:r>
+              <w:rPr>
+                <w:lang w:val="en-US"/>
+              </w:rPr>
+              <w:t>presence_of_element_located(locator)</w:t>
+            </w:r>
+          </w:p>
+        </w:tc>
+        <w:tc>
+          <w:tcPr>
+            <w:tcW w:w="712" w:type="dxa"/>
+            <w:tcBorders>
+              <w:top w:val="single" w:sz="6" w:space="0" w:color="2D323A"/>
+              <w:left w:val="single" w:sz="6" w:space="0" w:color="2D323A"/>
+              <w:bottom w:val="single" w:sz="6" w:space="0" w:color="2D323A"/>
+              <w:right w:val="single" w:sz="6" w:space="0" w:color="2D323A"/>
+            </w:tcBorders>
+            <w:shd w:val="clear" w:color="auto" w:fill="13161C"/>
+            <w:vAlign w:val="center"/>
+            <w:hideMark/>
+          </w:tcPr>
+          <w:p>
+            <w:r>
+              <w:t>Espera a que un elemento sea visible se encuentr</w:t>
             </w:r>
             <w:r>
               <w:lastRenderedPageBreak/>
-              <w:t>texto indicado se encuentre presente</w:t>
+              <w:t>e presente en el DOM</w:t>
             </w:r>
           </w:p>
         </w:tc>
@@ -2250,7 +2116,7 @@
                 <w:lang w:val="en-US"/>
               </w:rPr>
               <w:lastRenderedPageBreak/>
-              <w:t>WebDriverWait(self.driver,10).until(expected_conditions.text_to_be_present_in_element((</w:t>
+              <w:t>WebDriverWait(self.driver,10).until(expected_conditions.presence_of_element_located((</w:t>
             </w:r>
             <w:hyperlink r:id="rId11" w:tgtFrame="_blank" w:history="1">
               <w:r>
@@ -2265,7 +2131,7 @@
               <w:rPr>
                 <w:lang w:val="en-US"/>
               </w:rPr>
-              <w:t>,“seleorder”),“high”))</w:t>
+              <w:t>,“search-bar”)))</w:t>
             </w:r>
           </w:p>
         </w:tc>
@@ -2285,8 +2151,16 @@
             <w:hideMark/>
           </w:tcPr>
           <w:p>
-            <w:r>
-              <w:t>title_contains(title)</w:t>
+            <w:pPr>
+              <w:rPr>
+                <w:lang w:val="en-US"/>
+              </w:rPr>
+            </w:pPr>
+            <w:r>
+              <w:rPr>
+                <w:lang w:val="en-US"/>
+              </w:rPr>
+              <w:t>text_to_be_present_in_element(locator,text_)</w:t>
             </w:r>
           </w:p>
         </w:tc>
@@ -2305,7 +2179,7 @@
           </w:tcPr>
           <w:p>
             <w:r>
-              <w:t>Espera a que la página contenga en el título exactamente como es indicado</w:t>
+              <w:t>Espera a que un elemento con el texto indicado se encuentre presente</w:t>
             </w:r>
           </w:p>
         </w:tc>
@@ -2332,7 +2206,22 @@
               <w:rPr>
                 <w:lang w:val="en-US"/>
               </w:rPr>
-              <w:t>WebDriverWait(self.driver, 10).until(expected_conditions.title_contains(“Welcome”))</w:t>
+              <w:t>WebDriverWait(self.driver,10).until(expected_conditions.text_to_be_present_in_element((</w:t>
+            </w:r>
+            <w:hyperlink r:id="rId12" w:tgtFrame="_blank" w:history="1">
+              <w:r>
+                <w:rPr>
+                  <w:rStyle w:val="Hyperlink"/>
+                  <w:lang w:val="en-US"/>
+                </w:rPr>
+                <w:t>By.ID</w:t>
+              </w:r>
+            </w:hyperlink>
+            <w:r>
+              <w:rPr>
+                <w:lang w:val="en-US"/>
+              </w:rPr>
+              <w:t>,“seleorder”),“high”))</w:t>
             </w:r>
           </w:p>
         </w:tc>
@@ -2353,7 +2242,7 @@
           </w:tcPr>
           <w:p>
             <w:r>
-              <w:t>title_is(title)</w:t>
+              <w:t>title_contains(title)</w:t>
             </w:r>
           </w:p>
         </w:tc>
@@ -2372,11 +2261,11 @@
           </w:tcPr>
           <w:p>
             <w:r>
-              <w:t xml:space="preserve">Espera a que la página tenga un título idéntico </w:t>
+              <w:t xml:space="preserve">Espera a que la página contenga en el título exactamente </w:t>
             </w:r>
             <w:r>
               <w:lastRenderedPageBreak/>
-              <w:t>a como es indicado</w:t>
+              <w:t>como es indicado</w:t>
             </w:r>
           </w:p>
         </w:tc>
@@ -2404,7 +2293,7 @@
                 <w:lang w:val="en-US"/>
               </w:rPr>
               <w:lastRenderedPageBreak/>
-              <w:t>WebDriverWait(self.driver, 10).until(expected_conditions.title_is(“Welcome to Platzi”))</w:t>
+              <w:t>WebDriverWait(self.driver, 10).until(expected_conditions.title_contains(“Welcome”))</w:t>
             </w:r>
           </w:p>
         </w:tc>
@@ -2425,7 +2314,7 @@
           </w:tcPr>
           <w:p>
             <w:r>
-              <w:t>visibility_of(element)</w:t>
+              <w:t>title_is(title)</w:t>
             </w:r>
           </w:p>
         </w:tc>
@@ -2444,7 +2333,7 @@
           </w:tcPr>
           <w:p>
             <w:r>
-              <w:t>Espera a que el elemento indicado esté en el DOM, sea visible, su alto y ancho sean mayores a cero</w:t>
+              <w:t>Espera a que la página tenga un título idéntico a como es indicado</w:t>
             </w:r>
           </w:p>
         </w:tc>
@@ -2471,7 +2360,7 @@
               <w:rPr>
                 <w:lang w:val="en-US"/>
               </w:rPr>
-              <w:t>first_name = self.driver.find_element_by_id(“firstname”) WebDriverWait(self.driver, 10).until(expected_conditions.visibility_of(first_name))</w:t>
+              <w:t>WebDriverWait(self.driver, 10).until(expected_conditions.title_is(“Welcome to Platzi”))</w:t>
             </w:r>
           </w:p>
         </w:tc>
@@ -2491,6 +2380,48 @@
             <w:hideMark/>
           </w:tcPr>
           <w:p>
+            <w:r>
+              <w:t>visibility_of(element)</w:t>
+            </w:r>
+          </w:p>
+        </w:tc>
+        <w:tc>
+          <w:tcPr>
+            <w:tcW w:w="712" w:type="dxa"/>
+            <w:tcBorders>
+              <w:top w:val="single" w:sz="6" w:space="0" w:color="2D323A"/>
+              <w:left w:val="single" w:sz="6" w:space="0" w:color="2D323A"/>
+              <w:bottom w:val="single" w:sz="6" w:space="0" w:color="2D323A"/>
+              <w:right w:val="single" w:sz="6" w:space="0" w:color="2D323A"/>
+            </w:tcBorders>
+            <w:shd w:val="clear" w:color="auto" w:fill="13161C"/>
+            <w:vAlign w:val="center"/>
+            <w:hideMark/>
+          </w:tcPr>
+          <w:p>
+            <w:r>
+              <w:t xml:space="preserve">Espera a que el elemento indicado esté en el DOM, sea visible, su alto y ancho sean </w:t>
+            </w:r>
+            <w:r>
+              <w:lastRenderedPageBreak/>
+              <w:t>mayores a cero</w:t>
+            </w:r>
+          </w:p>
+        </w:tc>
+        <w:tc>
+          <w:tcPr>
+            <w:tcW w:w="0" w:type="auto"/>
+            <w:tcBorders>
+              <w:top w:val="single" w:sz="6" w:space="0" w:color="2D323A"/>
+              <w:left w:val="single" w:sz="6" w:space="0" w:color="2D323A"/>
+              <w:bottom w:val="single" w:sz="6" w:space="0" w:color="2D323A"/>
+              <w:right w:val="single" w:sz="6" w:space="0" w:color="2D323A"/>
+            </w:tcBorders>
+            <w:shd w:val="clear" w:color="auto" w:fill="13161C"/>
+            <w:vAlign w:val="center"/>
+            <w:hideMark/>
+          </w:tcPr>
+          <w:p>
             <w:pPr>
               <w:rPr>
                 <w:lang w:val="en-US"/>
@@ -2500,6 +2431,36 @@
               <w:rPr>
                 <w:lang w:val="en-US"/>
               </w:rPr>
+              <w:lastRenderedPageBreak/>
+              <w:t>first_name = self.driver.find_element_by_id(“firstname”) WebDriverWait(self.driver, 10).until(expected_conditions.visibility_of(first_name))</w:t>
+            </w:r>
+          </w:p>
+        </w:tc>
+      </w:tr>
+      <w:tr>
+        <w:tc>
+          <w:tcPr>
+            <w:tcW w:w="0" w:type="auto"/>
+            <w:tcBorders>
+              <w:top w:val="single" w:sz="6" w:space="0" w:color="2D323A"/>
+              <w:left w:val="single" w:sz="6" w:space="0" w:color="2D323A"/>
+              <w:bottom w:val="single" w:sz="6" w:space="0" w:color="2D323A"/>
+              <w:right w:val="single" w:sz="6" w:space="0" w:color="2D323A"/>
+            </w:tcBorders>
+            <w:shd w:val="clear" w:color="auto" w:fill="13161C"/>
+            <w:vAlign w:val="center"/>
+            <w:hideMark/>
+          </w:tcPr>
+          <w:p>
+            <w:pPr>
+              <w:rPr>
+                <w:lang w:val="en-US"/>
+              </w:rPr>
+            </w:pPr>
+            <w:r>
+              <w:rPr>
+                <w:lang w:val="en-US"/>
+              </w:rPr>
               <w:t>visibility_of_element_located(locator)</w:t>
             </w:r>
           </w:p>
@@ -2519,11 +2480,7 @@
           </w:tcPr>
           <w:p>
             <w:r>
-              <w:t xml:space="preserve">Espera a que el elemento indicado por su selector </w:t>
-            </w:r>
-            <w:r>
-              <w:lastRenderedPageBreak/>
-              <w:t>esté en el DOM, sea visible y que su alto y ancho sean mayores a cero</w:t>
+              <w:t>Espera a que el elemento indicado por su selector esté en el DOM, sea visible y que su alto y ancho sean mayores a cero</w:t>
             </w:r>
           </w:p>
         </w:tc>
@@ -2550,10 +2507,9 @@
               <w:rPr>
                 <w:lang w:val="en-US"/>
               </w:rPr>
-              <w:lastRenderedPageBreak/>
               <w:t>WebDriverWait(self.driver,10).until(expected_conditions.visibility_of_element_located((</w:t>
             </w:r>
-            <w:hyperlink r:id="rId12" w:tgtFrame="_blank" w:history="1">
+            <w:hyperlink r:id="rId13" w:tgtFrame="_blank" w:history="1">
               <w:r>
                 <w:rPr>
                   <w:rStyle w:val="Hyperlink"/>
@@ -2643,6 +2599,7 @@
       </w:pPr>
       <w:r>
         <w:rPr>
+          <w:noProof/>
           <w:lang w:val="en-US"/>
         </w:rPr>
         <w:lastRenderedPageBreak/>
@@ -2662,7 +2619,7 @@
                     <pic:cNvPicPr/>
                   </pic:nvPicPr>
                   <pic:blipFill>
-                    <a:blip r:embed="rId13"/>
+                    <a:blip r:embed="rId14"/>
                     <a:stretch>
                       <a:fillRect/>
                     </a:stretch>
@@ -2691,6 +2648,7 @@
       </w:pPr>
       <w:r>
         <w:rPr>
+          <w:noProof/>
           <w:lang w:val="en-US"/>
         </w:rPr>
         <w:lastRenderedPageBreak/>
@@ -2710,7 +2668,7 @@
                     <pic:cNvPicPr/>
                   </pic:nvPicPr>
                   <pic:blipFill>
-                    <a:blip r:embed="rId14"/>
+                    <a:blip r:embed="rId15"/>
                     <a:stretch>
                       <a:fillRect/>
                     </a:stretch>
@@ -2739,6 +2697,7 @@
       </w:pPr>
       <w:r>
         <w:rPr>
+          <w:noProof/>
           <w:lang w:val="en-US"/>
         </w:rPr>
         <w:lastRenderedPageBreak/>
@@ -2758,7 +2717,7 @@
                     <pic:cNvPicPr/>
                   </pic:nvPicPr>
                   <pic:blipFill>
-                    <a:blip r:embed="rId15"/>
+                    <a:blip r:embed="rId16"/>
                     <a:stretch>
                       <a:fillRect/>
                     </a:stretch>
@@ -2787,6 +2746,7 @@
       </w:pPr>
       <w:r>
         <w:rPr>
+          <w:noProof/>
           <w:lang w:val="en-US"/>
         </w:rPr>
         <w:lastRenderedPageBreak/>
@@ -2806,7 +2766,7 @@
                     <pic:cNvPicPr/>
                   </pic:nvPicPr>
                   <pic:blipFill>
-                    <a:blip r:embed="rId16"/>
+                    <a:blip r:embed="rId17"/>
                     <a:stretch>
                       <a:fillRect/>
                     </a:stretch>
@@ -2835,6 +2795,7 @@
       </w:pPr>
       <w:r>
         <w:rPr>
+          <w:noProof/>
           <w:lang w:val="en-US"/>
         </w:rPr>
         <w:lastRenderedPageBreak/>
@@ -2854,7 +2815,7 @@
                     <pic:cNvPicPr/>
                   </pic:nvPicPr>
                   <pic:blipFill>
-                    <a:blip r:embed="rId17"/>
+                    <a:blip r:embed="rId18"/>
                     <a:stretch>
                       <a:fillRect/>
                     </a:stretch>

</xml_diff>